<commit_message>
Updated logic to work with more syllabus formats
</commit_message>
<xml_diff>
--- a/static/schedule.docx
+++ b/static/schedule.docx
@@ -1,6 +1,6 @@
 
 <file path=word/document.xml><?xml version="1.0" encoding="utf-8"?>
-<w:document xmlns:wpc="http://schemas.microsoft.com/office/word/2010/wordprocessingCanvas" xmlns:cx="http://schemas.microsoft.com/office/drawing/2014/chartex" xmlns:cx1="http://schemas.microsoft.com/office/drawing/2015/9/8/chartex" xmlns:cx2="http://schemas.microsoft.com/office/drawing/2015/10/21/chartex" xmlns:cx3="http://schemas.microsoft.com/office/drawing/2016/5/9/chartex" xmlns:cx4="http://schemas.microsoft.com/office/drawing/2016/5/10/chartex" xmlns:cx5="http://schemas.microsoft.com/office/drawing/2016/5/11/chartex" xmlns:cx6="http://schemas.microsoft.com/office/drawing/2016/5/12/chartex" xmlns:cx7="http://schemas.microsoft.com/office/drawing/2016/5/13/chartex" xmlns:cx8="http://schemas.microsoft.com/office/drawing/2016/5/14/chartex" xmlns:mc="http://schemas.openxmlformats.org/markup-compatibility/2006" xmlns:aink="http://schemas.microsoft.com/office/drawing/2016/ink" xmlns:am3d="http://schemas.microsoft.com/office/drawing/2017/model3d" xmlns:o="urn:schemas-microsoft-com:office:office" xmlns:r="http://schemas.openxmlformats.org/officeDocument/2006/relationships" xmlns:m="http://schemas.openxmlformats.org/officeDocument/2006/math" xmlns:v="urn:schemas-microsoft-com:vml" xmlns:wp14="http://schemas.microsoft.com/office/word/2010/wordprocessingDrawing" xmlns:wp="http://schemas.openxmlformats.org/drawingml/2006/wordprocessingDrawing" xmlns:w10="urn:schemas-microsoft-com:office:word" xmlns:w="http://schemas.openxmlformats.org/wordprocessingml/2006/main" xmlns:w14="http://schemas.microsoft.com/office/word/2010/wordml" xmlns:w15="http://schemas.microsoft.com/office/word/2012/wordml" xmlns:w16cid="http://schemas.microsoft.com/office/word/2016/wordml/cid" xmlns:w16se="http://schemas.microsoft.com/office/word/2015/wordml/symex" xmlns:wpg="http://schemas.microsoft.com/office/word/2010/wordprocessingGroup" xmlns:wpi="http://schemas.microsoft.com/office/word/2010/wordprocessingInk" xmlns:wne="http://schemas.microsoft.com/office/word/2006/wordml" xmlns:wps="http://schemas.microsoft.com/office/word/2010/wordprocessingShape" mc:Ignorable="w14 w15 w16se w16cid wp14">
+<w:document xmlns:wpc="http://schemas.microsoft.com/office/word/2010/wordprocessingCanvas" xmlns:cx="http://schemas.microsoft.com/office/drawing/2014/chartex" xmlns:cx1="http://schemas.microsoft.com/office/drawing/2015/9/8/chartex" xmlns:cx2="http://schemas.microsoft.com/office/drawing/2015/10/21/chartex" xmlns:cx3="http://schemas.microsoft.com/office/drawing/2016/5/9/chartex" xmlns:cx4="http://schemas.microsoft.com/office/drawing/2016/5/10/chartex" xmlns:cx5="http://schemas.microsoft.com/office/drawing/2016/5/11/chartex" xmlns:cx6="http://schemas.microsoft.com/office/drawing/2016/5/12/chartex" xmlns:cx7="http://schemas.microsoft.com/office/drawing/2016/5/13/chartex" xmlns:cx8="http://schemas.microsoft.com/office/drawing/2016/5/14/chartex" xmlns:mc="http://schemas.openxmlformats.org/markup-compatibility/2006" xmlns:aink="http://schemas.microsoft.com/office/drawing/2016/ink" xmlns:am3d="http://schemas.microsoft.com/office/drawing/2017/model3d" xmlns:o="urn:schemas-microsoft-com:office:office" xmlns:oel="http://schemas.microsoft.com/office/2019/extlst" xmlns:r="http://schemas.openxmlformats.org/officeDocument/2006/relationships" xmlns:m="http://schemas.openxmlformats.org/officeDocument/2006/math" xmlns:v="urn:schemas-microsoft-com:vml" xmlns:wp14="http://schemas.microsoft.com/office/word/2010/wordprocessingDrawing" xmlns:wp="http://schemas.openxmlformats.org/drawingml/2006/wordprocessingDrawing" xmlns:w10="urn:schemas-microsoft-com:office:word" xmlns:w="http://schemas.openxmlformats.org/wordprocessingml/2006/main" xmlns:w14="http://schemas.microsoft.com/office/word/2010/wordml" xmlns:w15="http://schemas.microsoft.com/office/word/2012/wordml" xmlns:w16cex="http://schemas.microsoft.com/office/word/2018/wordml/cex" xmlns:w16cid="http://schemas.microsoft.com/office/word/2016/wordml/cid" xmlns:w16="http://schemas.microsoft.com/office/word/2018/wordml" xmlns:w16sdtdh="http://schemas.microsoft.com/office/word/2020/wordml/sdtdatahash" xmlns:w16se="http://schemas.microsoft.com/office/word/2015/wordml/symex" xmlns:wpg="http://schemas.microsoft.com/office/word/2010/wordprocessingGroup" xmlns:wpi="http://schemas.microsoft.com/office/word/2010/wordprocessingInk" xmlns:wne="http://schemas.microsoft.com/office/word/2006/wordml" xmlns:wps="http://schemas.microsoft.com/office/word/2010/wordprocessingShape" mc:Ignorable="w14 w15 w16se w16cid w16 w16cex w16sdtdh wp14">
   <w:body>
     <w:p>
       <w:pPr>
@@ -49,22 +49,11 @@
         <w:t xml:space="preserve"> Plan</w:t>
       </w:r>
     </w:p>
-    <w:p>
-      <w:pPr>
-        <w:jc w:val="center"/>
-        <w:rPr>
-          <w:b/>
-          <w:bCs/>
-          <w:sz w:val="24"/>
-          <w:szCs w:val="24"/>
-        </w:rPr>
-      </w:pPr>
-    </w:p>
     <w:tbl>
       <w:tblPr>
         <w:tblStyle w:val="TableGrid"/>
-        <w:tblpPr w:leftFromText="180" w:rightFromText="180" w:vertAnchor="page" w:horzAnchor="margin" w:tblpY="1049"/>
-        <w:tblW w:w="18625" w:type="dxa"/>
+        <w:tblpPr w:leftFromText="180" w:rightFromText="180" w:vertAnchor="page" w:horzAnchor="margin" w:tblpXSpec="center" w:tblpY="1049"/>
+        <w:tblW w:w="20605" w:type="dxa"/>
         <w:tblInd w:w="0" w:type="dxa"/>
         <w:tblLook w:val="04A0" w:firstRow="1" w:lastRow="0" w:firstColumn="1" w:lastColumn="0" w:noHBand="0" w:noVBand="1"/>
       </w:tblPr>
@@ -78,6 +67,7 @@
         <w:gridCol w:w="2250"/>
         <w:gridCol w:w="1980"/>
         <w:gridCol w:w="1980"/>
+        <w:gridCol w:w="1980"/>
       </w:tblGrid>
       <w:tr>
         <w:trPr>
@@ -87,13 +77,12 @@
           <w:tcPr>
             <w:tcW w:w="1525" w:type="dxa"/>
             <w:tcBorders>
-              <w:top w:val="single" w:color="auto" w:sz="4" w:space="0"/>
-              <w:left w:val="single" w:color="auto" w:sz="4" w:space="0"/>
-              <w:bottom w:val="single" w:color="auto" w:sz="4" w:space="0"/>
-              <w:right w:val="single" w:color="auto" w:sz="4" w:space="0"/>
+              <w:top w:val="single" w:sz="4" w:space="0" w:color="auto"/>
+              <w:left w:val="single" w:sz="4" w:space="0" w:color="auto"/>
+              <w:bottom w:val="single" w:sz="4" w:space="0" w:color="auto"/>
+              <w:right w:val="single" w:sz="4" w:space="0" w:color="auto"/>
             </w:tcBorders>
             <w:shd w:val="clear" w:color="auto" w:fill="auto"/>
-            <w:tcMar/>
           </w:tcPr>
           <w:p>
             <w:pPr>
@@ -110,46 +99,33 @@
           <w:tcPr>
             <w:tcW w:w="1980" w:type="dxa"/>
             <w:tcBorders>
-              <w:top w:val="single" w:color="auto" w:sz="4" w:space="0"/>
-              <w:left w:val="single" w:color="auto" w:sz="4" w:space="0"/>
-              <w:bottom w:val="single" w:color="auto" w:sz="4" w:space="0"/>
-              <w:right w:val="single" w:color="auto" w:sz="4" w:space="0"/>
+              <w:top w:val="single" w:sz="4" w:space="0" w:color="auto"/>
+              <w:left w:val="single" w:sz="4" w:space="0" w:color="auto"/>
+              <w:bottom w:val="single" w:sz="4" w:space="0" w:color="auto"/>
+              <w:right w:val="single" w:sz="4" w:space="0" w:color="auto"/>
             </w:tcBorders>
             <w:shd w:val="clear" w:color="auto" w:fill="auto"/>
-            <w:tcMar/>
-          </w:tcPr>
-          <w:p>
-            <w:pPr>
-              <w:pStyle w:val="Normal"/>
-              <w:suppressLineNumbers w:val="0"/>
-              <w:bidi w:val="0"/>
-              <w:spacing w:before="0" w:beforeAutospacing="off" w:after="0" w:afterAutospacing="off" w:line="240" w:lineRule="auto"/>
-              <w:ind w:left="0" w:right="0"/>
-              <w:jc w:val="left"/>
-              <w:rPr/>
-            </w:pPr>
-            <w:r>
-              <w:rPr/>
-              <w:t>Communication Essentials</w:t>
-            </w:r>
-          </w:p>
-        </w:tc>
-        <w:tc>
-          <w:tcPr>
-            <w:tcW w:w="1980" w:type="dxa"/>
-            <w:tcBorders>
-              <w:top w:val="single" w:color="auto" w:sz="4" w:space="0"/>
-              <w:left w:val="single" w:color="auto" w:sz="4" w:space="0"/>
-              <w:bottom w:val="single" w:color="auto" w:sz="4" w:space="0"/>
-              <w:right w:val="single" w:color="auto" w:sz="4" w:space="0"/>
+          </w:tcPr>
+          <w:p>
+            <w:pPr>
+              <w:spacing w:after="0" w:line="240" w:lineRule="auto"/>
+            </w:pPr>
+          </w:p>
+        </w:tc>
+        <w:tc>
+          <w:tcPr>
+            <w:tcW w:w="1980" w:type="dxa"/>
+            <w:tcBorders>
+              <w:top w:val="single" w:sz="4" w:space="0" w:color="auto"/>
+              <w:left w:val="single" w:sz="4" w:space="0" w:color="auto"/>
+              <w:bottom w:val="single" w:sz="4" w:space="0" w:color="auto"/>
+              <w:right w:val="single" w:sz="4" w:space="0" w:color="auto"/>
             </w:tcBorders>
             <w:shd w:val="clear" w:color="auto" w:fill="auto"/>
-            <w:tcMar/>
-          </w:tcPr>
-          <w:p>
-            <w:pPr>
-              <w:spacing w:after="0" w:line="240" w:lineRule="auto"/>
-              <w:rPr/>
+          </w:tcPr>
+          <w:p>
+            <w:pPr>
+              <w:spacing w:after="0" w:line="240" w:lineRule="auto"/>
             </w:pPr>
           </w:p>
         </w:tc>
@@ -157,13 +133,12 @@
           <w:tcPr>
             <w:tcW w:w="2070" w:type="dxa"/>
             <w:tcBorders>
-              <w:top w:val="single" w:color="auto" w:sz="4" w:space="0"/>
-              <w:left w:val="single" w:color="auto" w:sz="4" w:space="0"/>
-              <w:bottom w:val="single" w:color="auto" w:sz="4" w:space="0"/>
-              <w:right w:val="single" w:color="auto" w:sz="4" w:space="0"/>
+              <w:top w:val="single" w:sz="4" w:space="0" w:color="auto"/>
+              <w:left w:val="single" w:sz="4" w:space="0" w:color="auto"/>
+              <w:bottom w:val="single" w:sz="4" w:space="0" w:color="auto"/>
+              <w:right w:val="single" w:sz="4" w:space="0" w:color="auto"/>
             </w:tcBorders>
             <w:shd w:val="clear" w:color="auto" w:fill="auto"/>
-            <w:tcMar/>
           </w:tcPr>
           <w:p>
             <w:pPr>
@@ -175,13 +150,12 @@
           <w:tcPr>
             <w:tcW w:w="2340" w:type="dxa"/>
             <w:tcBorders>
-              <w:top w:val="single" w:color="auto" w:sz="4" w:space="0"/>
-              <w:left w:val="single" w:color="auto" w:sz="4" w:space="0"/>
-              <w:bottom w:val="single" w:color="auto" w:sz="4" w:space="0"/>
-              <w:right w:val="single" w:color="auto" w:sz="4" w:space="0"/>
+              <w:top w:val="single" w:sz="4" w:space="0" w:color="auto"/>
+              <w:left w:val="single" w:sz="4" w:space="0" w:color="auto"/>
+              <w:bottom w:val="single" w:sz="4" w:space="0" w:color="auto"/>
+              <w:right w:val="single" w:sz="4" w:space="0" w:color="auto"/>
             </w:tcBorders>
             <w:shd w:val="clear" w:color="auto" w:fill="auto"/>
-            <w:tcMar/>
           </w:tcPr>
           <w:p>
             <w:pPr>
@@ -193,13 +167,12 @@
           <w:tcPr>
             <w:tcW w:w="2520" w:type="dxa"/>
             <w:tcBorders>
-              <w:top w:val="single" w:color="auto" w:sz="4" w:space="0"/>
-              <w:left w:val="single" w:color="auto" w:sz="4" w:space="0"/>
-              <w:bottom w:val="single" w:color="auto" w:sz="4" w:space="0"/>
-              <w:right w:val="single" w:color="auto" w:sz="4" w:space="0"/>
+              <w:top w:val="single" w:sz="4" w:space="0" w:color="auto"/>
+              <w:left w:val="single" w:sz="4" w:space="0" w:color="auto"/>
+              <w:bottom w:val="single" w:sz="4" w:space="0" w:color="auto"/>
+              <w:right w:val="single" w:sz="4" w:space="0" w:color="auto"/>
             </w:tcBorders>
             <w:shd w:val="clear" w:color="auto" w:fill="auto"/>
-            <w:tcMar/>
           </w:tcPr>
           <w:p>
             <w:pPr>
@@ -211,47 +184,60 @@
           <w:tcPr>
             <w:tcW w:w="2250" w:type="dxa"/>
             <w:tcBorders>
-              <w:top w:val="single" w:color="auto" w:sz="4" w:space="0"/>
-              <w:left w:val="single" w:color="auto" w:sz="4" w:space="0"/>
-              <w:bottom w:val="single" w:color="auto" w:sz="4" w:space="0"/>
-              <w:right w:val="single" w:color="auto" w:sz="4" w:space="0"/>
+              <w:top w:val="single" w:sz="4" w:space="0" w:color="auto"/>
+              <w:left w:val="single" w:sz="4" w:space="0" w:color="auto"/>
+              <w:bottom w:val="single" w:sz="4" w:space="0" w:color="auto"/>
+              <w:right w:val="single" w:sz="4" w:space="0" w:color="auto"/>
             </w:tcBorders>
             <w:shd w:val="clear" w:color="auto" w:fill="auto"/>
-            <w:tcMar/>
-          </w:tcPr>
-          <w:p>
-            <w:pPr>
-              <w:spacing w:after="0" w:line="240" w:lineRule="auto"/>
-            </w:pPr>
-          </w:p>
-        </w:tc>
-        <w:tc>
-          <w:tcPr>
-            <w:tcW w:w="1980" w:type="dxa"/>
-            <w:tcBorders>
-              <w:top w:val="single" w:color="auto" w:sz="4" w:space="0"/>
-              <w:left w:val="single" w:color="auto" w:sz="4" w:space="0"/>
-              <w:bottom w:val="single" w:color="auto" w:sz="4" w:space="0"/>
-              <w:right w:val="single" w:color="auto" w:sz="4" w:space="0"/>
-            </w:tcBorders>
-            <w:tcMar/>
-          </w:tcPr>
-          <w:p>
-            <w:pPr>
-              <w:spacing w:after="0" w:line="240" w:lineRule="auto"/>
-            </w:pPr>
-          </w:p>
-        </w:tc>
-        <w:tc>
-          <w:tcPr>
-            <w:tcW w:w="1980" w:type="dxa"/>
-            <w:tcBorders>
-              <w:top w:val="single" w:color="auto" w:sz="4" w:space="0"/>
-              <w:left w:val="single" w:color="auto" w:sz="4" w:space="0"/>
-              <w:bottom w:val="single" w:color="auto" w:sz="4" w:space="0"/>
-              <w:right w:val="single" w:color="auto" w:sz="4" w:space="0"/>
-            </w:tcBorders>
-            <w:tcMar/>
+          </w:tcPr>
+          <w:p>
+            <w:pPr>
+              <w:spacing w:after="0" w:line="240" w:lineRule="auto"/>
+            </w:pPr>
+          </w:p>
+        </w:tc>
+        <w:tc>
+          <w:tcPr>
+            <w:tcW w:w="1980" w:type="dxa"/>
+            <w:tcBorders>
+              <w:top w:val="single" w:sz="4" w:space="0" w:color="auto"/>
+              <w:left w:val="single" w:sz="4" w:space="0" w:color="auto"/>
+              <w:bottom w:val="single" w:sz="4" w:space="0" w:color="auto"/>
+              <w:right w:val="single" w:sz="4" w:space="0" w:color="auto"/>
+            </w:tcBorders>
+          </w:tcPr>
+          <w:p>
+            <w:pPr>
+              <w:spacing w:after="0" w:line="240" w:lineRule="auto"/>
+            </w:pPr>
+          </w:p>
+        </w:tc>
+        <w:tc>
+          <w:tcPr>
+            <w:tcW w:w="1980" w:type="dxa"/>
+            <w:tcBorders>
+              <w:top w:val="single" w:sz="4" w:space="0" w:color="auto"/>
+              <w:left w:val="single" w:sz="4" w:space="0" w:color="auto"/>
+              <w:bottom w:val="single" w:sz="4" w:space="0" w:color="auto"/>
+              <w:right w:val="single" w:sz="4" w:space="0" w:color="auto"/>
+            </w:tcBorders>
+          </w:tcPr>
+          <w:p>
+            <w:pPr>
+              <w:spacing w:after="0" w:line="240" w:lineRule="auto"/>
+            </w:pPr>
+          </w:p>
+        </w:tc>
+        <w:tc>
+          <w:tcPr>
+            <w:tcW w:w="1980" w:type="dxa"/>
+            <w:tcBorders>
+              <w:top w:val="single" w:sz="4" w:space="0" w:color="auto"/>
+              <w:left w:val="single" w:sz="4" w:space="0" w:color="auto"/>
+              <w:bottom w:val="single" w:sz="4" w:space="0" w:color="auto"/>
+              <w:right w:val="single" w:sz="4" w:space="0" w:color="auto"/>
+            </w:tcBorders>
           </w:tcPr>
           <w:p>
             <w:pPr>
@@ -268,13 +254,12 @@
           <w:tcPr>
             <w:tcW w:w="1525" w:type="dxa"/>
             <w:tcBorders>
-              <w:top w:val="single" w:color="auto" w:sz="4" w:space="0"/>
-              <w:left w:val="single" w:color="auto" w:sz="4" w:space="0"/>
-              <w:bottom w:val="single" w:color="auto" w:sz="4" w:space="0"/>
-              <w:right w:val="single" w:color="auto" w:sz="4" w:space="0"/>
+              <w:top w:val="single" w:sz="4" w:space="0" w:color="auto"/>
+              <w:left w:val="single" w:sz="4" w:space="0" w:color="auto"/>
+              <w:bottom w:val="single" w:sz="4" w:space="0" w:color="auto"/>
+              <w:right w:val="single" w:sz="4" w:space="0" w:color="auto"/>
             </w:tcBorders>
             <w:shd w:val="clear" w:color="auto" w:fill="auto"/>
-            <w:tcMar/>
           </w:tcPr>
           <w:p>
             <w:pPr>
@@ -297,8 +282,16 @@
             <w:pPr>
               <w:spacing w:after="0" w:line="240" w:lineRule="auto"/>
               <w:jc w:val="center"/>
+              <w:rPr>
+                <w:sz w:val="20"/>
+                <w:szCs w:val="20"/>
+              </w:rPr>
             </w:pPr>
             <w:r>
+              <w:rPr>
+                <w:sz w:val="20"/>
+                <w:szCs w:val="20"/>
+              </w:rPr>
               <w:t>Jan 8-12</w:t>
             </w:r>
           </w:p>
@@ -307,31 +300,29 @@
           <w:tcPr>
             <w:tcW w:w="1980" w:type="dxa"/>
             <w:tcBorders>
-              <w:top w:val="single" w:color="auto" w:sz="4" w:space="0"/>
-              <w:left w:val="single" w:color="auto" w:sz="4" w:space="0"/>
-              <w:bottom w:val="single" w:color="auto" w:sz="4" w:space="0"/>
-              <w:right w:val="single" w:color="auto" w:sz="4" w:space="0"/>
-            </w:tcBorders>
-            <w:shd w:val="clear" w:color="auto" w:fill="F2F2F2" w:themeFill="background1" w:themeFillShade="F2"/>
-            <w:tcMar/>
-          </w:tcPr>
-          <w:p>
-            <w:pPr>
-              <w:spacing w:after="0" w:line="240" w:lineRule="auto"/>
-            </w:pPr>
-          </w:p>
-        </w:tc>
-        <w:tc>
-          <w:tcPr>
-            <w:tcW w:w="1980" w:type="dxa"/>
-            <w:tcBorders>
-              <w:top w:val="single" w:color="auto" w:sz="4" w:space="0"/>
-              <w:left w:val="single" w:color="auto" w:sz="4" w:space="0"/>
-              <w:bottom w:val="single" w:color="auto" w:sz="4" w:space="0"/>
-              <w:right w:val="single" w:color="auto" w:sz="4" w:space="0"/>
-            </w:tcBorders>
-            <w:shd w:val="clear" w:color="auto" w:fill="F2F2F2" w:themeFill="background1" w:themeFillShade="F2"/>
-            <w:tcMar/>
+              <w:top w:val="single" w:sz="4" w:space="0" w:color="auto"/>
+              <w:left w:val="single" w:sz="4" w:space="0" w:color="auto"/>
+              <w:bottom w:val="single" w:sz="4" w:space="0" w:color="auto"/>
+              <w:right w:val="single" w:sz="4" w:space="0" w:color="auto"/>
+            </w:tcBorders>
+            <w:shd w:val="clear" w:color="auto" w:fill="F2F2F2" w:themeFill="background1" w:themeFillShade="F2"/>
+          </w:tcPr>
+          <w:p>
+            <w:pPr>
+              <w:spacing w:after="0" w:line="240" w:lineRule="auto"/>
+            </w:pPr>
+          </w:p>
+        </w:tc>
+        <w:tc>
+          <w:tcPr>
+            <w:tcW w:w="1980" w:type="dxa"/>
+            <w:tcBorders>
+              <w:top w:val="single" w:sz="4" w:space="0" w:color="auto"/>
+              <w:left w:val="single" w:sz="4" w:space="0" w:color="auto"/>
+              <w:bottom w:val="single" w:sz="4" w:space="0" w:color="auto"/>
+              <w:right w:val="single" w:sz="4" w:space="0" w:color="auto"/>
+            </w:tcBorders>
+            <w:shd w:val="clear" w:color="auto" w:fill="F2F2F2" w:themeFill="background1" w:themeFillShade="F2"/>
           </w:tcPr>
           <w:p>
             <w:pPr>
@@ -343,13 +334,12 @@
           <w:tcPr>
             <w:tcW w:w="2070" w:type="dxa"/>
             <w:tcBorders>
-              <w:top w:val="single" w:color="auto" w:sz="4" w:space="0"/>
-              <w:left w:val="single" w:color="auto" w:sz="4" w:space="0"/>
-              <w:bottom w:val="single" w:color="auto" w:sz="4" w:space="0"/>
-              <w:right w:val="single" w:color="auto" w:sz="4" w:space="0"/>
-            </w:tcBorders>
-            <w:shd w:val="clear" w:color="auto" w:fill="F2F2F2" w:themeFill="background1" w:themeFillShade="F2"/>
-            <w:tcMar/>
+              <w:top w:val="single" w:sz="4" w:space="0" w:color="auto"/>
+              <w:left w:val="single" w:sz="4" w:space="0" w:color="auto"/>
+              <w:bottom w:val="single" w:sz="4" w:space="0" w:color="auto"/>
+              <w:right w:val="single" w:sz="4" w:space="0" w:color="auto"/>
+            </w:tcBorders>
+            <w:shd w:val="clear" w:color="auto" w:fill="F2F2F2" w:themeFill="background1" w:themeFillShade="F2"/>
           </w:tcPr>
           <w:p>
             <w:pPr>
@@ -361,13 +351,12 @@
           <w:tcPr>
             <w:tcW w:w="2340" w:type="dxa"/>
             <w:tcBorders>
-              <w:top w:val="single" w:color="auto" w:sz="4" w:space="0"/>
-              <w:left w:val="single" w:color="auto" w:sz="4" w:space="0"/>
-              <w:bottom w:val="single" w:color="auto" w:sz="4" w:space="0"/>
-              <w:right w:val="single" w:color="auto" w:sz="4" w:space="0"/>
-            </w:tcBorders>
-            <w:shd w:val="clear" w:color="auto" w:fill="F2F2F2" w:themeFill="background1" w:themeFillShade="F2"/>
-            <w:tcMar/>
+              <w:top w:val="single" w:sz="4" w:space="0" w:color="auto"/>
+              <w:left w:val="single" w:sz="4" w:space="0" w:color="auto"/>
+              <w:bottom w:val="single" w:sz="4" w:space="0" w:color="auto"/>
+              <w:right w:val="single" w:sz="4" w:space="0" w:color="auto"/>
+            </w:tcBorders>
+            <w:shd w:val="clear" w:color="auto" w:fill="F2F2F2" w:themeFill="background1" w:themeFillShade="F2"/>
           </w:tcPr>
           <w:p>
             <w:pPr>
@@ -379,13 +368,12 @@
           <w:tcPr>
             <w:tcW w:w="2520" w:type="dxa"/>
             <w:tcBorders>
-              <w:top w:val="single" w:color="auto" w:sz="4" w:space="0"/>
-              <w:left w:val="single" w:color="auto" w:sz="4" w:space="0"/>
-              <w:bottom w:val="single" w:color="auto" w:sz="4" w:space="0"/>
-              <w:right w:val="single" w:color="auto" w:sz="4" w:space="0"/>
-            </w:tcBorders>
-            <w:shd w:val="clear" w:color="auto" w:fill="F2F2F2" w:themeFill="background1" w:themeFillShade="F2"/>
-            <w:tcMar/>
+              <w:top w:val="single" w:sz="4" w:space="0" w:color="auto"/>
+              <w:left w:val="single" w:sz="4" w:space="0" w:color="auto"/>
+              <w:bottom w:val="single" w:sz="4" w:space="0" w:color="auto"/>
+              <w:right w:val="single" w:sz="4" w:space="0" w:color="auto"/>
+            </w:tcBorders>
+            <w:shd w:val="clear" w:color="auto" w:fill="F2F2F2" w:themeFill="background1" w:themeFillShade="F2"/>
           </w:tcPr>
           <w:p>
             <w:pPr>
@@ -397,49 +385,63 @@
           <w:tcPr>
             <w:tcW w:w="2250" w:type="dxa"/>
             <w:tcBorders>
-              <w:top w:val="single" w:color="auto" w:sz="4" w:space="0"/>
-              <w:left w:val="single" w:color="auto" w:sz="4" w:space="0"/>
-              <w:bottom w:val="single" w:color="auto" w:sz="4" w:space="0"/>
-              <w:right w:val="single" w:color="auto" w:sz="4" w:space="0"/>
-            </w:tcBorders>
-            <w:shd w:val="clear" w:color="auto" w:fill="F2F2F2" w:themeFill="background1" w:themeFillShade="F2"/>
-            <w:tcMar/>
-          </w:tcPr>
-          <w:p>
-            <w:pPr>
-              <w:spacing w:after="0" w:line="240" w:lineRule="auto"/>
-            </w:pPr>
-          </w:p>
-        </w:tc>
-        <w:tc>
-          <w:tcPr>
-            <w:tcW w:w="1980" w:type="dxa"/>
-            <w:tcBorders>
-              <w:top w:val="single" w:color="auto" w:sz="4" w:space="0"/>
-              <w:left w:val="single" w:color="auto" w:sz="4" w:space="0"/>
-              <w:bottom w:val="single" w:color="auto" w:sz="4" w:space="0"/>
-              <w:right w:val="single" w:color="auto" w:sz="4" w:space="0"/>
-            </w:tcBorders>
-            <w:shd w:val="clear" w:color="auto" w:fill="F2F2F2" w:themeFill="background1" w:themeFillShade="F2"/>
-            <w:tcMar/>
-          </w:tcPr>
-          <w:p>
-            <w:pPr>
-              <w:spacing w:after="0" w:line="240" w:lineRule="auto"/>
-            </w:pPr>
-          </w:p>
-        </w:tc>
-        <w:tc>
-          <w:tcPr>
-            <w:tcW w:w="1980" w:type="dxa"/>
-            <w:tcBorders>
-              <w:top w:val="single" w:color="auto" w:sz="4" w:space="0"/>
-              <w:left w:val="single" w:color="auto" w:sz="4" w:space="0"/>
-              <w:bottom w:val="single" w:color="auto" w:sz="4" w:space="0"/>
-              <w:right w:val="single" w:color="auto" w:sz="4" w:space="0"/>
-            </w:tcBorders>
-            <w:shd w:val="clear" w:color="auto" w:fill="F2F2F2" w:themeFill="background1" w:themeFillShade="F2"/>
-            <w:tcMar/>
+              <w:top w:val="single" w:sz="4" w:space="0" w:color="auto"/>
+              <w:left w:val="single" w:sz="4" w:space="0" w:color="auto"/>
+              <w:bottom w:val="single" w:sz="4" w:space="0" w:color="auto"/>
+              <w:right w:val="single" w:sz="4" w:space="0" w:color="auto"/>
+            </w:tcBorders>
+            <w:shd w:val="clear" w:color="auto" w:fill="F2F2F2" w:themeFill="background1" w:themeFillShade="F2"/>
+          </w:tcPr>
+          <w:p>
+            <w:pPr>
+              <w:spacing w:after="0" w:line="240" w:lineRule="auto"/>
+            </w:pPr>
+          </w:p>
+        </w:tc>
+        <w:tc>
+          <w:tcPr>
+            <w:tcW w:w="1980" w:type="dxa"/>
+            <w:tcBorders>
+              <w:top w:val="single" w:sz="4" w:space="0" w:color="auto"/>
+              <w:left w:val="single" w:sz="4" w:space="0" w:color="auto"/>
+              <w:bottom w:val="single" w:sz="4" w:space="0" w:color="auto"/>
+              <w:right w:val="single" w:sz="4" w:space="0" w:color="auto"/>
+            </w:tcBorders>
+            <w:shd w:val="clear" w:color="auto" w:fill="F2F2F2" w:themeFill="background1" w:themeFillShade="F2"/>
+          </w:tcPr>
+          <w:p>
+            <w:pPr>
+              <w:spacing w:after="0" w:line="240" w:lineRule="auto"/>
+            </w:pPr>
+          </w:p>
+        </w:tc>
+        <w:tc>
+          <w:tcPr>
+            <w:tcW w:w="1980" w:type="dxa"/>
+            <w:tcBorders>
+              <w:top w:val="single" w:sz="4" w:space="0" w:color="auto"/>
+              <w:left w:val="single" w:sz="4" w:space="0" w:color="auto"/>
+              <w:bottom w:val="single" w:sz="4" w:space="0" w:color="auto"/>
+              <w:right w:val="single" w:sz="4" w:space="0" w:color="auto"/>
+            </w:tcBorders>
+            <w:shd w:val="clear" w:color="auto" w:fill="F2F2F2" w:themeFill="background1" w:themeFillShade="F2"/>
+          </w:tcPr>
+          <w:p>
+            <w:pPr>
+              <w:spacing w:after="0" w:line="240" w:lineRule="auto"/>
+            </w:pPr>
+          </w:p>
+        </w:tc>
+        <w:tc>
+          <w:tcPr>
+            <w:tcW w:w="1980" w:type="dxa"/>
+            <w:tcBorders>
+              <w:top w:val="single" w:sz="4" w:space="0" w:color="auto"/>
+              <w:left w:val="single" w:sz="4" w:space="0" w:color="auto"/>
+              <w:bottom w:val="single" w:sz="4" w:space="0" w:color="auto"/>
+              <w:right w:val="single" w:sz="4" w:space="0" w:color="auto"/>
+            </w:tcBorders>
+            <w:shd w:val="clear" w:color="auto" w:fill="F2F2F2" w:themeFill="background1" w:themeFillShade="F2"/>
           </w:tcPr>
           <w:p>
             <w:pPr>
@@ -456,13 +458,12 @@
           <w:tcPr>
             <w:tcW w:w="1525" w:type="dxa"/>
             <w:tcBorders>
-              <w:top w:val="single" w:color="auto" w:sz="4" w:space="0"/>
-              <w:left w:val="single" w:color="auto" w:sz="4" w:space="0"/>
-              <w:bottom w:val="single" w:color="auto" w:sz="4" w:space="0"/>
-              <w:right w:val="single" w:color="auto" w:sz="4" w:space="0"/>
+              <w:top w:val="single" w:sz="4" w:space="0" w:color="auto"/>
+              <w:left w:val="single" w:sz="4" w:space="0" w:color="auto"/>
+              <w:bottom w:val="single" w:sz="4" w:space="0" w:color="auto"/>
+              <w:right w:val="single" w:sz="4" w:space="0" w:color="auto"/>
             </w:tcBorders>
             <w:shd w:val="clear" w:color="auto" w:fill="auto"/>
-            <w:tcMar/>
             <w:hideMark/>
           </w:tcPr>
           <w:p>
@@ -486,8 +487,16 @@
             <w:pPr>
               <w:spacing w:after="0" w:line="240" w:lineRule="auto"/>
               <w:jc w:val="center"/>
+              <w:rPr>
+                <w:sz w:val="20"/>
+                <w:szCs w:val="20"/>
+              </w:rPr>
             </w:pPr>
             <w:r>
+              <w:rPr>
+                <w:sz w:val="20"/>
+                <w:szCs w:val="20"/>
+              </w:rPr>
               <w:t>Jan 15-19</w:t>
             </w:r>
           </w:p>
@@ -496,31 +505,29 @@
           <w:tcPr>
             <w:tcW w:w="1980" w:type="dxa"/>
             <w:tcBorders>
-              <w:top w:val="single" w:color="auto" w:sz="4" w:space="0"/>
-              <w:left w:val="single" w:color="auto" w:sz="4" w:space="0"/>
-              <w:bottom w:val="single" w:color="auto" w:sz="4" w:space="0"/>
-              <w:right w:val="single" w:color="auto" w:sz="4" w:space="0"/>
-            </w:tcBorders>
-            <w:shd w:val="clear" w:color="auto" w:fill="FFFFFF" w:themeFill="background1"/>
-            <w:tcMar/>
-          </w:tcPr>
-          <w:p>
-            <w:pPr>
-              <w:spacing w:after="0" w:line="240" w:lineRule="auto"/>
-            </w:pPr>
-          </w:p>
-        </w:tc>
-        <w:tc>
-          <w:tcPr>
-            <w:tcW w:w="1980" w:type="dxa"/>
-            <w:tcBorders>
-              <w:top w:val="single" w:color="auto" w:sz="4" w:space="0"/>
-              <w:left w:val="single" w:color="auto" w:sz="4" w:space="0"/>
-              <w:bottom w:val="single" w:color="auto" w:sz="4" w:space="0"/>
-              <w:right w:val="single" w:color="auto" w:sz="4" w:space="0"/>
-            </w:tcBorders>
-            <w:shd w:val="clear" w:color="auto" w:fill="FFFFFF" w:themeFill="background1"/>
-            <w:tcMar/>
+              <w:top w:val="single" w:sz="4" w:space="0" w:color="auto"/>
+              <w:left w:val="single" w:sz="4" w:space="0" w:color="auto"/>
+              <w:bottom w:val="single" w:sz="4" w:space="0" w:color="auto"/>
+              <w:right w:val="single" w:sz="4" w:space="0" w:color="auto"/>
+            </w:tcBorders>
+            <w:shd w:val="clear" w:color="auto" w:fill="FFFFFF" w:themeFill="background1"/>
+          </w:tcPr>
+          <w:p>
+            <w:pPr>
+              <w:spacing w:after="0" w:line="240" w:lineRule="auto"/>
+            </w:pPr>
+          </w:p>
+        </w:tc>
+        <w:tc>
+          <w:tcPr>
+            <w:tcW w:w="1980" w:type="dxa"/>
+            <w:tcBorders>
+              <w:top w:val="single" w:sz="4" w:space="0" w:color="auto"/>
+              <w:left w:val="single" w:sz="4" w:space="0" w:color="auto"/>
+              <w:bottom w:val="single" w:sz="4" w:space="0" w:color="auto"/>
+              <w:right w:val="single" w:sz="4" w:space="0" w:color="auto"/>
+            </w:tcBorders>
+            <w:shd w:val="clear" w:color="auto" w:fill="FFFFFF" w:themeFill="background1"/>
           </w:tcPr>
           <w:p>
             <w:pPr>
@@ -532,13 +539,12 @@
           <w:tcPr>
             <w:tcW w:w="2070" w:type="dxa"/>
             <w:tcBorders>
-              <w:top w:val="single" w:color="auto" w:sz="4" w:space="0"/>
-              <w:left w:val="single" w:color="auto" w:sz="4" w:space="0"/>
-              <w:bottom w:val="single" w:color="auto" w:sz="4" w:space="0"/>
-              <w:right w:val="single" w:color="auto" w:sz="4" w:space="0"/>
-            </w:tcBorders>
-            <w:shd w:val="clear" w:color="auto" w:fill="FFFFFF" w:themeFill="background1"/>
-            <w:tcMar/>
+              <w:top w:val="single" w:sz="4" w:space="0" w:color="auto"/>
+              <w:left w:val="single" w:sz="4" w:space="0" w:color="auto"/>
+              <w:bottom w:val="single" w:sz="4" w:space="0" w:color="auto"/>
+              <w:right w:val="single" w:sz="4" w:space="0" w:color="auto"/>
+            </w:tcBorders>
+            <w:shd w:val="clear" w:color="auto" w:fill="FFFFFF" w:themeFill="background1"/>
           </w:tcPr>
           <w:p>
             <w:pPr>
@@ -550,13 +556,12 @@
           <w:tcPr>
             <w:tcW w:w="2340" w:type="dxa"/>
             <w:tcBorders>
-              <w:top w:val="single" w:color="auto" w:sz="4" w:space="0"/>
-              <w:left w:val="single" w:color="auto" w:sz="4" w:space="0"/>
-              <w:bottom w:val="single" w:color="auto" w:sz="4" w:space="0"/>
-              <w:right w:val="single" w:color="auto" w:sz="4" w:space="0"/>
-            </w:tcBorders>
-            <w:shd w:val="clear" w:color="auto" w:fill="FFFFFF" w:themeFill="background1"/>
-            <w:tcMar/>
+              <w:top w:val="single" w:sz="4" w:space="0" w:color="auto"/>
+              <w:left w:val="single" w:sz="4" w:space="0" w:color="auto"/>
+              <w:bottom w:val="single" w:sz="4" w:space="0" w:color="auto"/>
+              <w:right w:val="single" w:sz="4" w:space="0" w:color="auto"/>
+            </w:tcBorders>
+            <w:shd w:val="clear" w:color="auto" w:fill="FFFFFF" w:themeFill="background1"/>
           </w:tcPr>
           <w:p>
             <w:pPr>
@@ -568,13 +573,12 @@
           <w:tcPr>
             <w:tcW w:w="2520" w:type="dxa"/>
             <w:tcBorders>
-              <w:top w:val="single" w:color="auto" w:sz="4" w:space="0"/>
-              <w:left w:val="single" w:color="auto" w:sz="4" w:space="0"/>
-              <w:bottom w:val="single" w:color="auto" w:sz="4" w:space="0"/>
-              <w:right w:val="single" w:color="auto" w:sz="4" w:space="0"/>
-            </w:tcBorders>
-            <w:shd w:val="clear" w:color="auto" w:fill="FFFFFF" w:themeFill="background1"/>
-            <w:tcMar/>
+              <w:top w:val="single" w:sz="4" w:space="0" w:color="auto"/>
+              <w:left w:val="single" w:sz="4" w:space="0" w:color="auto"/>
+              <w:bottom w:val="single" w:sz="4" w:space="0" w:color="auto"/>
+              <w:right w:val="single" w:sz="4" w:space="0" w:color="auto"/>
+            </w:tcBorders>
+            <w:shd w:val="clear" w:color="auto" w:fill="FFFFFF" w:themeFill="background1"/>
           </w:tcPr>
           <w:p>
             <w:pPr>
@@ -586,49 +590,63 @@
           <w:tcPr>
             <w:tcW w:w="2250" w:type="dxa"/>
             <w:tcBorders>
-              <w:top w:val="single" w:color="auto" w:sz="4" w:space="0"/>
-              <w:left w:val="single" w:color="auto" w:sz="4" w:space="0"/>
-              <w:bottom w:val="single" w:color="auto" w:sz="4" w:space="0"/>
-              <w:right w:val="single" w:color="auto" w:sz="4" w:space="0"/>
-            </w:tcBorders>
-            <w:shd w:val="clear" w:color="auto" w:fill="FFFFFF" w:themeFill="background1"/>
-            <w:tcMar/>
-          </w:tcPr>
-          <w:p>
-            <w:pPr>
-              <w:spacing w:after="0" w:line="240" w:lineRule="auto"/>
-            </w:pPr>
-          </w:p>
-        </w:tc>
-        <w:tc>
-          <w:tcPr>
-            <w:tcW w:w="1980" w:type="dxa"/>
-            <w:tcBorders>
-              <w:top w:val="single" w:color="auto" w:sz="4" w:space="0"/>
-              <w:left w:val="single" w:color="auto" w:sz="4" w:space="0"/>
-              <w:bottom w:val="single" w:color="auto" w:sz="4" w:space="0"/>
-              <w:right w:val="single" w:color="auto" w:sz="4" w:space="0"/>
-            </w:tcBorders>
-            <w:shd w:val="clear" w:color="auto" w:fill="FFFFFF" w:themeFill="background1"/>
-            <w:tcMar/>
-          </w:tcPr>
-          <w:p>
-            <w:pPr>
-              <w:spacing w:after="0" w:line="240" w:lineRule="auto"/>
-            </w:pPr>
-          </w:p>
-        </w:tc>
-        <w:tc>
-          <w:tcPr>
-            <w:tcW w:w="1980" w:type="dxa"/>
-            <w:tcBorders>
-              <w:top w:val="single" w:color="auto" w:sz="4" w:space="0"/>
-              <w:left w:val="single" w:color="auto" w:sz="4" w:space="0"/>
-              <w:bottom w:val="single" w:color="auto" w:sz="4" w:space="0"/>
-              <w:right w:val="single" w:color="auto" w:sz="4" w:space="0"/>
-            </w:tcBorders>
-            <w:shd w:val="clear" w:color="auto" w:fill="FFFFFF" w:themeFill="background1"/>
-            <w:tcMar/>
+              <w:top w:val="single" w:sz="4" w:space="0" w:color="auto"/>
+              <w:left w:val="single" w:sz="4" w:space="0" w:color="auto"/>
+              <w:bottom w:val="single" w:sz="4" w:space="0" w:color="auto"/>
+              <w:right w:val="single" w:sz="4" w:space="0" w:color="auto"/>
+            </w:tcBorders>
+            <w:shd w:val="clear" w:color="auto" w:fill="FFFFFF" w:themeFill="background1"/>
+          </w:tcPr>
+          <w:p>
+            <w:pPr>
+              <w:spacing w:after="0" w:line="240" w:lineRule="auto"/>
+            </w:pPr>
+          </w:p>
+        </w:tc>
+        <w:tc>
+          <w:tcPr>
+            <w:tcW w:w="1980" w:type="dxa"/>
+            <w:tcBorders>
+              <w:top w:val="single" w:sz="4" w:space="0" w:color="auto"/>
+              <w:left w:val="single" w:sz="4" w:space="0" w:color="auto"/>
+              <w:bottom w:val="single" w:sz="4" w:space="0" w:color="auto"/>
+              <w:right w:val="single" w:sz="4" w:space="0" w:color="auto"/>
+            </w:tcBorders>
+            <w:shd w:val="clear" w:color="auto" w:fill="FFFFFF" w:themeFill="background1"/>
+          </w:tcPr>
+          <w:p>
+            <w:pPr>
+              <w:spacing w:after="0" w:line="240" w:lineRule="auto"/>
+            </w:pPr>
+          </w:p>
+        </w:tc>
+        <w:tc>
+          <w:tcPr>
+            <w:tcW w:w="1980" w:type="dxa"/>
+            <w:tcBorders>
+              <w:top w:val="single" w:sz="4" w:space="0" w:color="auto"/>
+              <w:left w:val="single" w:sz="4" w:space="0" w:color="auto"/>
+              <w:bottom w:val="single" w:sz="4" w:space="0" w:color="auto"/>
+              <w:right w:val="single" w:sz="4" w:space="0" w:color="auto"/>
+            </w:tcBorders>
+            <w:shd w:val="clear" w:color="auto" w:fill="FFFFFF" w:themeFill="background1"/>
+          </w:tcPr>
+          <w:p>
+            <w:pPr>
+              <w:spacing w:after="0" w:line="240" w:lineRule="auto"/>
+            </w:pPr>
+          </w:p>
+        </w:tc>
+        <w:tc>
+          <w:tcPr>
+            <w:tcW w:w="1980" w:type="dxa"/>
+            <w:tcBorders>
+              <w:top w:val="single" w:sz="4" w:space="0" w:color="auto"/>
+              <w:left w:val="single" w:sz="4" w:space="0" w:color="auto"/>
+              <w:bottom w:val="single" w:sz="4" w:space="0" w:color="auto"/>
+              <w:right w:val="single" w:sz="4" w:space="0" w:color="auto"/>
+            </w:tcBorders>
+            <w:shd w:val="clear" w:color="auto" w:fill="FFFFFF" w:themeFill="background1"/>
           </w:tcPr>
           <w:p>
             <w:pPr>
@@ -645,13 +663,12 @@
           <w:tcPr>
             <w:tcW w:w="1525" w:type="dxa"/>
             <w:tcBorders>
-              <w:top w:val="single" w:color="auto" w:sz="4" w:space="0"/>
-              <w:left w:val="single" w:color="auto" w:sz="4" w:space="0"/>
-              <w:bottom w:val="single" w:color="auto" w:sz="4" w:space="0"/>
-              <w:right w:val="single" w:color="auto" w:sz="4" w:space="0"/>
+              <w:top w:val="single" w:sz="4" w:space="0" w:color="auto"/>
+              <w:left w:val="single" w:sz="4" w:space="0" w:color="auto"/>
+              <w:bottom w:val="single" w:sz="4" w:space="0" w:color="auto"/>
+              <w:right w:val="single" w:sz="4" w:space="0" w:color="auto"/>
             </w:tcBorders>
             <w:shd w:val="clear" w:color="auto" w:fill="auto"/>
-            <w:tcMar/>
             <w:hideMark/>
           </w:tcPr>
           <w:p>
@@ -675,8 +692,16 @@
             <w:pPr>
               <w:spacing w:after="0" w:line="240" w:lineRule="auto"/>
               <w:jc w:val="center"/>
+              <w:rPr>
+                <w:sz w:val="20"/>
+                <w:szCs w:val="20"/>
+              </w:rPr>
             </w:pPr>
             <w:r>
+              <w:rPr>
+                <w:sz w:val="20"/>
+                <w:szCs w:val="20"/>
+              </w:rPr>
               <w:t>Jan 22-26</w:t>
             </w:r>
           </w:p>
@@ -685,47 +710,29 @@
           <w:tcPr>
             <w:tcW w:w="1980" w:type="dxa"/>
             <w:tcBorders>
-              <w:top w:val="single" w:color="auto" w:sz="4" w:space="0"/>
-              <w:left w:val="single" w:color="auto" w:sz="4" w:space="0"/>
-              <w:bottom w:val="single" w:color="auto" w:sz="4" w:space="0"/>
-              <w:right w:val="single" w:color="auto" w:sz="4" w:space="0"/>
-            </w:tcBorders>
-            <w:shd w:val="clear" w:color="auto" w:fill="F2F2F2" w:themeFill="background1" w:themeFillShade="F2"/>
-            <w:tcMar/>
-          </w:tcPr>
-          <w:p>
-            <w:pPr>
-              <w:spacing w:after="0" w:line="240" w:lineRule="auto"/>
-              <w:rPr/>
-            </w:pPr>
-            <w:r>
-              <w:rPr/>
-              <w:t>Quiz (5%)</w:t>
-            </w:r>
-          </w:p>
-          <w:p>
-            <w:pPr>
-              <w:pStyle w:val="Normal"/>
-              <w:spacing w:after="0" w:line="240" w:lineRule="auto"/>
-              <w:rPr/>
-            </w:pPr>
-            <w:r>
-              <w:rPr/>
-              <w:t>Assignment1 (10%)</w:t>
-            </w:r>
-          </w:p>
-        </w:tc>
-        <w:tc>
-          <w:tcPr>
-            <w:tcW w:w="1980" w:type="dxa"/>
-            <w:tcBorders>
-              <w:top w:val="single" w:color="auto" w:sz="4" w:space="0"/>
-              <w:left w:val="single" w:color="auto" w:sz="4" w:space="0"/>
-              <w:bottom w:val="single" w:color="auto" w:sz="4" w:space="0"/>
-              <w:right w:val="single" w:color="auto" w:sz="4" w:space="0"/>
-            </w:tcBorders>
-            <w:shd w:val="clear" w:color="auto" w:fill="F2F2F2" w:themeFill="background1" w:themeFillShade="F2"/>
-            <w:tcMar/>
+              <w:top w:val="single" w:sz="4" w:space="0" w:color="auto"/>
+              <w:left w:val="single" w:sz="4" w:space="0" w:color="auto"/>
+              <w:bottom w:val="single" w:sz="4" w:space="0" w:color="auto"/>
+              <w:right w:val="single" w:sz="4" w:space="0" w:color="auto"/>
+            </w:tcBorders>
+            <w:shd w:val="clear" w:color="auto" w:fill="F2F2F2" w:themeFill="background1" w:themeFillShade="F2"/>
+          </w:tcPr>
+          <w:p>
+            <w:pPr>
+              <w:spacing w:after="0" w:line="240" w:lineRule="auto"/>
+            </w:pPr>
+          </w:p>
+        </w:tc>
+        <w:tc>
+          <w:tcPr>
+            <w:tcW w:w="1980" w:type="dxa"/>
+            <w:tcBorders>
+              <w:top w:val="single" w:sz="4" w:space="0" w:color="auto"/>
+              <w:left w:val="single" w:sz="4" w:space="0" w:color="auto"/>
+              <w:bottom w:val="single" w:sz="4" w:space="0" w:color="auto"/>
+              <w:right w:val="single" w:sz="4" w:space="0" w:color="auto"/>
+            </w:tcBorders>
+            <w:shd w:val="clear" w:color="auto" w:fill="F2F2F2" w:themeFill="background1" w:themeFillShade="F2"/>
           </w:tcPr>
           <w:p>
             <w:pPr>
@@ -737,13 +744,12 @@
           <w:tcPr>
             <w:tcW w:w="2070" w:type="dxa"/>
             <w:tcBorders>
-              <w:top w:val="single" w:color="auto" w:sz="4" w:space="0"/>
-              <w:left w:val="single" w:color="auto" w:sz="4" w:space="0"/>
-              <w:bottom w:val="single" w:color="auto" w:sz="4" w:space="0"/>
-              <w:right w:val="single" w:color="auto" w:sz="4" w:space="0"/>
-            </w:tcBorders>
-            <w:shd w:val="clear" w:color="auto" w:fill="F2F2F2" w:themeFill="background1" w:themeFillShade="F2"/>
-            <w:tcMar/>
+              <w:top w:val="single" w:sz="4" w:space="0" w:color="auto"/>
+              <w:left w:val="single" w:sz="4" w:space="0" w:color="auto"/>
+              <w:bottom w:val="single" w:sz="4" w:space="0" w:color="auto"/>
+              <w:right w:val="single" w:sz="4" w:space="0" w:color="auto"/>
+            </w:tcBorders>
+            <w:shd w:val="clear" w:color="auto" w:fill="F2F2F2" w:themeFill="background1" w:themeFillShade="F2"/>
           </w:tcPr>
           <w:p>
             <w:pPr>
@@ -758,13 +764,12 @@
           <w:tcPr>
             <w:tcW w:w="2340" w:type="dxa"/>
             <w:tcBorders>
-              <w:top w:val="single" w:color="auto" w:sz="4" w:space="0"/>
-              <w:left w:val="single" w:color="auto" w:sz="4" w:space="0"/>
-              <w:bottom w:val="single" w:color="auto" w:sz="4" w:space="0"/>
-              <w:right w:val="single" w:color="auto" w:sz="4" w:space="0"/>
-            </w:tcBorders>
-            <w:shd w:val="clear" w:color="auto" w:fill="F2F2F2" w:themeFill="background1" w:themeFillShade="F2"/>
-            <w:tcMar/>
+              <w:top w:val="single" w:sz="4" w:space="0" w:color="auto"/>
+              <w:left w:val="single" w:sz="4" w:space="0" w:color="auto"/>
+              <w:bottom w:val="single" w:sz="4" w:space="0" w:color="auto"/>
+              <w:right w:val="single" w:sz="4" w:space="0" w:color="auto"/>
+            </w:tcBorders>
+            <w:shd w:val="clear" w:color="auto" w:fill="F2F2F2" w:themeFill="background1" w:themeFillShade="F2"/>
           </w:tcPr>
           <w:p>
             <w:pPr>
@@ -776,13 +781,12 @@
           <w:tcPr>
             <w:tcW w:w="2520" w:type="dxa"/>
             <w:tcBorders>
-              <w:top w:val="single" w:color="auto" w:sz="4" w:space="0"/>
-              <w:left w:val="single" w:color="auto" w:sz="4" w:space="0"/>
-              <w:bottom w:val="single" w:color="auto" w:sz="4" w:space="0"/>
-              <w:right w:val="single" w:color="auto" w:sz="4" w:space="0"/>
-            </w:tcBorders>
-            <w:shd w:val="clear" w:color="auto" w:fill="F2F2F2" w:themeFill="background1" w:themeFillShade="F2"/>
-            <w:tcMar/>
+              <w:top w:val="single" w:sz="4" w:space="0" w:color="auto"/>
+              <w:left w:val="single" w:sz="4" w:space="0" w:color="auto"/>
+              <w:bottom w:val="single" w:sz="4" w:space="0" w:color="auto"/>
+              <w:right w:val="single" w:sz="4" w:space="0" w:color="auto"/>
+            </w:tcBorders>
+            <w:shd w:val="clear" w:color="auto" w:fill="F2F2F2" w:themeFill="background1" w:themeFillShade="F2"/>
           </w:tcPr>
           <w:p>
             <w:pPr>
@@ -794,49 +798,63 @@
           <w:tcPr>
             <w:tcW w:w="2250" w:type="dxa"/>
             <w:tcBorders>
-              <w:top w:val="single" w:color="auto" w:sz="4" w:space="0"/>
-              <w:left w:val="single" w:color="auto" w:sz="4" w:space="0"/>
-              <w:bottom w:val="single" w:color="auto" w:sz="4" w:space="0"/>
-              <w:right w:val="single" w:color="auto" w:sz="4" w:space="0"/>
-            </w:tcBorders>
-            <w:shd w:val="clear" w:color="auto" w:fill="F2F2F2" w:themeFill="background1" w:themeFillShade="F2"/>
-            <w:tcMar/>
-          </w:tcPr>
-          <w:p>
-            <w:pPr>
-              <w:spacing w:after="0" w:line="240" w:lineRule="auto"/>
-            </w:pPr>
-          </w:p>
-        </w:tc>
-        <w:tc>
-          <w:tcPr>
-            <w:tcW w:w="1980" w:type="dxa"/>
-            <w:tcBorders>
-              <w:top w:val="single" w:color="auto" w:sz="4" w:space="0"/>
-              <w:left w:val="single" w:color="auto" w:sz="4" w:space="0"/>
-              <w:bottom w:val="single" w:color="auto" w:sz="4" w:space="0"/>
-              <w:right w:val="single" w:color="auto" w:sz="4" w:space="0"/>
-            </w:tcBorders>
-            <w:shd w:val="clear" w:color="auto" w:fill="F2F2F2" w:themeFill="background1" w:themeFillShade="F2"/>
-            <w:tcMar/>
-          </w:tcPr>
-          <w:p>
-            <w:pPr>
-              <w:spacing w:after="0" w:line="240" w:lineRule="auto"/>
-            </w:pPr>
-          </w:p>
-        </w:tc>
-        <w:tc>
-          <w:tcPr>
-            <w:tcW w:w="1980" w:type="dxa"/>
-            <w:tcBorders>
-              <w:top w:val="single" w:color="auto" w:sz="4" w:space="0"/>
-              <w:left w:val="single" w:color="auto" w:sz="4" w:space="0"/>
-              <w:bottom w:val="single" w:color="auto" w:sz="4" w:space="0"/>
-              <w:right w:val="single" w:color="auto" w:sz="4" w:space="0"/>
-            </w:tcBorders>
-            <w:shd w:val="clear" w:color="auto" w:fill="F2F2F2" w:themeFill="background1" w:themeFillShade="F2"/>
-            <w:tcMar/>
+              <w:top w:val="single" w:sz="4" w:space="0" w:color="auto"/>
+              <w:left w:val="single" w:sz="4" w:space="0" w:color="auto"/>
+              <w:bottom w:val="single" w:sz="4" w:space="0" w:color="auto"/>
+              <w:right w:val="single" w:sz="4" w:space="0" w:color="auto"/>
+            </w:tcBorders>
+            <w:shd w:val="clear" w:color="auto" w:fill="F2F2F2" w:themeFill="background1" w:themeFillShade="F2"/>
+          </w:tcPr>
+          <w:p>
+            <w:pPr>
+              <w:spacing w:after="0" w:line="240" w:lineRule="auto"/>
+            </w:pPr>
+          </w:p>
+        </w:tc>
+        <w:tc>
+          <w:tcPr>
+            <w:tcW w:w="1980" w:type="dxa"/>
+            <w:tcBorders>
+              <w:top w:val="single" w:sz="4" w:space="0" w:color="auto"/>
+              <w:left w:val="single" w:sz="4" w:space="0" w:color="auto"/>
+              <w:bottom w:val="single" w:sz="4" w:space="0" w:color="auto"/>
+              <w:right w:val="single" w:sz="4" w:space="0" w:color="auto"/>
+            </w:tcBorders>
+            <w:shd w:val="clear" w:color="auto" w:fill="F2F2F2" w:themeFill="background1" w:themeFillShade="F2"/>
+          </w:tcPr>
+          <w:p>
+            <w:pPr>
+              <w:spacing w:after="0" w:line="240" w:lineRule="auto"/>
+            </w:pPr>
+          </w:p>
+        </w:tc>
+        <w:tc>
+          <w:tcPr>
+            <w:tcW w:w="1980" w:type="dxa"/>
+            <w:tcBorders>
+              <w:top w:val="single" w:sz="4" w:space="0" w:color="auto"/>
+              <w:left w:val="single" w:sz="4" w:space="0" w:color="auto"/>
+              <w:bottom w:val="single" w:sz="4" w:space="0" w:color="auto"/>
+              <w:right w:val="single" w:sz="4" w:space="0" w:color="auto"/>
+            </w:tcBorders>
+            <w:shd w:val="clear" w:color="auto" w:fill="F2F2F2" w:themeFill="background1" w:themeFillShade="F2"/>
+          </w:tcPr>
+          <w:p>
+            <w:pPr>
+              <w:spacing w:after="0" w:line="240" w:lineRule="auto"/>
+            </w:pPr>
+          </w:p>
+        </w:tc>
+        <w:tc>
+          <w:tcPr>
+            <w:tcW w:w="1980" w:type="dxa"/>
+            <w:tcBorders>
+              <w:top w:val="single" w:sz="4" w:space="0" w:color="auto"/>
+              <w:left w:val="single" w:sz="4" w:space="0" w:color="auto"/>
+              <w:bottom w:val="single" w:sz="4" w:space="0" w:color="auto"/>
+              <w:right w:val="single" w:sz="4" w:space="0" w:color="auto"/>
+            </w:tcBorders>
+            <w:shd w:val="clear" w:color="auto" w:fill="F2F2F2" w:themeFill="background1" w:themeFillShade="F2"/>
           </w:tcPr>
           <w:p>
             <w:pPr>
@@ -853,13 +871,12 @@
           <w:tcPr>
             <w:tcW w:w="1525" w:type="dxa"/>
             <w:tcBorders>
-              <w:top w:val="single" w:color="auto" w:sz="4" w:space="0"/>
-              <w:left w:val="single" w:color="auto" w:sz="4" w:space="0"/>
-              <w:bottom w:val="single" w:color="auto" w:sz="4" w:space="0"/>
-              <w:right w:val="single" w:color="auto" w:sz="4" w:space="0"/>
+              <w:top w:val="single" w:sz="4" w:space="0" w:color="auto"/>
+              <w:left w:val="single" w:sz="4" w:space="0" w:color="auto"/>
+              <w:bottom w:val="single" w:sz="4" w:space="0" w:color="auto"/>
+              <w:right w:val="single" w:sz="4" w:space="0" w:color="auto"/>
             </w:tcBorders>
             <w:shd w:val="clear" w:color="auto" w:fill="auto"/>
-            <w:tcMar/>
             <w:hideMark/>
           </w:tcPr>
           <w:p>
@@ -883,8 +900,16 @@
             <w:pPr>
               <w:spacing w:after="0" w:line="240" w:lineRule="auto"/>
               <w:jc w:val="center"/>
+              <w:rPr>
+                <w:sz w:val="20"/>
+                <w:szCs w:val="20"/>
+              </w:rPr>
             </w:pPr>
             <w:r>
+              <w:rPr>
+                <w:sz w:val="20"/>
+                <w:szCs w:val="20"/>
+              </w:rPr>
               <w:t>Jan 29-Feb 2</w:t>
             </w:r>
           </w:p>
@@ -893,31 +918,29 @@
           <w:tcPr>
             <w:tcW w:w="1980" w:type="dxa"/>
             <w:tcBorders>
-              <w:top w:val="single" w:color="auto" w:sz="4" w:space="0"/>
-              <w:left w:val="single" w:color="auto" w:sz="4" w:space="0"/>
-              <w:bottom w:val="single" w:color="auto" w:sz="4" w:space="0"/>
-              <w:right w:val="single" w:color="auto" w:sz="4" w:space="0"/>
-            </w:tcBorders>
-            <w:shd w:val="clear" w:color="auto" w:fill="FFFFFF" w:themeFill="background1"/>
-            <w:tcMar/>
-          </w:tcPr>
-          <w:p>
-            <w:pPr>
-              <w:spacing w:after="0" w:line="240" w:lineRule="auto"/>
-            </w:pPr>
-          </w:p>
-        </w:tc>
-        <w:tc>
-          <w:tcPr>
-            <w:tcW w:w="1980" w:type="dxa"/>
-            <w:tcBorders>
-              <w:top w:val="single" w:color="auto" w:sz="4" w:space="0"/>
-              <w:left w:val="single" w:color="auto" w:sz="4" w:space="0"/>
-              <w:bottom w:val="single" w:color="auto" w:sz="4" w:space="0"/>
-              <w:right w:val="single" w:color="auto" w:sz="4" w:space="0"/>
-            </w:tcBorders>
-            <w:shd w:val="clear" w:color="auto" w:fill="FFFFFF" w:themeFill="background1"/>
-            <w:tcMar/>
+              <w:top w:val="single" w:sz="4" w:space="0" w:color="auto"/>
+              <w:left w:val="single" w:sz="4" w:space="0" w:color="auto"/>
+              <w:bottom w:val="single" w:sz="4" w:space="0" w:color="auto"/>
+              <w:right w:val="single" w:sz="4" w:space="0" w:color="auto"/>
+            </w:tcBorders>
+            <w:shd w:val="clear" w:color="auto" w:fill="FFFFFF" w:themeFill="background1"/>
+          </w:tcPr>
+          <w:p>
+            <w:pPr>
+              <w:spacing w:after="0" w:line="240" w:lineRule="auto"/>
+            </w:pPr>
+          </w:p>
+        </w:tc>
+        <w:tc>
+          <w:tcPr>
+            <w:tcW w:w="1980" w:type="dxa"/>
+            <w:tcBorders>
+              <w:top w:val="single" w:sz="4" w:space="0" w:color="auto"/>
+              <w:left w:val="single" w:sz="4" w:space="0" w:color="auto"/>
+              <w:bottom w:val="single" w:sz="4" w:space="0" w:color="auto"/>
+              <w:right w:val="single" w:sz="4" w:space="0" w:color="auto"/>
+            </w:tcBorders>
+            <w:shd w:val="clear" w:color="auto" w:fill="FFFFFF" w:themeFill="background1"/>
           </w:tcPr>
           <w:p>
             <w:pPr>
@@ -929,13 +952,12 @@
           <w:tcPr>
             <w:tcW w:w="2070" w:type="dxa"/>
             <w:tcBorders>
-              <w:top w:val="single" w:color="auto" w:sz="4" w:space="0"/>
-              <w:left w:val="single" w:color="auto" w:sz="4" w:space="0"/>
-              <w:bottom w:val="single" w:color="auto" w:sz="4" w:space="0"/>
-              <w:right w:val="single" w:color="auto" w:sz="4" w:space="0"/>
-            </w:tcBorders>
-            <w:shd w:val="clear" w:color="auto" w:fill="FFFFFF" w:themeFill="background1"/>
-            <w:tcMar/>
+              <w:top w:val="single" w:sz="4" w:space="0" w:color="auto"/>
+              <w:left w:val="single" w:sz="4" w:space="0" w:color="auto"/>
+              <w:bottom w:val="single" w:sz="4" w:space="0" w:color="auto"/>
+              <w:right w:val="single" w:sz="4" w:space="0" w:color="auto"/>
+            </w:tcBorders>
+            <w:shd w:val="clear" w:color="auto" w:fill="FFFFFF" w:themeFill="background1"/>
           </w:tcPr>
           <w:p>
             <w:pPr>
@@ -947,13 +969,12 @@
           <w:tcPr>
             <w:tcW w:w="2340" w:type="dxa"/>
             <w:tcBorders>
-              <w:top w:val="single" w:color="auto" w:sz="4" w:space="0"/>
-              <w:left w:val="single" w:color="auto" w:sz="4" w:space="0"/>
-              <w:bottom w:val="single" w:color="auto" w:sz="4" w:space="0"/>
-              <w:right w:val="single" w:color="auto" w:sz="4" w:space="0"/>
-            </w:tcBorders>
-            <w:shd w:val="clear" w:color="auto" w:fill="FFFFFF" w:themeFill="background1"/>
-            <w:tcMar/>
+              <w:top w:val="single" w:sz="4" w:space="0" w:color="auto"/>
+              <w:left w:val="single" w:sz="4" w:space="0" w:color="auto"/>
+              <w:bottom w:val="single" w:sz="4" w:space="0" w:color="auto"/>
+              <w:right w:val="single" w:sz="4" w:space="0" w:color="auto"/>
+            </w:tcBorders>
+            <w:shd w:val="clear" w:color="auto" w:fill="FFFFFF" w:themeFill="background1"/>
           </w:tcPr>
           <w:p>
             <w:pPr>
@@ -965,13 +986,12 @@
           <w:tcPr>
             <w:tcW w:w="2520" w:type="dxa"/>
             <w:tcBorders>
-              <w:top w:val="single" w:color="auto" w:sz="4" w:space="0"/>
-              <w:left w:val="single" w:color="auto" w:sz="4" w:space="0"/>
-              <w:bottom w:val="single" w:color="auto" w:sz="4" w:space="0"/>
-              <w:right w:val="single" w:color="auto" w:sz="4" w:space="0"/>
-            </w:tcBorders>
-            <w:shd w:val="clear" w:color="auto" w:fill="FFFFFF" w:themeFill="background1"/>
-            <w:tcMar/>
+              <w:top w:val="single" w:sz="4" w:space="0" w:color="auto"/>
+              <w:left w:val="single" w:sz="4" w:space="0" w:color="auto"/>
+              <w:bottom w:val="single" w:sz="4" w:space="0" w:color="auto"/>
+              <w:right w:val="single" w:sz="4" w:space="0" w:color="auto"/>
+            </w:tcBorders>
+            <w:shd w:val="clear" w:color="auto" w:fill="FFFFFF" w:themeFill="background1"/>
           </w:tcPr>
           <w:p>
             <w:pPr>
@@ -983,49 +1003,63 @@
           <w:tcPr>
             <w:tcW w:w="2250" w:type="dxa"/>
             <w:tcBorders>
-              <w:top w:val="single" w:color="auto" w:sz="4" w:space="0"/>
-              <w:left w:val="single" w:color="auto" w:sz="4" w:space="0"/>
-              <w:bottom w:val="single" w:color="auto" w:sz="4" w:space="0"/>
-              <w:right w:val="single" w:color="auto" w:sz="4" w:space="0"/>
-            </w:tcBorders>
-            <w:shd w:val="clear" w:color="auto" w:fill="FFFFFF" w:themeFill="background1"/>
-            <w:tcMar/>
-          </w:tcPr>
-          <w:p>
-            <w:pPr>
-              <w:spacing w:after="0" w:line="240" w:lineRule="auto"/>
-            </w:pPr>
-          </w:p>
-        </w:tc>
-        <w:tc>
-          <w:tcPr>
-            <w:tcW w:w="1980" w:type="dxa"/>
-            <w:tcBorders>
-              <w:top w:val="single" w:color="auto" w:sz="4" w:space="0"/>
-              <w:left w:val="single" w:color="auto" w:sz="4" w:space="0"/>
-              <w:bottom w:val="single" w:color="auto" w:sz="4" w:space="0"/>
-              <w:right w:val="single" w:color="auto" w:sz="4" w:space="0"/>
-            </w:tcBorders>
-            <w:shd w:val="clear" w:color="auto" w:fill="FFFFFF" w:themeFill="background1"/>
-            <w:tcMar/>
-          </w:tcPr>
-          <w:p>
-            <w:pPr>
-              <w:spacing w:after="0" w:line="240" w:lineRule="auto"/>
-            </w:pPr>
-          </w:p>
-        </w:tc>
-        <w:tc>
-          <w:tcPr>
-            <w:tcW w:w="1980" w:type="dxa"/>
-            <w:tcBorders>
-              <w:top w:val="single" w:color="auto" w:sz="4" w:space="0"/>
-              <w:left w:val="single" w:color="auto" w:sz="4" w:space="0"/>
-              <w:bottom w:val="single" w:color="auto" w:sz="4" w:space="0"/>
-              <w:right w:val="single" w:color="auto" w:sz="4" w:space="0"/>
-            </w:tcBorders>
-            <w:shd w:val="clear" w:color="auto" w:fill="FFFFFF" w:themeFill="background1"/>
-            <w:tcMar/>
+              <w:top w:val="single" w:sz="4" w:space="0" w:color="auto"/>
+              <w:left w:val="single" w:sz="4" w:space="0" w:color="auto"/>
+              <w:bottom w:val="single" w:sz="4" w:space="0" w:color="auto"/>
+              <w:right w:val="single" w:sz="4" w:space="0" w:color="auto"/>
+            </w:tcBorders>
+            <w:shd w:val="clear" w:color="auto" w:fill="FFFFFF" w:themeFill="background1"/>
+          </w:tcPr>
+          <w:p>
+            <w:pPr>
+              <w:spacing w:after="0" w:line="240" w:lineRule="auto"/>
+            </w:pPr>
+          </w:p>
+        </w:tc>
+        <w:tc>
+          <w:tcPr>
+            <w:tcW w:w="1980" w:type="dxa"/>
+            <w:tcBorders>
+              <w:top w:val="single" w:sz="4" w:space="0" w:color="auto"/>
+              <w:left w:val="single" w:sz="4" w:space="0" w:color="auto"/>
+              <w:bottom w:val="single" w:sz="4" w:space="0" w:color="auto"/>
+              <w:right w:val="single" w:sz="4" w:space="0" w:color="auto"/>
+            </w:tcBorders>
+            <w:shd w:val="clear" w:color="auto" w:fill="FFFFFF" w:themeFill="background1"/>
+          </w:tcPr>
+          <w:p>
+            <w:pPr>
+              <w:spacing w:after="0" w:line="240" w:lineRule="auto"/>
+            </w:pPr>
+          </w:p>
+        </w:tc>
+        <w:tc>
+          <w:tcPr>
+            <w:tcW w:w="1980" w:type="dxa"/>
+            <w:tcBorders>
+              <w:top w:val="single" w:sz="4" w:space="0" w:color="auto"/>
+              <w:left w:val="single" w:sz="4" w:space="0" w:color="auto"/>
+              <w:bottom w:val="single" w:sz="4" w:space="0" w:color="auto"/>
+              <w:right w:val="single" w:sz="4" w:space="0" w:color="auto"/>
+            </w:tcBorders>
+            <w:shd w:val="clear" w:color="auto" w:fill="FFFFFF" w:themeFill="background1"/>
+          </w:tcPr>
+          <w:p>
+            <w:pPr>
+              <w:spacing w:after="0" w:line="240" w:lineRule="auto"/>
+            </w:pPr>
+          </w:p>
+        </w:tc>
+        <w:tc>
+          <w:tcPr>
+            <w:tcW w:w="1980" w:type="dxa"/>
+            <w:tcBorders>
+              <w:top w:val="single" w:sz="4" w:space="0" w:color="auto"/>
+              <w:left w:val="single" w:sz="4" w:space="0" w:color="auto"/>
+              <w:bottom w:val="single" w:sz="4" w:space="0" w:color="auto"/>
+              <w:right w:val="single" w:sz="4" w:space="0" w:color="auto"/>
+            </w:tcBorders>
+            <w:shd w:val="clear" w:color="auto" w:fill="FFFFFF" w:themeFill="background1"/>
           </w:tcPr>
           <w:p>
             <w:pPr>
@@ -1042,13 +1076,12 @@
           <w:tcPr>
             <w:tcW w:w="1525" w:type="dxa"/>
             <w:tcBorders>
-              <w:top w:val="single" w:color="auto" w:sz="4" w:space="0"/>
-              <w:left w:val="single" w:color="auto" w:sz="4" w:space="0"/>
-              <w:bottom w:val="single" w:color="auto" w:sz="4" w:space="0"/>
-              <w:right w:val="single" w:color="auto" w:sz="4" w:space="0"/>
+              <w:top w:val="single" w:sz="4" w:space="0" w:color="auto"/>
+              <w:left w:val="single" w:sz="4" w:space="0" w:color="auto"/>
+              <w:bottom w:val="single" w:sz="4" w:space="0" w:color="auto"/>
+              <w:right w:val="single" w:sz="4" w:space="0" w:color="auto"/>
             </w:tcBorders>
             <w:shd w:val="clear" w:color="auto" w:fill="auto"/>
-            <w:tcMar/>
             <w:hideMark/>
           </w:tcPr>
           <w:p>
@@ -1072,8 +1105,16 @@
             <w:pPr>
               <w:spacing w:after="0" w:line="240" w:lineRule="auto"/>
               <w:jc w:val="center"/>
+              <w:rPr>
+                <w:sz w:val="20"/>
+                <w:szCs w:val="20"/>
+              </w:rPr>
             </w:pPr>
             <w:r>
+              <w:rPr>
+                <w:sz w:val="20"/>
+                <w:szCs w:val="20"/>
+              </w:rPr>
               <w:t>Feb 5-9</w:t>
             </w:r>
           </w:p>
@@ -1082,31 +1123,29 @@
           <w:tcPr>
             <w:tcW w:w="1980" w:type="dxa"/>
             <w:tcBorders>
-              <w:top w:val="single" w:color="auto" w:sz="4" w:space="0"/>
-              <w:left w:val="single" w:color="auto" w:sz="4" w:space="0"/>
-              <w:bottom w:val="single" w:color="auto" w:sz="4" w:space="0"/>
-              <w:right w:val="single" w:color="auto" w:sz="4" w:space="0"/>
-            </w:tcBorders>
-            <w:shd w:val="clear" w:color="auto" w:fill="F2F2F2" w:themeFill="background1" w:themeFillShade="F2"/>
-            <w:tcMar/>
-          </w:tcPr>
-          <w:p>
-            <w:pPr>
-              <w:spacing w:after="0" w:line="240" w:lineRule="auto"/>
-            </w:pPr>
-          </w:p>
-        </w:tc>
-        <w:tc>
-          <w:tcPr>
-            <w:tcW w:w="1980" w:type="dxa"/>
-            <w:tcBorders>
-              <w:top w:val="single" w:color="auto" w:sz="4" w:space="0"/>
-              <w:left w:val="single" w:color="auto" w:sz="4" w:space="0"/>
-              <w:bottom w:val="single" w:color="auto" w:sz="4" w:space="0"/>
-              <w:right w:val="single" w:color="auto" w:sz="4" w:space="0"/>
-            </w:tcBorders>
-            <w:shd w:val="clear" w:color="auto" w:fill="F2F2F2" w:themeFill="background1" w:themeFillShade="F2"/>
-            <w:tcMar/>
+              <w:top w:val="single" w:sz="4" w:space="0" w:color="auto"/>
+              <w:left w:val="single" w:sz="4" w:space="0" w:color="auto"/>
+              <w:bottom w:val="single" w:sz="4" w:space="0" w:color="auto"/>
+              <w:right w:val="single" w:sz="4" w:space="0" w:color="auto"/>
+            </w:tcBorders>
+            <w:shd w:val="clear" w:color="auto" w:fill="F2F2F2" w:themeFill="background1" w:themeFillShade="F2"/>
+          </w:tcPr>
+          <w:p>
+            <w:pPr>
+              <w:spacing w:after="0" w:line="240" w:lineRule="auto"/>
+            </w:pPr>
+          </w:p>
+        </w:tc>
+        <w:tc>
+          <w:tcPr>
+            <w:tcW w:w="1980" w:type="dxa"/>
+            <w:tcBorders>
+              <w:top w:val="single" w:sz="4" w:space="0" w:color="auto"/>
+              <w:left w:val="single" w:sz="4" w:space="0" w:color="auto"/>
+              <w:bottom w:val="single" w:sz="4" w:space="0" w:color="auto"/>
+              <w:right w:val="single" w:sz="4" w:space="0" w:color="auto"/>
+            </w:tcBorders>
+            <w:shd w:val="clear" w:color="auto" w:fill="F2F2F2" w:themeFill="background1" w:themeFillShade="F2"/>
           </w:tcPr>
           <w:p>
             <w:pPr>
@@ -1118,13 +1157,12 @@
           <w:tcPr>
             <w:tcW w:w="2070" w:type="dxa"/>
             <w:tcBorders>
-              <w:top w:val="single" w:color="auto" w:sz="4" w:space="0"/>
-              <w:left w:val="single" w:color="auto" w:sz="4" w:space="0"/>
-              <w:bottom w:val="single" w:color="auto" w:sz="4" w:space="0"/>
-              <w:right w:val="single" w:color="auto" w:sz="4" w:space="0"/>
-            </w:tcBorders>
-            <w:shd w:val="clear" w:color="auto" w:fill="F2F2F2" w:themeFill="background1" w:themeFillShade="F2"/>
-            <w:tcMar/>
+              <w:top w:val="single" w:sz="4" w:space="0" w:color="auto"/>
+              <w:left w:val="single" w:sz="4" w:space="0" w:color="auto"/>
+              <w:bottom w:val="single" w:sz="4" w:space="0" w:color="auto"/>
+              <w:right w:val="single" w:sz="4" w:space="0" w:color="auto"/>
+            </w:tcBorders>
+            <w:shd w:val="clear" w:color="auto" w:fill="F2F2F2" w:themeFill="background1" w:themeFillShade="F2"/>
           </w:tcPr>
           <w:p>
             <w:pPr>
@@ -1136,13 +1174,12 @@
           <w:tcPr>
             <w:tcW w:w="2340" w:type="dxa"/>
             <w:tcBorders>
-              <w:top w:val="single" w:color="auto" w:sz="4" w:space="0"/>
-              <w:left w:val="single" w:color="auto" w:sz="4" w:space="0"/>
-              <w:bottom w:val="single" w:color="auto" w:sz="4" w:space="0"/>
-              <w:right w:val="single" w:color="auto" w:sz="4" w:space="0"/>
-            </w:tcBorders>
-            <w:shd w:val="clear" w:color="auto" w:fill="F2F2F2" w:themeFill="background1" w:themeFillShade="F2"/>
-            <w:tcMar/>
+              <w:top w:val="single" w:sz="4" w:space="0" w:color="auto"/>
+              <w:left w:val="single" w:sz="4" w:space="0" w:color="auto"/>
+              <w:bottom w:val="single" w:sz="4" w:space="0" w:color="auto"/>
+              <w:right w:val="single" w:sz="4" w:space="0" w:color="auto"/>
+            </w:tcBorders>
+            <w:shd w:val="clear" w:color="auto" w:fill="F2F2F2" w:themeFill="background1" w:themeFillShade="F2"/>
           </w:tcPr>
           <w:p>
             <w:pPr>
@@ -1154,13 +1191,12 @@
           <w:tcPr>
             <w:tcW w:w="2520" w:type="dxa"/>
             <w:tcBorders>
-              <w:top w:val="single" w:color="auto" w:sz="4" w:space="0"/>
-              <w:left w:val="single" w:color="auto" w:sz="4" w:space="0"/>
-              <w:bottom w:val="single" w:color="auto" w:sz="4" w:space="0"/>
-              <w:right w:val="single" w:color="auto" w:sz="4" w:space="0"/>
-            </w:tcBorders>
-            <w:shd w:val="clear" w:color="auto" w:fill="F2F2F2" w:themeFill="background1" w:themeFillShade="F2"/>
-            <w:tcMar/>
+              <w:top w:val="single" w:sz="4" w:space="0" w:color="auto"/>
+              <w:left w:val="single" w:sz="4" w:space="0" w:color="auto"/>
+              <w:bottom w:val="single" w:sz="4" w:space="0" w:color="auto"/>
+              <w:right w:val="single" w:sz="4" w:space="0" w:color="auto"/>
+            </w:tcBorders>
+            <w:shd w:val="clear" w:color="auto" w:fill="F2F2F2" w:themeFill="background1" w:themeFillShade="F2"/>
           </w:tcPr>
           <w:p>
             <w:pPr>
@@ -1172,49 +1208,63 @@
           <w:tcPr>
             <w:tcW w:w="2250" w:type="dxa"/>
             <w:tcBorders>
-              <w:top w:val="single" w:color="auto" w:sz="4" w:space="0"/>
-              <w:left w:val="single" w:color="auto" w:sz="4" w:space="0"/>
-              <w:bottom w:val="single" w:color="auto" w:sz="4" w:space="0"/>
-              <w:right w:val="single" w:color="auto" w:sz="4" w:space="0"/>
-            </w:tcBorders>
-            <w:shd w:val="clear" w:color="auto" w:fill="F2F2F2" w:themeFill="background1" w:themeFillShade="F2"/>
-            <w:tcMar/>
-          </w:tcPr>
-          <w:p>
-            <w:pPr>
-              <w:spacing w:after="0" w:line="240" w:lineRule="auto"/>
-            </w:pPr>
-          </w:p>
-        </w:tc>
-        <w:tc>
-          <w:tcPr>
-            <w:tcW w:w="1980" w:type="dxa"/>
-            <w:tcBorders>
-              <w:top w:val="single" w:color="auto" w:sz="4" w:space="0"/>
-              <w:left w:val="single" w:color="auto" w:sz="4" w:space="0"/>
-              <w:bottom w:val="single" w:color="auto" w:sz="4" w:space="0"/>
-              <w:right w:val="single" w:color="auto" w:sz="4" w:space="0"/>
-            </w:tcBorders>
-            <w:shd w:val="clear" w:color="auto" w:fill="F2F2F2" w:themeFill="background1" w:themeFillShade="F2"/>
-            <w:tcMar/>
-          </w:tcPr>
-          <w:p>
-            <w:pPr>
-              <w:spacing w:after="0" w:line="240" w:lineRule="auto"/>
-            </w:pPr>
-          </w:p>
-        </w:tc>
-        <w:tc>
-          <w:tcPr>
-            <w:tcW w:w="1980" w:type="dxa"/>
-            <w:tcBorders>
-              <w:top w:val="single" w:color="auto" w:sz="4" w:space="0"/>
-              <w:left w:val="single" w:color="auto" w:sz="4" w:space="0"/>
-              <w:bottom w:val="single" w:color="auto" w:sz="4" w:space="0"/>
-              <w:right w:val="single" w:color="auto" w:sz="4" w:space="0"/>
-            </w:tcBorders>
-            <w:shd w:val="clear" w:color="auto" w:fill="F2F2F2" w:themeFill="background1" w:themeFillShade="F2"/>
-            <w:tcMar/>
+              <w:top w:val="single" w:sz="4" w:space="0" w:color="auto"/>
+              <w:left w:val="single" w:sz="4" w:space="0" w:color="auto"/>
+              <w:bottom w:val="single" w:sz="4" w:space="0" w:color="auto"/>
+              <w:right w:val="single" w:sz="4" w:space="0" w:color="auto"/>
+            </w:tcBorders>
+            <w:shd w:val="clear" w:color="auto" w:fill="F2F2F2" w:themeFill="background1" w:themeFillShade="F2"/>
+          </w:tcPr>
+          <w:p>
+            <w:pPr>
+              <w:spacing w:after="0" w:line="240" w:lineRule="auto"/>
+            </w:pPr>
+          </w:p>
+        </w:tc>
+        <w:tc>
+          <w:tcPr>
+            <w:tcW w:w="1980" w:type="dxa"/>
+            <w:tcBorders>
+              <w:top w:val="single" w:sz="4" w:space="0" w:color="auto"/>
+              <w:left w:val="single" w:sz="4" w:space="0" w:color="auto"/>
+              <w:bottom w:val="single" w:sz="4" w:space="0" w:color="auto"/>
+              <w:right w:val="single" w:sz="4" w:space="0" w:color="auto"/>
+            </w:tcBorders>
+            <w:shd w:val="clear" w:color="auto" w:fill="F2F2F2" w:themeFill="background1" w:themeFillShade="F2"/>
+          </w:tcPr>
+          <w:p>
+            <w:pPr>
+              <w:spacing w:after="0" w:line="240" w:lineRule="auto"/>
+            </w:pPr>
+          </w:p>
+        </w:tc>
+        <w:tc>
+          <w:tcPr>
+            <w:tcW w:w="1980" w:type="dxa"/>
+            <w:tcBorders>
+              <w:top w:val="single" w:sz="4" w:space="0" w:color="auto"/>
+              <w:left w:val="single" w:sz="4" w:space="0" w:color="auto"/>
+              <w:bottom w:val="single" w:sz="4" w:space="0" w:color="auto"/>
+              <w:right w:val="single" w:sz="4" w:space="0" w:color="auto"/>
+            </w:tcBorders>
+            <w:shd w:val="clear" w:color="auto" w:fill="F2F2F2" w:themeFill="background1" w:themeFillShade="F2"/>
+          </w:tcPr>
+          <w:p>
+            <w:pPr>
+              <w:spacing w:after="0" w:line="240" w:lineRule="auto"/>
+            </w:pPr>
+          </w:p>
+        </w:tc>
+        <w:tc>
+          <w:tcPr>
+            <w:tcW w:w="1980" w:type="dxa"/>
+            <w:tcBorders>
+              <w:top w:val="single" w:sz="4" w:space="0" w:color="auto"/>
+              <w:left w:val="single" w:sz="4" w:space="0" w:color="auto"/>
+              <w:bottom w:val="single" w:sz="4" w:space="0" w:color="auto"/>
+              <w:right w:val="single" w:sz="4" w:space="0" w:color="auto"/>
+            </w:tcBorders>
+            <w:shd w:val="clear" w:color="auto" w:fill="F2F2F2" w:themeFill="background1" w:themeFillShade="F2"/>
           </w:tcPr>
           <w:p>
             <w:pPr>
@@ -1231,13 +1281,12 @@
           <w:tcPr>
             <w:tcW w:w="1525" w:type="dxa"/>
             <w:tcBorders>
-              <w:top w:val="single" w:color="auto" w:sz="4" w:space="0"/>
-              <w:left w:val="single" w:color="auto" w:sz="4" w:space="0"/>
-              <w:bottom w:val="single" w:color="auto" w:sz="4" w:space="0"/>
-              <w:right w:val="single" w:color="auto" w:sz="4" w:space="0"/>
+              <w:top w:val="single" w:sz="4" w:space="0" w:color="auto"/>
+              <w:left w:val="single" w:sz="4" w:space="0" w:color="auto"/>
+              <w:bottom w:val="single" w:sz="4" w:space="0" w:color="auto"/>
+              <w:right w:val="single" w:sz="4" w:space="0" w:color="auto"/>
             </w:tcBorders>
             <w:shd w:val="clear" w:color="auto" w:fill="auto"/>
-            <w:tcMar/>
             <w:hideMark/>
           </w:tcPr>
           <w:p>
@@ -1257,8 +1306,16 @@
             <w:pPr>
               <w:spacing w:after="0" w:line="240" w:lineRule="auto"/>
               <w:jc w:val="center"/>
+              <w:rPr>
+                <w:sz w:val="20"/>
+                <w:szCs w:val="20"/>
+              </w:rPr>
             </w:pPr>
             <w:r>
+              <w:rPr>
+                <w:sz w:val="20"/>
+                <w:szCs w:val="20"/>
+              </w:rPr>
               <w:t>Feb 12-16</w:t>
             </w:r>
           </w:p>
@@ -1267,31 +1324,29 @@
           <w:tcPr>
             <w:tcW w:w="1980" w:type="dxa"/>
             <w:tcBorders>
-              <w:top w:val="single" w:color="auto" w:sz="4" w:space="0"/>
-              <w:left w:val="single" w:color="auto" w:sz="4" w:space="0"/>
-              <w:bottom w:val="single" w:color="auto" w:sz="4" w:space="0"/>
-              <w:right w:val="single" w:color="auto" w:sz="4" w:space="0"/>
-            </w:tcBorders>
-            <w:shd w:val="clear" w:color="auto" w:fill="FFFFFF" w:themeFill="background1"/>
-            <w:tcMar/>
-          </w:tcPr>
-          <w:p>
-            <w:pPr>
-              <w:spacing w:after="0" w:line="240" w:lineRule="auto"/>
-            </w:pPr>
-          </w:p>
-        </w:tc>
-        <w:tc>
-          <w:tcPr>
-            <w:tcW w:w="1980" w:type="dxa"/>
-            <w:tcBorders>
-              <w:top w:val="single" w:color="auto" w:sz="4" w:space="0"/>
-              <w:left w:val="single" w:color="auto" w:sz="4" w:space="0"/>
-              <w:bottom w:val="single" w:color="auto" w:sz="4" w:space="0"/>
-              <w:right w:val="single" w:color="auto" w:sz="4" w:space="0"/>
-            </w:tcBorders>
-            <w:shd w:val="clear" w:color="auto" w:fill="FFFFFF" w:themeFill="background1"/>
-            <w:tcMar/>
+              <w:top w:val="single" w:sz="4" w:space="0" w:color="auto"/>
+              <w:left w:val="single" w:sz="4" w:space="0" w:color="auto"/>
+              <w:bottom w:val="single" w:sz="4" w:space="0" w:color="auto"/>
+              <w:right w:val="single" w:sz="4" w:space="0" w:color="auto"/>
+            </w:tcBorders>
+            <w:shd w:val="clear" w:color="auto" w:fill="FFFFFF" w:themeFill="background1"/>
+          </w:tcPr>
+          <w:p>
+            <w:pPr>
+              <w:spacing w:after="0" w:line="240" w:lineRule="auto"/>
+            </w:pPr>
+          </w:p>
+        </w:tc>
+        <w:tc>
+          <w:tcPr>
+            <w:tcW w:w="1980" w:type="dxa"/>
+            <w:tcBorders>
+              <w:top w:val="single" w:sz="4" w:space="0" w:color="auto"/>
+              <w:left w:val="single" w:sz="4" w:space="0" w:color="auto"/>
+              <w:bottom w:val="single" w:sz="4" w:space="0" w:color="auto"/>
+              <w:right w:val="single" w:sz="4" w:space="0" w:color="auto"/>
+            </w:tcBorders>
+            <w:shd w:val="clear" w:color="auto" w:fill="FFFFFF" w:themeFill="background1"/>
           </w:tcPr>
           <w:p>
             <w:pPr>
@@ -1303,13 +1358,12 @@
           <w:tcPr>
             <w:tcW w:w="2070" w:type="dxa"/>
             <w:tcBorders>
-              <w:top w:val="single" w:color="auto" w:sz="4" w:space="0"/>
-              <w:left w:val="single" w:color="auto" w:sz="4" w:space="0"/>
-              <w:bottom w:val="single" w:color="auto" w:sz="4" w:space="0"/>
-              <w:right w:val="single" w:color="auto" w:sz="4" w:space="0"/>
-            </w:tcBorders>
-            <w:shd w:val="clear" w:color="auto" w:fill="FFFFFF" w:themeFill="background1"/>
-            <w:tcMar/>
+              <w:top w:val="single" w:sz="4" w:space="0" w:color="auto"/>
+              <w:left w:val="single" w:sz="4" w:space="0" w:color="auto"/>
+              <w:bottom w:val="single" w:sz="4" w:space="0" w:color="auto"/>
+              <w:right w:val="single" w:sz="4" w:space="0" w:color="auto"/>
+            </w:tcBorders>
+            <w:shd w:val="clear" w:color="auto" w:fill="FFFFFF" w:themeFill="background1"/>
           </w:tcPr>
           <w:p>
             <w:pPr>
@@ -1326,13 +1380,12 @@
           <w:tcPr>
             <w:tcW w:w="2340" w:type="dxa"/>
             <w:tcBorders>
-              <w:top w:val="single" w:color="auto" w:sz="4" w:space="0"/>
-              <w:left w:val="single" w:color="auto" w:sz="4" w:space="0"/>
-              <w:bottom w:val="single" w:color="auto" w:sz="4" w:space="0"/>
-              <w:right w:val="single" w:color="auto" w:sz="4" w:space="0"/>
-            </w:tcBorders>
-            <w:shd w:val="clear" w:color="auto" w:fill="FFFFFF" w:themeFill="background1"/>
-            <w:tcMar/>
+              <w:top w:val="single" w:sz="4" w:space="0" w:color="auto"/>
+              <w:left w:val="single" w:sz="4" w:space="0" w:color="auto"/>
+              <w:bottom w:val="single" w:sz="4" w:space="0" w:color="auto"/>
+              <w:right w:val="single" w:sz="4" w:space="0" w:color="auto"/>
+            </w:tcBorders>
+            <w:shd w:val="clear" w:color="auto" w:fill="FFFFFF" w:themeFill="background1"/>
           </w:tcPr>
           <w:p>
             <w:pPr>
@@ -1344,13 +1397,12 @@
           <w:tcPr>
             <w:tcW w:w="2520" w:type="dxa"/>
             <w:tcBorders>
-              <w:top w:val="single" w:color="auto" w:sz="4" w:space="0"/>
-              <w:left w:val="single" w:color="auto" w:sz="4" w:space="0"/>
-              <w:bottom w:val="single" w:color="auto" w:sz="4" w:space="0"/>
-              <w:right w:val="single" w:color="auto" w:sz="4" w:space="0"/>
-            </w:tcBorders>
-            <w:shd w:val="clear" w:color="auto" w:fill="FFFFFF" w:themeFill="background1"/>
-            <w:tcMar/>
+              <w:top w:val="single" w:sz="4" w:space="0" w:color="auto"/>
+              <w:left w:val="single" w:sz="4" w:space="0" w:color="auto"/>
+              <w:bottom w:val="single" w:sz="4" w:space="0" w:color="auto"/>
+              <w:right w:val="single" w:sz="4" w:space="0" w:color="auto"/>
+            </w:tcBorders>
+            <w:shd w:val="clear" w:color="auto" w:fill="FFFFFF" w:themeFill="background1"/>
           </w:tcPr>
           <w:p>
             <w:pPr>
@@ -1362,49 +1414,63 @@
           <w:tcPr>
             <w:tcW w:w="2250" w:type="dxa"/>
             <w:tcBorders>
-              <w:top w:val="single" w:color="auto" w:sz="4" w:space="0"/>
-              <w:left w:val="single" w:color="auto" w:sz="4" w:space="0"/>
-              <w:bottom w:val="single" w:color="auto" w:sz="4" w:space="0"/>
-              <w:right w:val="single" w:color="auto" w:sz="4" w:space="0"/>
-            </w:tcBorders>
-            <w:shd w:val="clear" w:color="auto" w:fill="FFFFFF" w:themeFill="background1"/>
-            <w:tcMar/>
-          </w:tcPr>
-          <w:p>
-            <w:pPr>
-              <w:spacing w:after="0" w:line="240" w:lineRule="auto"/>
-            </w:pPr>
-          </w:p>
-        </w:tc>
-        <w:tc>
-          <w:tcPr>
-            <w:tcW w:w="1980" w:type="dxa"/>
-            <w:tcBorders>
-              <w:top w:val="single" w:color="auto" w:sz="4" w:space="0"/>
-              <w:left w:val="single" w:color="auto" w:sz="4" w:space="0"/>
-              <w:bottom w:val="single" w:color="auto" w:sz="4" w:space="0"/>
-              <w:right w:val="single" w:color="auto" w:sz="4" w:space="0"/>
-            </w:tcBorders>
-            <w:shd w:val="clear" w:color="auto" w:fill="FFFFFF" w:themeFill="background1"/>
-            <w:tcMar/>
-          </w:tcPr>
-          <w:p>
-            <w:pPr>
-              <w:spacing w:after="0" w:line="240" w:lineRule="auto"/>
-            </w:pPr>
-          </w:p>
-        </w:tc>
-        <w:tc>
-          <w:tcPr>
-            <w:tcW w:w="1980" w:type="dxa"/>
-            <w:tcBorders>
-              <w:top w:val="single" w:color="auto" w:sz="4" w:space="0"/>
-              <w:left w:val="single" w:color="auto" w:sz="4" w:space="0"/>
-              <w:bottom w:val="single" w:color="auto" w:sz="4" w:space="0"/>
-              <w:right w:val="single" w:color="auto" w:sz="4" w:space="0"/>
-            </w:tcBorders>
-            <w:shd w:val="clear" w:color="auto" w:fill="FFFFFF" w:themeFill="background1"/>
-            <w:tcMar/>
+              <w:top w:val="single" w:sz="4" w:space="0" w:color="auto"/>
+              <w:left w:val="single" w:sz="4" w:space="0" w:color="auto"/>
+              <w:bottom w:val="single" w:sz="4" w:space="0" w:color="auto"/>
+              <w:right w:val="single" w:sz="4" w:space="0" w:color="auto"/>
+            </w:tcBorders>
+            <w:shd w:val="clear" w:color="auto" w:fill="FFFFFF" w:themeFill="background1"/>
+          </w:tcPr>
+          <w:p>
+            <w:pPr>
+              <w:spacing w:after="0" w:line="240" w:lineRule="auto"/>
+            </w:pPr>
+          </w:p>
+        </w:tc>
+        <w:tc>
+          <w:tcPr>
+            <w:tcW w:w="1980" w:type="dxa"/>
+            <w:tcBorders>
+              <w:top w:val="single" w:sz="4" w:space="0" w:color="auto"/>
+              <w:left w:val="single" w:sz="4" w:space="0" w:color="auto"/>
+              <w:bottom w:val="single" w:sz="4" w:space="0" w:color="auto"/>
+              <w:right w:val="single" w:sz="4" w:space="0" w:color="auto"/>
+            </w:tcBorders>
+            <w:shd w:val="clear" w:color="auto" w:fill="FFFFFF" w:themeFill="background1"/>
+          </w:tcPr>
+          <w:p>
+            <w:pPr>
+              <w:spacing w:after="0" w:line="240" w:lineRule="auto"/>
+            </w:pPr>
+          </w:p>
+        </w:tc>
+        <w:tc>
+          <w:tcPr>
+            <w:tcW w:w="1980" w:type="dxa"/>
+            <w:tcBorders>
+              <w:top w:val="single" w:sz="4" w:space="0" w:color="auto"/>
+              <w:left w:val="single" w:sz="4" w:space="0" w:color="auto"/>
+              <w:bottom w:val="single" w:sz="4" w:space="0" w:color="auto"/>
+              <w:right w:val="single" w:sz="4" w:space="0" w:color="auto"/>
+            </w:tcBorders>
+            <w:shd w:val="clear" w:color="auto" w:fill="FFFFFF" w:themeFill="background1"/>
+          </w:tcPr>
+          <w:p>
+            <w:pPr>
+              <w:spacing w:after="0" w:line="240" w:lineRule="auto"/>
+            </w:pPr>
+          </w:p>
+        </w:tc>
+        <w:tc>
+          <w:tcPr>
+            <w:tcW w:w="1980" w:type="dxa"/>
+            <w:tcBorders>
+              <w:top w:val="single" w:sz="4" w:space="0" w:color="auto"/>
+              <w:left w:val="single" w:sz="4" w:space="0" w:color="auto"/>
+              <w:bottom w:val="single" w:sz="4" w:space="0" w:color="auto"/>
+              <w:right w:val="single" w:sz="4" w:space="0" w:color="auto"/>
+            </w:tcBorders>
+            <w:shd w:val="clear" w:color="auto" w:fill="FFFFFF" w:themeFill="background1"/>
           </w:tcPr>
           <w:p>
             <w:pPr>
@@ -1421,13 +1487,12 @@
           <w:tcPr>
             <w:tcW w:w="1525" w:type="dxa"/>
             <w:tcBorders>
-              <w:top w:val="single" w:color="auto" w:sz="4" w:space="0"/>
-              <w:left w:val="single" w:color="auto" w:sz="4" w:space="0"/>
-              <w:bottom w:val="single" w:color="auto" w:sz="4" w:space="0"/>
-              <w:right w:val="single" w:color="auto" w:sz="4" w:space="0"/>
+              <w:top w:val="single" w:sz="4" w:space="0" w:color="auto"/>
+              <w:left w:val="single" w:sz="4" w:space="0" w:color="auto"/>
+              <w:bottom w:val="single" w:sz="4" w:space="0" w:color="auto"/>
+              <w:right w:val="single" w:sz="4" w:space="0" w:color="auto"/>
             </w:tcBorders>
             <w:shd w:val="clear" w:color="auto" w:fill="auto"/>
-            <w:tcMar/>
             <w:hideMark/>
           </w:tcPr>
           <w:p>
@@ -1451,8 +1516,16 @@
             <w:pPr>
               <w:spacing w:after="0" w:line="240" w:lineRule="auto"/>
               <w:jc w:val="center"/>
+              <w:rPr>
+                <w:sz w:val="20"/>
+                <w:szCs w:val="20"/>
+              </w:rPr>
             </w:pPr>
             <w:r>
+              <w:rPr>
+                <w:sz w:val="20"/>
+                <w:szCs w:val="20"/>
+              </w:rPr>
               <w:t>Feb 19-23</w:t>
             </w:r>
           </w:p>
@@ -1461,31 +1534,29 @@
           <w:tcPr>
             <w:tcW w:w="1980" w:type="dxa"/>
             <w:tcBorders>
-              <w:top w:val="single" w:color="auto" w:sz="4" w:space="0"/>
-              <w:left w:val="single" w:color="auto" w:sz="4" w:space="0"/>
-              <w:bottom w:val="single" w:color="auto" w:sz="4" w:space="0"/>
-              <w:right w:val="single" w:color="auto" w:sz="4" w:space="0"/>
-            </w:tcBorders>
-            <w:shd w:val="clear" w:color="auto" w:fill="F2F2F2" w:themeFill="background1" w:themeFillShade="F2"/>
-            <w:tcMar/>
-          </w:tcPr>
-          <w:p>
-            <w:pPr>
-              <w:spacing w:after="0" w:line="240" w:lineRule="auto"/>
-            </w:pPr>
-          </w:p>
-        </w:tc>
-        <w:tc>
-          <w:tcPr>
-            <w:tcW w:w="1980" w:type="dxa"/>
-            <w:tcBorders>
-              <w:top w:val="single" w:color="auto" w:sz="4" w:space="0"/>
-              <w:left w:val="single" w:color="auto" w:sz="4" w:space="0"/>
-              <w:bottom w:val="single" w:color="auto" w:sz="4" w:space="0"/>
-              <w:right w:val="single" w:color="auto" w:sz="4" w:space="0"/>
-            </w:tcBorders>
-            <w:shd w:val="clear" w:color="auto" w:fill="F2F2F2" w:themeFill="background1" w:themeFillShade="F2"/>
-            <w:tcMar/>
+              <w:top w:val="single" w:sz="4" w:space="0" w:color="auto"/>
+              <w:left w:val="single" w:sz="4" w:space="0" w:color="auto"/>
+              <w:bottom w:val="single" w:sz="4" w:space="0" w:color="auto"/>
+              <w:right w:val="single" w:sz="4" w:space="0" w:color="auto"/>
+            </w:tcBorders>
+            <w:shd w:val="clear" w:color="auto" w:fill="F2F2F2" w:themeFill="background1" w:themeFillShade="F2"/>
+          </w:tcPr>
+          <w:p>
+            <w:pPr>
+              <w:spacing w:after="0" w:line="240" w:lineRule="auto"/>
+            </w:pPr>
+          </w:p>
+        </w:tc>
+        <w:tc>
+          <w:tcPr>
+            <w:tcW w:w="1980" w:type="dxa"/>
+            <w:tcBorders>
+              <w:top w:val="single" w:sz="4" w:space="0" w:color="auto"/>
+              <w:left w:val="single" w:sz="4" w:space="0" w:color="auto"/>
+              <w:bottom w:val="single" w:sz="4" w:space="0" w:color="auto"/>
+              <w:right w:val="single" w:sz="4" w:space="0" w:color="auto"/>
+            </w:tcBorders>
+            <w:shd w:val="clear" w:color="auto" w:fill="F2F2F2" w:themeFill="background1" w:themeFillShade="F2"/>
           </w:tcPr>
           <w:p>
             <w:pPr>
@@ -1497,13 +1568,12 @@
           <w:tcPr>
             <w:tcW w:w="2070" w:type="dxa"/>
             <w:tcBorders>
-              <w:top w:val="single" w:color="auto" w:sz="4" w:space="0"/>
-              <w:left w:val="single" w:color="auto" w:sz="4" w:space="0"/>
-              <w:bottom w:val="single" w:color="auto" w:sz="4" w:space="0"/>
-              <w:right w:val="single" w:color="auto" w:sz="4" w:space="0"/>
-            </w:tcBorders>
-            <w:shd w:val="clear" w:color="auto" w:fill="F2F2F2" w:themeFill="background1" w:themeFillShade="F2"/>
-            <w:tcMar/>
+              <w:top w:val="single" w:sz="4" w:space="0" w:color="auto"/>
+              <w:left w:val="single" w:sz="4" w:space="0" w:color="auto"/>
+              <w:bottom w:val="single" w:sz="4" w:space="0" w:color="auto"/>
+              <w:right w:val="single" w:sz="4" w:space="0" w:color="auto"/>
+            </w:tcBorders>
+            <w:shd w:val="clear" w:color="auto" w:fill="F2F2F2" w:themeFill="background1" w:themeFillShade="F2"/>
           </w:tcPr>
           <w:p>
             <w:pPr>
@@ -1518,13 +1588,12 @@
           <w:tcPr>
             <w:tcW w:w="2340" w:type="dxa"/>
             <w:tcBorders>
-              <w:top w:val="single" w:color="auto" w:sz="4" w:space="0"/>
-              <w:left w:val="single" w:color="auto" w:sz="4" w:space="0"/>
-              <w:bottom w:val="single" w:color="auto" w:sz="4" w:space="0"/>
-              <w:right w:val="single" w:color="auto" w:sz="4" w:space="0"/>
-            </w:tcBorders>
-            <w:shd w:val="clear" w:color="auto" w:fill="F2F2F2" w:themeFill="background1" w:themeFillShade="F2"/>
-            <w:tcMar/>
+              <w:top w:val="single" w:sz="4" w:space="0" w:color="auto"/>
+              <w:left w:val="single" w:sz="4" w:space="0" w:color="auto"/>
+              <w:bottom w:val="single" w:sz="4" w:space="0" w:color="auto"/>
+              <w:right w:val="single" w:sz="4" w:space="0" w:color="auto"/>
+            </w:tcBorders>
+            <w:shd w:val="clear" w:color="auto" w:fill="F2F2F2" w:themeFill="background1" w:themeFillShade="F2"/>
           </w:tcPr>
           <w:p>
             <w:pPr>
@@ -1536,13 +1605,12 @@
           <w:tcPr>
             <w:tcW w:w="2520" w:type="dxa"/>
             <w:tcBorders>
-              <w:top w:val="single" w:color="auto" w:sz="4" w:space="0"/>
-              <w:left w:val="single" w:color="auto" w:sz="4" w:space="0"/>
-              <w:bottom w:val="single" w:color="auto" w:sz="4" w:space="0"/>
-              <w:right w:val="single" w:color="auto" w:sz="4" w:space="0"/>
-            </w:tcBorders>
-            <w:shd w:val="clear" w:color="auto" w:fill="F2F2F2" w:themeFill="background1" w:themeFillShade="F2"/>
-            <w:tcMar/>
+              <w:top w:val="single" w:sz="4" w:space="0" w:color="auto"/>
+              <w:left w:val="single" w:sz="4" w:space="0" w:color="auto"/>
+              <w:bottom w:val="single" w:sz="4" w:space="0" w:color="auto"/>
+              <w:right w:val="single" w:sz="4" w:space="0" w:color="auto"/>
+            </w:tcBorders>
+            <w:shd w:val="clear" w:color="auto" w:fill="F2F2F2" w:themeFill="background1" w:themeFillShade="F2"/>
           </w:tcPr>
           <w:p>
             <w:pPr>
@@ -1554,49 +1622,63 @@
           <w:tcPr>
             <w:tcW w:w="2250" w:type="dxa"/>
             <w:tcBorders>
-              <w:top w:val="single" w:color="auto" w:sz="4" w:space="0"/>
-              <w:left w:val="single" w:color="auto" w:sz="4" w:space="0"/>
-              <w:bottom w:val="single" w:color="auto" w:sz="4" w:space="0"/>
-              <w:right w:val="single" w:color="auto" w:sz="4" w:space="0"/>
-            </w:tcBorders>
-            <w:shd w:val="clear" w:color="auto" w:fill="F2F2F2" w:themeFill="background1" w:themeFillShade="F2"/>
-            <w:tcMar/>
-          </w:tcPr>
-          <w:p>
-            <w:pPr>
-              <w:spacing w:after="0" w:line="240" w:lineRule="auto"/>
-            </w:pPr>
-          </w:p>
-        </w:tc>
-        <w:tc>
-          <w:tcPr>
-            <w:tcW w:w="1980" w:type="dxa"/>
-            <w:tcBorders>
-              <w:top w:val="single" w:color="auto" w:sz="4" w:space="0"/>
-              <w:left w:val="single" w:color="auto" w:sz="4" w:space="0"/>
-              <w:bottom w:val="single" w:color="auto" w:sz="4" w:space="0"/>
-              <w:right w:val="single" w:color="auto" w:sz="4" w:space="0"/>
-            </w:tcBorders>
-            <w:shd w:val="clear" w:color="auto" w:fill="F2F2F2" w:themeFill="background1" w:themeFillShade="F2"/>
-            <w:tcMar/>
-          </w:tcPr>
-          <w:p>
-            <w:pPr>
-              <w:spacing w:after="0" w:line="240" w:lineRule="auto"/>
-            </w:pPr>
-          </w:p>
-        </w:tc>
-        <w:tc>
-          <w:tcPr>
-            <w:tcW w:w="1980" w:type="dxa"/>
-            <w:tcBorders>
-              <w:top w:val="single" w:color="auto" w:sz="4" w:space="0"/>
-              <w:left w:val="single" w:color="auto" w:sz="4" w:space="0"/>
-              <w:bottom w:val="single" w:color="auto" w:sz="4" w:space="0"/>
-              <w:right w:val="single" w:color="auto" w:sz="4" w:space="0"/>
-            </w:tcBorders>
-            <w:shd w:val="clear" w:color="auto" w:fill="F2F2F2" w:themeFill="background1" w:themeFillShade="F2"/>
-            <w:tcMar/>
+              <w:top w:val="single" w:sz="4" w:space="0" w:color="auto"/>
+              <w:left w:val="single" w:sz="4" w:space="0" w:color="auto"/>
+              <w:bottom w:val="single" w:sz="4" w:space="0" w:color="auto"/>
+              <w:right w:val="single" w:sz="4" w:space="0" w:color="auto"/>
+            </w:tcBorders>
+            <w:shd w:val="clear" w:color="auto" w:fill="F2F2F2" w:themeFill="background1" w:themeFillShade="F2"/>
+          </w:tcPr>
+          <w:p>
+            <w:pPr>
+              <w:spacing w:after="0" w:line="240" w:lineRule="auto"/>
+            </w:pPr>
+          </w:p>
+        </w:tc>
+        <w:tc>
+          <w:tcPr>
+            <w:tcW w:w="1980" w:type="dxa"/>
+            <w:tcBorders>
+              <w:top w:val="single" w:sz="4" w:space="0" w:color="auto"/>
+              <w:left w:val="single" w:sz="4" w:space="0" w:color="auto"/>
+              <w:bottom w:val="single" w:sz="4" w:space="0" w:color="auto"/>
+              <w:right w:val="single" w:sz="4" w:space="0" w:color="auto"/>
+            </w:tcBorders>
+            <w:shd w:val="clear" w:color="auto" w:fill="F2F2F2" w:themeFill="background1" w:themeFillShade="F2"/>
+          </w:tcPr>
+          <w:p>
+            <w:pPr>
+              <w:spacing w:after="0" w:line="240" w:lineRule="auto"/>
+            </w:pPr>
+          </w:p>
+        </w:tc>
+        <w:tc>
+          <w:tcPr>
+            <w:tcW w:w="1980" w:type="dxa"/>
+            <w:tcBorders>
+              <w:top w:val="single" w:sz="4" w:space="0" w:color="auto"/>
+              <w:left w:val="single" w:sz="4" w:space="0" w:color="auto"/>
+              <w:bottom w:val="single" w:sz="4" w:space="0" w:color="auto"/>
+              <w:right w:val="single" w:sz="4" w:space="0" w:color="auto"/>
+            </w:tcBorders>
+            <w:shd w:val="clear" w:color="auto" w:fill="F2F2F2" w:themeFill="background1" w:themeFillShade="F2"/>
+          </w:tcPr>
+          <w:p>
+            <w:pPr>
+              <w:spacing w:after="0" w:line="240" w:lineRule="auto"/>
+            </w:pPr>
+          </w:p>
+        </w:tc>
+        <w:tc>
+          <w:tcPr>
+            <w:tcW w:w="1980" w:type="dxa"/>
+            <w:tcBorders>
+              <w:top w:val="single" w:sz="4" w:space="0" w:color="auto"/>
+              <w:left w:val="single" w:sz="4" w:space="0" w:color="auto"/>
+              <w:bottom w:val="single" w:sz="4" w:space="0" w:color="auto"/>
+              <w:right w:val="single" w:sz="4" w:space="0" w:color="auto"/>
+            </w:tcBorders>
+            <w:shd w:val="clear" w:color="auto" w:fill="F2F2F2" w:themeFill="background1" w:themeFillShade="F2"/>
           </w:tcPr>
           <w:p>
             <w:pPr>
@@ -1613,13 +1695,12 @@
           <w:tcPr>
             <w:tcW w:w="1525" w:type="dxa"/>
             <w:tcBorders>
-              <w:top w:val="single" w:color="auto" w:sz="4" w:space="0"/>
-              <w:left w:val="single" w:color="auto" w:sz="4" w:space="0"/>
-              <w:bottom w:val="single" w:color="auto" w:sz="4" w:space="0"/>
-              <w:right w:val="single" w:color="auto" w:sz="4" w:space="0"/>
+              <w:top w:val="single" w:sz="4" w:space="0" w:color="auto"/>
+              <w:left w:val="single" w:sz="4" w:space="0" w:color="auto"/>
+              <w:bottom w:val="single" w:sz="4" w:space="0" w:color="auto"/>
+              <w:right w:val="single" w:sz="4" w:space="0" w:color="auto"/>
             </w:tcBorders>
             <w:shd w:val="clear" w:color="auto" w:fill="auto"/>
-            <w:tcMar/>
             <w:hideMark/>
           </w:tcPr>
           <w:p>
@@ -1643,8 +1724,16 @@
             <w:pPr>
               <w:spacing w:after="0" w:line="240" w:lineRule="auto"/>
               <w:jc w:val="center"/>
+              <w:rPr>
+                <w:sz w:val="20"/>
+                <w:szCs w:val="20"/>
+              </w:rPr>
             </w:pPr>
             <w:r>
+              <w:rPr>
+                <w:sz w:val="20"/>
+                <w:szCs w:val="20"/>
+              </w:rPr>
               <w:t>Feb 26 – Mar 1</w:t>
             </w:r>
           </w:p>
@@ -1653,13 +1742,12 @@
           <w:tcPr>
             <w:tcW w:w="1980" w:type="dxa"/>
             <w:tcBorders>
-              <w:top w:val="single" w:color="auto" w:sz="4" w:space="0"/>
-              <w:left w:val="single" w:color="auto" w:sz="4" w:space="0"/>
-              <w:bottom w:val="single" w:color="auto" w:sz="4" w:space="0"/>
-              <w:right w:val="single" w:color="auto" w:sz="4" w:space="0"/>
+              <w:top w:val="single" w:sz="4" w:space="0" w:color="auto"/>
+              <w:left w:val="single" w:sz="4" w:space="0" w:color="auto"/>
+              <w:bottom w:val="single" w:sz="4" w:space="0" w:color="auto"/>
+              <w:right w:val="single" w:sz="4" w:space="0" w:color="auto"/>
             </w:tcBorders>
             <w:shd w:val="clear" w:color="auto" w:fill="9CAEE6"/>
-            <w:tcMar/>
           </w:tcPr>
           <w:p>
             <w:pPr>
@@ -1672,13 +1760,12 @@
           <w:tcPr>
             <w:tcW w:w="1980" w:type="dxa"/>
             <w:tcBorders>
-              <w:top w:val="single" w:color="auto" w:sz="4" w:space="0"/>
-              <w:left w:val="single" w:color="auto" w:sz="4" w:space="0"/>
-              <w:bottom w:val="single" w:color="auto" w:sz="4" w:space="0"/>
-              <w:right w:val="single" w:color="auto" w:sz="4" w:space="0"/>
+              <w:top w:val="single" w:sz="4" w:space="0" w:color="auto"/>
+              <w:left w:val="single" w:sz="4" w:space="0" w:color="auto"/>
+              <w:bottom w:val="single" w:sz="4" w:space="0" w:color="auto"/>
+              <w:right w:val="single" w:sz="4" w:space="0" w:color="auto"/>
             </w:tcBorders>
             <w:shd w:val="clear" w:color="auto" w:fill="9CAEE6"/>
-            <w:tcMar/>
           </w:tcPr>
           <w:p/>
         </w:tc>
@@ -1686,13 +1773,12 @@
           <w:tcPr>
             <w:tcW w:w="2070" w:type="dxa"/>
             <w:tcBorders>
-              <w:top w:val="single" w:color="auto" w:sz="4" w:space="0"/>
-              <w:left w:val="single" w:color="auto" w:sz="4" w:space="0"/>
-              <w:bottom w:val="single" w:color="auto" w:sz="4" w:space="0"/>
-              <w:right w:val="single" w:color="auto" w:sz="4" w:space="0"/>
+              <w:top w:val="single" w:sz="4" w:space="0" w:color="auto"/>
+              <w:left w:val="single" w:sz="4" w:space="0" w:color="auto"/>
+              <w:bottom w:val="single" w:sz="4" w:space="0" w:color="auto"/>
+              <w:right w:val="single" w:sz="4" w:space="0" w:color="auto"/>
             </w:tcBorders>
             <w:shd w:val="clear" w:color="auto" w:fill="9CAEE6"/>
-            <w:tcMar/>
           </w:tcPr>
           <w:p/>
         </w:tc>
@@ -1700,13 +1786,12 @@
           <w:tcPr>
             <w:tcW w:w="2340" w:type="dxa"/>
             <w:tcBorders>
-              <w:top w:val="single" w:color="auto" w:sz="4" w:space="0"/>
-              <w:left w:val="single" w:color="auto" w:sz="4" w:space="0"/>
-              <w:bottom w:val="single" w:color="auto" w:sz="4" w:space="0"/>
-              <w:right w:val="single" w:color="auto" w:sz="4" w:space="0"/>
+              <w:top w:val="single" w:sz="4" w:space="0" w:color="auto"/>
+              <w:left w:val="single" w:sz="4" w:space="0" w:color="auto"/>
+              <w:bottom w:val="single" w:sz="4" w:space="0" w:color="auto"/>
+              <w:right w:val="single" w:sz="4" w:space="0" w:color="auto"/>
             </w:tcBorders>
             <w:shd w:val="clear" w:color="auto" w:fill="9CAEE6"/>
-            <w:tcMar/>
           </w:tcPr>
           <w:p/>
         </w:tc>
@@ -1714,13 +1799,12 @@
           <w:tcPr>
             <w:tcW w:w="2520" w:type="dxa"/>
             <w:tcBorders>
-              <w:top w:val="single" w:color="auto" w:sz="4" w:space="0"/>
-              <w:left w:val="single" w:color="auto" w:sz="4" w:space="0"/>
-              <w:bottom w:val="single" w:color="auto" w:sz="4" w:space="0"/>
-              <w:right w:val="single" w:color="auto" w:sz="4" w:space="0"/>
+              <w:top w:val="single" w:sz="4" w:space="0" w:color="auto"/>
+              <w:left w:val="single" w:sz="4" w:space="0" w:color="auto"/>
+              <w:bottom w:val="single" w:sz="4" w:space="0" w:color="auto"/>
+              <w:right w:val="single" w:sz="4" w:space="0" w:color="auto"/>
             </w:tcBorders>
             <w:shd w:val="clear" w:color="auto" w:fill="9CAEE6"/>
-            <w:tcMar/>
           </w:tcPr>
           <w:p/>
         </w:tc>
@@ -1728,13 +1812,12 @@
           <w:tcPr>
             <w:tcW w:w="2250" w:type="dxa"/>
             <w:tcBorders>
-              <w:top w:val="single" w:color="auto" w:sz="4" w:space="0"/>
-              <w:left w:val="single" w:color="auto" w:sz="4" w:space="0"/>
-              <w:bottom w:val="single" w:color="auto" w:sz="4" w:space="0"/>
-              <w:right w:val="single" w:color="auto" w:sz="4" w:space="0"/>
+              <w:top w:val="single" w:sz="4" w:space="0" w:color="auto"/>
+              <w:left w:val="single" w:sz="4" w:space="0" w:color="auto"/>
+              <w:bottom w:val="single" w:sz="4" w:space="0" w:color="auto"/>
+              <w:right w:val="single" w:sz="4" w:space="0" w:color="auto"/>
             </w:tcBorders>
             <w:shd w:val="clear" w:color="auto" w:fill="9CAEE6"/>
-            <w:tcMar/>
           </w:tcPr>
           <w:p/>
         </w:tc>
@@ -1742,13 +1825,12 @@
           <w:tcPr>
             <w:tcW w:w="1980" w:type="dxa"/>
             <w:tcBorders>
-              <w:top w:val="single" w:color="auto" w:sz="4" w:space="0"/>
-              <w:left w:val="single" w:color="auto" w:sz="4" w:space="0"/>
-              <w:bottom w:val="single" w:color="auto" w:sz="4" w:space="0"/>
-              <w:right w:val="single" w:color="auto" w:sz="4" w:space="0"/>
+              <w:top w:val="single" w:sz="4" w:space="0" w:color="auto"/>
+              <w:left w:val="single" w:sz="4" w:space="0" w:color="auto"/>
+              <w:bottom w:val="single" w:sz="4" w:space="0" w:color="auto"/>
+              <w:right w:val="single" w:sz="4" w:space="0" w:color="auto"/>
             </w:tcBorders>
             <w:shd w:val="clear" w:color="auto" w:fill="9CAEE6"/>
-            <w:tcMar/>
           </w:tcPr>
           <w:p/>
         </w:tc>
@@ -1756,13 +1838,25 @@
           <w:tcPr>
             <w:tcW w:w="1980" w:type="dxa"/>
             <w:tcBorders>
-              <w:top w:val="single" w:color="auto" w:sz="4" w:space="0"/>
-              <w:left w:val="single" w:color="auto" w:sz="4" w:space="0"/>
-              <w:bottom w:val="single" w:color="auto" w:sz="4" w:space="0"/>
-              <w:right w:val="single" w:color="auto" w:sz="4" w:space="0"/>
+              <w:top w:val="single" w:sz="4" w:space="0" w:color="auto"/>
+              <w:left w:val="single" w:sz="4" w:space="0" w:color="auto"/>
+              <w:bottom w:val="single" w:sz="4" w:space="0" w:color="auto"/>
+              <w:right w:val="single" w:sz="4" w:space="0" w:color="auto"/>
             </w:tcBorders>
             <w:shd w:val="clear" w:color="auto" w:fill="9CAEE6"/>
-            <w:tcMar/>
+          </w:tcPr>
+          <w:p/>
+        </w:tc>
+        <w:tc>
+          <w:tcPr>
+            <w:tcW w:w="1980" w:type="dxa"/>
+            <w:tcBorders>
+              <w:top w:val="single" w:sz="4" w:space="0" w:color="auto"/>
+              <w:left w:val="single" w:sz="4" w:space="0" w:color="auto"/>
+              <w:bottom w:val="single" w:sz="4" w:space="0" w:color="auto"/>
+              <w:right w:val="single" w:sz="4" w:space="0" w:color="auto"/>
+            </w:tcBorders>
+            <w:shd w:val="clear" w:color="auto" w:fill="9CAEE6"/>
           </w:tcPr>
           <w:p/>
         </w:tc>
@@ -1775,7 +1869,6 @@
           <w:tcPr>
             <w:tcW w:w="1525" w:type="dxa"/>
             <w:shd w:val="clear" w:color="auto" w:fill="auto"/>
-            <w:tcMar/>
             <w:hideMark/>
           </w:tcPr>
           <w:p>
@@ -1802,6 +1895,8 @@
               <w:rPr>
                 <w:rFonts w:cstheme="minorHAnsi"/>
                 <w:bCs/>
+                <w:sz w:val="20"/>
+                <w:szCs w:val="20"/>
                 <w:lang w:val="en-CA"/>
               </w:rPr>
             </w:pPr>
@@ -1809,6 +1904,8 @@
               <w:rPr>
                 <w:rFonts w:cstheme="minorHAnsi"/>
                 <w:bCs/>
+                <w:sz w:val="20"/>
+                <w:szCs w:val="20"/>
                 <w:lang w:val="en-CA"/>
               </w:rPr>
               <w:t>Mar 4-8</w:t>
@@ -1828,31 +1925,29 @@
           <w:tcPr>
             <w:tcW w:w="1980" w:type="dxa"/>
             <w:tcBorders>
-              <w:top w:val="single" w:color="auto" w:sz="4" w:space="0"/>
-              <w:left w:val="single" w:color="auto" w:sz="4" w:space="0"/>
-              <w:bottom w:val="single" w:color="auto" w:sz="4" w:space="0"/>
-              <w:right w:val="single" w:color="auto" w:sz="4" w:space="0"/>
-            </w:tcBorders>
-            <w:shd w:val="clear" w:color="auto" w:fill="F2F2F2" w:themeFill="background1" w:themeFillShade="F2"/>
-            <w:tcMar/>
-          </w:tcPr>
-          <w:p>
-            <w:pPr>
-              <w:spacing w:after="0" w:line="240" w:lineRule="auto"/>
-            </w:pPr>
-          </w:p>
-        </w:tc>
-        <w:tc>
-          <w:tcPr>
-            <w:tcW w:w="1980" w:type="dxa"/>
-            <w:tcBorders>
-              <w:top w:val="single" w:color="auto" w:sz="4" w:space="0"/>
-              <w:left w:val="single" w:color="auto" w:sz="4" w:space="0"/>
-              <w:bottom w:val="single" w:color="auto" w:sz="4" w:space="0"/>
-              <w:right w:val="single" w:color="auto" w:sz="4" w:space="0"/>
-            </w:tcBorders>
-            <w:shd w:val="clear" w:color="auto" w:fill="F2F2F2" w:themeFill="background1" w:themeFillShade="F2"/>
-            <w:tcMar/>
+              <w:top w:val="single" w:sz="4" w:space="0" w:color="auto"/>
+              <w:left w:val="single" w:sz="4" w:space="0" w:color="auto"/>
+              <w:bottom w:val="single" w:sz="4" w:space="0" w:color="auto"/>
+              <w:right w:val="single" w:sz="4" w:space="0" w:color="auto"/>
+            </w:tcBorders>
+            <w:shd w:val="clear" w:color="auto" w:fill="F2F2F2" w:themeFill="background1" w:themeFillShade="F2"/>
+          </w:tcPr>
+          <w:p>
+            <w:pPr>
+              <w:spacing w:after="0" w:line="240" w:lineRule="auto"/>
+            </w:pPr>
+          </w:p>
+        </w:tc>
+        <w:tc>
+          <w:tcPr>
+            <w:tcW w:w="1980" w:type="dxa"/>
+            <w:tcBorders>
+              <w:top w:val="single" w:sz="4" w:space="0" w:color="auto"/>
+              <w:left w:val="single" w:sz="4" w:space="0" w:color="auto"/>
+              <w:bottom w:val="single" w:sz="4" w:space="0" w:color="auto"/>
+              <w:right w:val="single" w:sz="4" w:space="0" w:color="auto"/>
+            </w:tcBorders>
+            <w:shd w:val="clear" w:color="auto" w:fill="F2F2F2" w:themeFill="background1" w:themeFillShade="F2"/>
           </w:tcPr>
           <w:p>
             <w:pPr>
@@ -1864,13 +1959,12 @@
           <w:tcPr>
             <w:tcW w:w="2070" w:type="dxa"/>
             <w:tcBorders>
-              <w:top w:val="single" w:color="auto" w:sz="4" w:space="0"/>
-              <w:left w:val="single" w:color="auto" w:sz="4" w:space="0"/>
-              <w:bottom w:val="single" w:color="auto" w:sz="4" w:space="0"/>
-              <w:right w:val="single" w:color="auto" w:sz="4" w:space="0"/>
-            </w:tcBorders>
-            <w:shd w:val="clear" w:color="auto" w:fill="F2F2F2" w:themeFill="background1" w:themeFillShade="F2"/>
-            <w:tcMar/>
+              <w:top w:val="single" w:sz="4" w:space="0" w:color="auto"/>
+              <w:left w:val="single" w:sz="4" w:space="0" w:color="auto"/>
+              <w:bottom w:val="single" w:sz="4" w:space="0" w:color="auto"/>
+              <w:right w:val="single" w:sz="4" w:space="0" w:color="auto"/>
+            </w:tcBorders>
+            <w:shd w:val="clear" w:color="auto" w:fill="F2F2F2" w:themeFill="background1" w:themeFillShade="F2"/>
           </w:tcPr>
           <w:p>
             <w:pPr>
@@ -1885,13 +1979,12 @@
           <w:tcPr>
             <w:tcW w:w="2340" w:type="dxa"/>
             <w:tcBorders>
-              <w:top w:val="single" w:color="auto" w:sz="4" w:space="0"/>
-              <w:left w:val="single" w:color="auto" w:sz="4" w:space="0"/>
-              <w:bottom w:val="single" w:color="auto" w:sz="4" w:space="0"/>
-              <w:right w:val="single" w:color="auto" w:sz="4" w:space="0"/>
-            </w:tcBorders>
-            <w:shd w:val="clear" w:color="auto" w:fill="F2F2F2" w:themeFill="background1" w:themeFillShade="F2"/>
-            <w:tcMar/>
+              <w:top w:val="single" w:sz="4" w:space="0" w:color="auto"/>
+              <w:left w:val="single" w:sz="4" w:space="0" w:color="auto"/>
+              <w:bottom w:val="single" w:sz="4" w:space="0" w:color="auto"/>
+              <w:right w:val="single" w:sz="4" w:space="0" w:color="auto"/>
+            </w:tcBorders>
+            <w:shd w:val="clear" w:color="auto" w:fill="F2F2F2" w:themeFill="background1" w:themeFillShade="F2"/>
           </w:tcPr>
           <w:p>
             <w:pPr>
@@ -1903,13 +1996,12 @@
           <w:tcPr>
             <w:tcW w:w="2520" w:type="dxa"/>
             <w:tcBorders>
-              <w:top w:val="single" w:color="auto" w:sz="4" w:space="0"/>
-              <w:left w:val="single" w:color="auto" w:sz="4" w:space="0"/>
-              <w:bottom w:val="single" w:color="auto" w:sz="4" w:space="0"/>
-              <w:right w:val="single" w:color="auto" w:sz="4" w:space="0"/>
-            </w:tcBorders>
-            <w:shd w:val="clear" w:color="auto" w:fill="F2F2F2" w:themeFill="background1" w:themeFillShade="F2"/>
-            <w:tcMar/>
+              <w:top w:val="single" w:sz="4" w:space="0" w:color="auto"/>
+              <w:left w:val="single" w:sz="4" w:space="0" w:color="auto"/>
+              <w:bottom w:val="single" w:sz="4" w:space="0" w:color="auto"/>
+              <w:right w:val="single" w:sz="4" w:space="0" w:color="auto"/>
+            </w:tcBorders>
+            <w:shd w:val="clear" w:color="auto" w:fill="F2F2F2" w:themeFill="background1" w:themeFillShade="F2"/>
           </w:tcPr>
           <w:p>
             <w:pPr>
@@ -1921,49 +2013,63 @@
           <w:tcPr>
             <w:tcW w:w="2250" w:type="dxa"/>
             <w:tcBorders>
-              <w:top w:val="single" w:color="auto" w:sz="4" w:space="0"/>
-              <w:left w:val="single" w:color="auto" w:sz="4" w:space="0"/>
-              <w:bottom w:val="single" w:color="auto" w:sz="4" w:space="0"/>
-              <w:right w:val="single" w:color="auto" w:sz="4" w:space="0"/>
-            </w:tcBorders>
-            <w:shd w:val="clear" w:color="auto" w:fill="F2F2F2" w:themeFill="background1" w:themeFillShade="F2"/>
-            <w:tcMar/>
-          </w:tcPr>
-          <w:p>
-            <w:pPr>
-              <w:spacing w:after="0" w:line="240" w:lineRule="auto"/>
-            </w:pPr>
-          </w:p>
-        </w:tc>
-        <w:tc>
-          <w:tcPr>
-            <w:tcW w:w="1980" w:type="dxa"/>
-            <w:tcBorders>
-              <w:top w:val="single" w:color="auto" w:sz="4" w:space="0"/>
-              <w:left w:val="single" w:color="auto" w:sz="4" w:space="0"/>
-              <w:bottom w:val="single" w:color="auto" w:sz="4" w:space="0"/>
-              <w:right w:val="single" w:color="auto" w:sz="4" w:space="0"/>
-            </w:tcBorders>
-            <w:shd w:val="clear" w:color="auto" w:fill="F2F2F2" w:themeFill="background1" w:themeFillShade="F2"/>
-            <w:tcMar/>
-          </w:tcPr>
-          <w:p>
-            <w:pPr>
-              <w:spacing w:after="0" w:line="240" w:lineRule="auto"/>
-            </w:pPr>
-          </w:p>
-        </w:tc>
-        <w:tc>
-          <w:tcPr>
-            <w:tcW w:w="1980" w:type="dxa"/>
-            <w:tcBorders>
-              <w:top w:val="single" w:color="auto" w:sz="4" w:space="0"/>
-              <w:left w:val="single" w:color="auto" w:sz="4" w:space="0"/>
-              <w:bottom w:val="single" w:color="auto" w:sz="4" w:space="0"/>
-              <w:right w:val="single" w:color="auto" w:sz="4" w:space="0"/>
-            </w:tcBorders>
-            <w:shd w:val="clear" w:color="auto" w:fill="F2F2F2" w:themeFill="background1" w:themeFillShade="F2"/>
-            <w:tcMar/>
+              <w:top w:val="single" w:sz="4" w:space="0" w:color="auto"/>
+              <w:left w:val="single" w:sz="4" w:space="0" w:color="auto"/>
+              <w:bottom w:val="single" w:sz="4" w:space="0" w:color="auto"/>
+              <w:right w:val="single" w:sz="4" w:space="0" w:color="auto"/>
+            </w:tcBorders>
+            <w:shd w:val="clear" w:color="auto" w:fill="F2F2F2" w:themeFill="background1" w:themeFillShade="F2"/>
+          </w:tcPr>
+          <w:p>
+            <w:pPr>
+              <w:spacing w:after="0" w:line="240" w:lineRule="auto"/>
+            </w:pPr>
+          </w:p>
+        </w:tc>
+        <w:tc>
+          <w:tcPr>
+            <w:tcW w:w="1980" w:type="dxa"/>
+            <w:tcBorders>
+              <w:top w:val="single" w:sz="4" w:space="0" w:color="auto"/>
+              <w:left w:val="single" w:sz="4" w:space="0" w:color="auto"/>
+              <w:bottom w:val="single" w:sz="4" w:space="0" w:color="auto"/>
+              <w:right w:val="single" w:sz="4" w:space="0" w:color="auto"/>
+            </w:tcBorders>
+            <w:shd w:val="clear" w:color="auto" w:fill="F2F2F2" w:themeFill="background1" w:themeFillShade="F2"/>
+          </w:tcPr>
+          <w:p>
+            <w:pPr>
+              <w:spacing w:after="0" w:line="240" w:lineRule="auto"/>
+            </w:pPr>
+          </w:p>
+        </w:tc>
+        <w:tc>
+          <w:tcPr>
+            <w:tcW w:w="1980" w:type="dxa"/>
+            <w:tcBorders>
+              <w:top w:val="single" w:sz="4" w:space="0" w:color="auto"/>
+              <w:left w:val="single" w:sz="4" w:space="0" w:color="auto"/>
+              <w:bottom w:val="single" w:sz="4" w:space="0" w:color="auto"/>
+              <w:right w:val="single" w:sz="4" w:space="0" w:color="auto"/>
+            </w:tcBorders>
+            <w:shd w:val="clear" w:color="auto" w:fill="F2F2F2" w:themeFill="background1" w:themeFillShade="F2"/>
+          </w:tcPr>
+          <w:p>
+            <w:pPr>
+              <w:spacing w:after="0" w:line="240" w:lineRule="auto"/>
+            </w:pPr>
+          </w:p>
+        </w:tc>
+        <w:tc>
+          <w:tcPr>
+            <w:tcW w:w="1980" w:type="dxa"/>
+            <w:tcBorders>
+              <w:top w:val="single" w:sz="4" w:space="0" w:color="auto"/>
+              <w:left w:val="single" w:sz="4" w:space="0" w:color="auto"/>
+              <w:bottom w:val="single" w:sz="4" w:space="0" w:color="auto"/>
+              <w:right w:val="single" w:sz="4" w:space="0" w:color="auto"/>
+            </w:tcBorders>
+            <w:shd w:val="clear" w:color="auto" w:fill="F2F2F2" w:themeFill="background1" w:themeFillShade="F2"/>
           </w:tcPr>
           <w:p>
             <w:pPr>
@@ -1980,7 +2086,6 @@
           <w:tcPr>
             <w:tcW w:w="1525" w:type="dxa"/>
             <w:shd w:val="clear" w:color="auto" w:fill="auto"/>
-            <w:tcMar/>
             <w:hideMark/>
           </w:tcPr>
           <w:p>
@@ -1992,7 +2097,6 @@
                 <w:b/>
               </w:rPr>
             </w:pPr>
-            <w:bookmarkStart w:name="_GoBack" w:colFirst="7" w:colLast="7" w:id="0"/>
             <w:r>
               <w:rPr>
                 <w:rFonts w:cstheme="minorHAnsi"/>
@@ -2008,12 +2112,16 @@
               <w:rPr>
                 <w:rFonts w:cstheme="minorHAnsi"/>
                 <w:bCs/>
+                <w:sz w:val="20"/>
+                <w:szCs w:val="20"/>
               </w:rPr>
             </w:pPr>
             <w:r>
               <w:rPr>
                 <w:rFonts w:cstheme="minorHAnsi"/>
                 <w:bCs/>
+                <w:sz w:val="20"/>
+                <w:szCs w:val="20"/>
               </w:rPr>
               <w:t>Mar 11-15</w:t>
             </w:r>
@@ -2032,31 +2140,29 @@
           <w:tcPr>
             <w:tcW w:w="1980" w:type="dxa"/>
             <w:tcBorders>
-              <w:top w:val="single" w:color="auto" w:sz="4" w:space="0"/>
-              <w:left w:val="single" w:color="auto" w:sz="4" w:space="0"/>
-              <w:bottom w:val="single" w:color="auto" w:sz="4" w:space="0"/>
-              <w:right w:val="single" w:color="auto" w:sz="4" w:space="0"/>
-            </w:tcBorders>
-            <w:shd w:val="clear" w:color="auto" w:fill="FFFFFF" w:themeFill="background1"/>
-            <w:tcMar/>
-          </w:tcPr>
-          <w:p>
-            <w:pPr>
-              <w:spacing w:after="0" w:line="240" w:lineRule="auto"/>
-            </w:pPr>
-          </w:p>
-        </w:tc>
-        <w:tc>
-          <w:tcPr>
-            <w:tcW w:w="1980" w:type="dxa"/>
-            <w:tcBorders>
-              <w:top w:val="single" w:color="auto" w:sz="4" w:space="0"/>
-              <w:left w:val="single" w:color="auto" w:sz="4" w:space="0"/>
-              <w:bottom w:val="single" w:color="auto" w:sz="4" w:space="0"/>
-              <w:right w:val="single" w:color="auto" w:sz="4" w:space="0"/>
-            </w:tcBorders>
-            <w:shd w:val="clear" w:color="auto" w:fill="FFFFFF" w:themeFill="background1"/>
-            <w:tcMar/>
+              <w:top w:val="single" w:sz="4" w:space="0" w:color="auto"/>
+              <w:left w:val="single" w:sz="4" w:space="0" w:color="auto"/>
+              <w:bottom w:val="single" w:sz="4" w:space="0" w:color="auto"/>
+              <w:right w:val="single" w:sz="4" w:space="0" w:color="auto"/>
+            </w:tcBorders>
+            <w:shd w:val="clear" w:color="auto" w:fill="FFFFFF" w:themeFill="background1"/>
+          </w:tcPr>
+          <w:p>
+            <w:pPr>
+              <w:spacing w:after="0" w:line="240" w:lineRule="auto"/>
+            </w:pPr>
+          </w:p>
+        </w:tc>
+        <w:tc>
+          <w:tcPr>
+            <w:tcW w:w="1980" w:type="dxa"/>
+            <w:tcBorders>
+              <w:top w:val="single" w:sz="4" w:space="0" w:color="auto"/>
+              <w:left w:val="single" w:sz="4" w:space="0" w:color="auto"/>
+              <w:bottom w:val="single" w:sz="4" w:space="0" w:color="auto"/>
+              <w:right w:val="single" w:sz="4" w:space="0" w:color="auto"/>
+            </w:tcBorders>
+            <w:shd w:val="clear" w:color="auto" w:fill="FFFFFF" w:themeFill="background1"/>
           </w:tcPr>
           <w:p>
             <w:pPr>
@@ -2068,13 +2174,12 @@
           <w:tcPr>
             <w:tcW w:w="2070" w:type="dxa"/>
             <w:tcBorders>
-              <w:top w:val="single" w:color="auto" w:sz="4" w:space="0"/>
-              <w:left w:val="single" w:color="auto" w:sz="4" w:space="0"/>
-              <w:bottom w:val="single" w:color="auto" w:sz="4" w:space="0"/>
-              <w:right w:val="single" w:color="auto" w:sz="4" w:space="0"/>
-            </w:tcBorders>
-            <w:shd w:val="clear" w:color="auto" w:fill="FFFFFF" w:themeFill="background1"/>
-            <w:tcMar/>
+              <w:top w:val="single" w:sz="4" w:space="0" w:color="auto"/>
+              <w:left w:val="single" w:sz="4" w:space="0" w:color="auto"/>
+              <w:bottom w:val="single" w:sz="4" w:space="0" w:color="auto"/>
+              <w:right w:val="single" w:sz="4" w:space="0" w:color="auto"/>
+            </w:tcBorders>
+            <w:shd w:val="clear" w:color="auto" w:fill="FFFFFF" w:themeFill="background1"/>
           </w:tcPr>
           <w:p>
             <w:pPr>
@@ -2091,13 +2196,12 @@
           <w:tcPr>
             <w:tcW w:w="2340" w:type="dxa"/>
             <w:tcBorders>
-              <w:top w:val="single" w:color="auto" w:sz="4" w:space="0"/>
-              <w:left w:val="single" w:color="auto" w:sz="4" w:space="0"/>
-              <w:bottom w:val="single" w:color="auto" w:sz="4" w:space="0"/>
-              <w:right w:val="single" w:color="auto" w:sz="4" w:space="0"/>
-            </w:tcBorders>
-            <w:shd w:val="clear" w:color="auto" w:fill="FFFFFF" w:themeFill="background1"/>
-            <w:tcMar/>
+              <w:top w:val="single" w:sz="4" w:space="0" w:color="auto"/>
+              <w:left w:val="single" w:sz="4" w:space="0" w:color="auto"/>
+              <w:bottom w:val="single" w:sz="4" w:space="0" w:color="auto"/>
+              <w:right w:val="single" w:sz="4" w:space="0" w:color="auto"/>
+            </w:tcBorders>
+            <w:shd w:val="clear" w:color="auto" w:fill="FFFFFF" w:themeFill="background1"/>
           </w:tcPr>
           <w:p>
             <w:pPr>
@@ -2109,13 +2213,12 @@
           <w:tcPr>
             <w:tcW w:w="2520" w:type="dxa"/>
             <w:tcBorders>
-              <w:top w:val="single" w:color="auto" w:sz="4" w:space="0"/>
-              <w:left w:val="single" w:color="auto" w:sz="4" w:space="0"/>
-              <w:bottom w:val="single" w:color="auto" w:sz="4" w:space="0"/>
-              <w:right w:val="single" w:color="auto" w:sz="4" w:space="0"/>
-            </w:tcBorders>
-            <w:shd w:val="clear" w:color="auto" w:fill="FFFFFF" w:themeFill="background1"/>
-            <w:tcMar/>
+              <w:top w:val="single" w:sz="4" w:space="0" w:color="auto"/>
+              <w:left w:val="single" w:sz="4" w:space="0" w:color="auto"/>
+              <w:bottom w:val="single" w:sz="4" w:space="0" w:color="auto"/>
+              <w:right w:val="single" w:sz="4" w:space="0" w:color="auto"/>
+            </w:tcBorders>
+            <w:shd w:val="clear" w:color="auto" w:fill="FFFFFF" w:themeFill="background1"/>
           </w:tcPr>
           <w:p>
             <w:pPr>
@@ -2127,243 +2230,63 @@
           <w:tcPr>
             <w:tcW w:w="2250" w:type="dxa"/>
             <w:tcBorders>
-              <w:top w:val="single" w:color="auto" w:sz="4" w:space="0"/>
-              <w:left w:val="single" w:color="auto" w:sz="4" w:space="0"/>
-              <w:bottom w:val="single" w:color="auto" w:sz="4" w:space="0"/>
-              <w:right w:val="single" w:color="auto" w:sz="4" w:space="0"/>
-            </w:tcBorders>
-            <w:shd w:val="clear" w:color="auto" w:fill="FFFFFF" w:themeFill="background1"/>
-            <w:tcMar/>
-          </w:tcPr>
-          <w:p>
-            <w:pPr>
-              <w:spacing w:after="0" w:line="240" w:lineRule="auto"/>
-            </w:pPr>
-          </w:p>
-        </w:tc>
-        <w:tc>
-          <w:tcPr>
-            <w:tcW w:w="1980" w:type="dxa"/>
-            <w:tcBorders>
-              <w:top w:val="single" w:color="auto" w:sz="4" w:space="0"/>
-              <w:left w:val="single" w:color="auto" w:sz="4" w:space="0"/>
-              <w:bottom w:val="single" w:color="auto" w:sz="4" w:space="0"/>
-              <w:right w:val="single" w:color="auto" w:sz="4" w:space="0"/>
-            </w:tcBorders>
-            <w:shd w:val="clear" w:color="auto" w:fill="FFFFFF" w:themeFill="background1"/>
-            <w:tcMar/>
-          </w:tcPr>
-          <w:p>
-            <w:pPr>
-              <w:spacing w:after="0" w:line="240" w:lineRule="auto"/>
-            </w:pPr>
-          </w:p>
-        </w:tc>
-        <w:tc>
-          <w:tcPr>
-            <w:tcW w:w="1980" w:type="dxa"/>
-            <w:tcBorders>
-              <w:top w:val="single" w:color="auto" w:sz="4" w:space="0"/>
-              <w:left w:val="single" w:color="auto" w:sz="4" w:space="0"/>
-              <w:bottom w:val="single" w:color="auto" w:sz="4" w:space="0"/>
-              <w:right w:val="single" w:color="auto" w:sz="4" w:space="0"/>
-            </w:tcBorders>
-            <w:shd w:val="clear" w:color="auto" w:fill="FFFFFF" w:themeFill="background1"/>
-            <w:tcMar/>
-          </w:tcPr>
-          <w:p>
-            <w:pPr>
-              <w:spacing w:after="0" w:line="240" w:lineRule="auto"/>
-            </w:pPr>
-          </w:p>
-        </w:tc>
-      </w:tr>
-      <w:bookmarkEnd w:id="0"/>
-      <w:tr>
-        <w:trPr>
-          <w:trHeight w:val="508"/>
-        </w:trPr>
-        <w:tc>
-          <w:tcPr>
-            <w:tcW w:w="1525" w:type="dxa"/>
-            <w:shd w:val="clear" w:color="auto" w:fill="auto"/>
-            <w:tcMar/>
-          </w:tcPr>
-          <w:p>
-            <w:pPr>
-              <w:spacing w:after="0"/>
-              <w:jc w:val="center"/>
-              <w:rPr>
-                <w:rFonts w:cstheme="minorHAnsi"/>
-                <w:b/>
-              </w:rPr>
-            </w:pPr>
-            <w:r>
-              <w:rPr>
-                <w:rFonts w:cstheme="minorHAnsi"/>
-                <w:b/>
-              </w:rPr>
-              <w:t>Week 10</w:t>
-            </w:r>
-          </w:p>
-          <w:p>
-            <w:pPr>
-              <w:spacing w:after="0"/>
-              <w:jc w:val="center"/>
-              <w:rPr>
-                <w:rFonts w:cstheme="minorHAnsi"/>
-                <w:bCs/>
-              </w:rPr>
-            </w:pPr>
-            <w:r>
-              <w:rPr>
-                <w:rFonts w:cstheme="minorHAnsi"/>
-                <w:bCs/>
-              </w:rPr>
-              <w:t>Mar 18-22</w:t>
-            </w:r>
-          </w:p>
-        </w:tc>
-        <w:tc>
-          <w:tcPr>
-            <w:tcW w:w="1980" w:type="dxa"/>
-            <w:tcBorders>
-              <w:top w:val="single" w:color="auto" w:sz="4" w:space="0"/>
-              <w:left w:val="single" w:color="auto" w:sz="4" w:space="0"/>
-              <w:bottom w:val="single" w:color="auto" w:sz="4" w:space="0"/>
-              <w:right w:val="single" w:color="auto" w:sz="4" w:space="0"/>
-            </w:tcBorders>
-            <w:shd w:val="clear" w:color="auto" w:fill="F2F2F2" w:themeFill="background1" w:themeFillShade="F2"/>
-            <w:tcMar/>
-          </w:tcPr>
-          <w:p>
-            <w:pPr>
-              <w:spacing w:after="0" w:line="240" w:lineRule="auto"/>
-            </w:pPr>
-          </w:p>
-        </w:tc>
-        <w:tc>
-          <w:tcPr>
-            <w:tcW w:w="1980" w:type="dxa"/>
-            <w:tcBorders>
-              <w:top w:val="single" w:color="auto" w:sz="4" w:space="0"/>
-              <w:left w:val="single" w:color="auto" w:sz="4" w:space="0"/>
-              <w:bottom w:val="single" w:color="auto" w:sz="4" w:space="0"/>
-              <w:right w:val="single" w:color="auto" w:sz="4" w:space="0"/>
-            </w:tcBorders>
-            <w:shd w:val="clear" w:color="auto" w:fill="F2F2F2" w:themeFill="background1" w:themeFillShade="F2"/>
-            <w:tcMar/>
-          </w:tcPr>
-          <w:p>
-            <w:pPr>
-              <w:spacing w:after="0" w:line="240" w:lineRule="auto"/>
-            </w:pPr>
-          </w:p>
-        </w:tc>
-        <w:tc>
-          <w:tcPr>
-            <w:tcW w:w="2070" w:type="dxa"/>
-            <w:tcBorders>
-              <w:top w:val="single" w:color="auto" w:sz="4" w:space="0"/>
-              <w:left w:val="single" w:color="auto" w:sz="4" w:space="0"/>
-              <w:bottom w:val="single" w:color="auto" w:sz="4" w:space="0"/>
-              <w:right w:val="single" w:color="auto" w:sz="4" w:space="0"/>
-            </w:tcBorders>
-            <w:shd w:val="clear" w:color="auto" w:fill="F2F2F2" w:themeFill="background1" w:themeFillShade="F2"/>
-            <w:tcMar/>
-          </w:tcPr>
-          <w:p>
-            <w:pPr>
-              <w:spacing w:after="0" w:line="240" w:lineRule="auto"/>
-              <w:rPr>
-                <w:rFonts w:cs="Didot"/>
-              </w:rPr>
-            </w:pPr>
-          </w:p>
-        </w:tc>
-        <w:tc>
-          <w:tcPr>
-            <w:tcW w:w="2340" w:type="dxa"/>
-            <w:tcBorders>
-              <w:top w:val="single" w:color="auto" w:sz="4" w:space="0"/>
-              <w:left w:val="single" w:color="auto" w:sz="4" w:space="0"/>
-              <w:bottom w:val="single" w:color="auto" w:sz="4" w:space="0"/>
-              <w:right w:val="single" w:color="auto" w:sz="4" w:space="0"/>
-            </w:tcBorders>
-            <w:shd w:val="clear" w:color="auto" w:fill="F2F2F2" w:themeFill="background1" w:themeFillShade="F2"/>
-            <w:tcMar/>
-          </w:tcPr>
-          <w:p>
-            <w:pPr>
-              <w:spacing w:after="0" w:line="240" w:lineRule="auto"/>
-            </w:pPr>
-          </w:p>
-        </w:tc>
-        <w:tc>
-          <w:tcPr>
-            <w:tcW w:w="2520" w:type="dxa"/>
-            <w:tcBorders>
-              <w:top w:val="single" w:color="auto" w:sz="4" w:space="0"/>
-              <w:left w:val="single" w:color="auto" w:sz="4" w:space="0"/>
-              <w:bottom w:val="single" w:color="auto" w:sz="4" w:space="0"/>
-              <w:right w:val="single" w:color="auto" w:sz="4" w:space="0"/>
-            </w:tcBorders>
-            <w:shd w:val="clear" w:color="auto" w:fill="F2F2F2" w:themeFill="background1" w:themeFillShade="F2"/>
-            <w:tcMar/>
-          </w:tcPr>
-          <w:p>
-            <w:pPr>
-              <w:spacing w:after="0" w:line="240" w:lineRule="auto"/>
-            </w:pPr>
-          </w:p>
-        </w:tc>
-        <w:tc>
-          <w:tcPr>
-            <w:tcW w:w="2250" w:type="dxa"/>
-            <w:tcBorders>
-              <w:top w:val="single" w:color="auto" w:sz="4" w:space="0"/>
-              <w:left w:val="single" w:color="auto" w:sz="4" w:space="0"/>
-              <w:bottom w:val="single" w:color="auto" w:sz="4" w:space="0"/>
-              <w:right w:val="single" w:color="auto" w:sz="4" w:space="0"/>
-            </w:tcBorders>
-            <w:shd w:val="clear" w:color="auto" w:fill="F2F2F2" w:themeFill="background1" w:themeFillShade="F2"/>
-            <w:tcMar/>
-          </w:tcPr>
-          <w:p>
-            <w:pPr>
-              <w:spacing w:after="0" w:line="240" w:lineRule="auto"/>
-            </w:pPr>
-          </w:p>
-        </w:tc>
-        <w:tc>
-          <w:tcPr>
-            <w:tcW w:w="1980" w:type="dxa"/>
-            <w:tcBorders>
-              <w:top w:val="single" w:color="auto" w:sz="4" w:space="0"/>
-              <w:left w:val="single" w:color="auto" w:sz="4" w:space="0"/>
-              <w:bottom w:val="single" w:color="auto" w:sz="4" w:space="0"/>
-              <w:right w:val="single" w:color="auto" w:sz="4" w:space="0"/>
-            </w:tcBorders>
-            <w:shd w:val="clear" w:color="auto" w:fill="F2F2F2" w:themeFill="background1" w:themeFillShade="F2"/>
-            <w:tcMar/>
-          </w:tcPr>
-          <w:p>
-            <w:pPr>
-              <w:spacing w:after="0" w:line="240" w:lineRule="auto"/>
-            </w:pPr>
-          </w:p>
-        </w:tc>
-        <w:tc>
-          <w:tcPr>
-            <w:tcW w:w="1980" w:type="dxa"/>
-            <w:tcBorders>
-              <w:top w:val="single" w:color="auto" w:sz="4" w:space="0"/>
-              <w:left w:val="single" w:color="auto" w:sz="4" w:space="0"/>
-              <w:bottom w:val="single" w:color="auto" w:sz="4" w:space="0"/>
-              <w:right w:val="single" w:color="auto" w:sz="4" w:space="0"/>
-            </w:tcBorders>
-            <w:shd w:val="clear" w:color="auto" w:fill="F2F2F2" w:themeFill="background1" w:themeFillShade="F2"/>
-            <w:tcMar/>
+              <w:top w:val="single" w:sz="4" w:space="0" w:color="auto"/>
+              <w:left w:val="single" w:sz="4" w:space="0" w:color="auto"/>
+              <w:bottom w:val="single" w:sz="4" w:space="0" w:color="auto"/>
+              <w:right w:val="single" w:sz="4" w:space="0" w:color="auto"/>
+            </w:tcBorders>
+            <w:shd w:val="clear" w:color="auto" w:fill="FFFFFF" w:themeFill="background1"/>
+          </w:tcPr>
+          <w:p>
+            <w:pPr>
+              <w:spacing w:after="0" w:line="240" w:lineRule="auto"/>
+            </w:pPr>
+          </w:p>
+        </w:tc>
+        <w:tc>
+          <w:tcPr>
+            <w:tcW w:w="1980" w:type="dxa"/>
+            <w:tcBorders>
+              <w:top w:val="single" w:sz="4" w:space="0" w:color="auto"/>
+              <w:left w:val="single" w:sz="4" w:space="0" w:color="auto"/>
+              <w:bottom w:val="single" w:sz="4" w:space="0" w:color="auto"/>
+              <w:right w:val="single" w:sz="4" w:space="0" w:color="auto"/>
+            </w:tcBorders>
+            <w:shd w:val="clear" w:color="auto" w:fill="FFFFFF" w:themeFill="background1"/>
+          </w:tcPr>
+          <w:p>
+            <w:pPr>
+              <w:spacing w:after="0" w:line="240" w:lineRule="auto"/>
+            </w:pPr>
+          </w:p>
+        </w:tc>
+        <w:tc>
+          <w:tcPr>
+            <w:tcW w:w="1980" w:type="dxa"/>
+            <w:tcBorders>
+              <w:top w:val="single" w:sz="4" w:space="0" w:color="auto"/>
+              <w:left w:val="single" w:sz="4" w:space="0" w:color="auto"/>
+              <w:bottom w:val="single" w:sz="4" w:space="0" w:color="auto"/>
+              <w:right w:val="single" w:sz="4" w:space="0" w:color="auto"/>
+            </w:tcBorders>
+            <w:shd w:val="clear" w:color="auto" w:fill="FFFFFF" w:themeFill="background1"/>
+          </w:tcPr>
+          <w:p>
+            <w:pPr>
+              <w:spacing w:after="0" w:line="240" w:lineRule="auto"/>
+            </w:pPr>
+          </w:p>
+        </w:tc>
+        <w:tc>
+          <w:tcPr>
+            <w:tcW w:w="1980" w:type="dxa"/>
+            <w:tcBorders>
+              <w:top w:val="single" w:sz="4" w:space="0" w:color="auto"/>
+              <w:left w:val="single" w:sz="4" w:space="0" w:color="auto"/>
+              <w:bottom w:val="single" w:sz="4" w:space="0" w:color="auto"/>
+              <w:right w:val="single" w:sz="4" w:space="0" w:color="auto"/>
+            </w:tcBorders>
+            <w:shd w:val="clear" w:color="auto" w:fill="FFFFFF" w:themeFill="background1"/>
           </w:tcPr>
           <w:p>
             <w:pPr>
@@ -2380,8 +2303,6 @@
           <w:tcPr>
             <w:tcW w:w="1525" w:type="dxa"/>
             <w:shd w:val="clear" w:color="auto" w:fill="auto"/>
-            <w:tcMar/>
-            <w:hideMark/>
           </w:tcPr>
           <w:p>
             <w:pPr>
@@ -2397,7 +2318,7 @@
                 <w:rFonts w:cstheme="minorHAnsi"/>
                 <w:b/>
               </w:rPr>
-              <w:t>Week 11</w:t>
+              <w:t>Week 10</w:t>
             </w:r>
           </w:p>
           <w:p>
@@ -2407,55 +2328,48 @@
               <w:rPr>
                 <w:rFonts w:cstheme="minorHAnsi"/>
                 <w:bCs/>
+                <w:sz w:val="20"/>
+                <w:szCs w:val="20"/>
               </w:rPr>
             </w:pPr>
             <w:r>
               <w:rPr>
                 <w:rFonts w:cstheme="minorHAnsi"/>
                 <w:bCs/>
-              </w:rPr>
-              <w:t>Mar25-29</w:t>
+                <w:sz w:val="20"/>
+                <w:szCs w:val="20"/>
+              </w:rPr>
+              <w:t>Mar 18-22</w:t>
             </w:r>
           </w:p>
-          <w:p>
-            <w:pPr>
-              <w:spacing w:after="0" w:line="240" w:lineRule="auto"/>
-              <w:jc w:val="center"/>
-              <w:rPr>
-                <w:rFonts w:cstheme="minorHAnsi"/>
-              </w:rPr>
-            </w:pPr>
-          </w:p>
-        </w:tc>
-        <w:tc>
-          <w:tcPr>
-            <w:tcW w:w="1980" w:type="dxa"/>
-            <w:tcBorders>
-              <w:top w:val="single" w:color="auto" w:sz="4" w:space="0"/>
-              <w:left w:val="single" w:color="auto" w:sz="4" w:space="0"/>
-              <w:bottom w:val="single" w:color="auto" w:sz="4" w:space="0"/>
-              <w:right w:val="single" w:color="auto" w:sz="4" w:space="0"/>
-            </w:tcBorders>
-            <w:shd w:val="clear" w:color="auto" w:fill="FFFFFF" w:themeFill="background1"/>
-            <w:tcMar/>
-          </w:tcPr>
-          <w:p>
-            <w:pPr>
-              <w:spacing w:after="0" w:line="240" w:lineRule="auto"/>
-            </w:pPr>
-          </w:p>
-        </w:tc>
-        <w:tc>
-          <w:tcPr>
-            <w:tcW w:w="1980" w:type="dxa"/>
-            <w:tcBorders>
-              <w:top w:val="single" w:color="auto" w:sz="4" w:space="0"/>
-              <w:left w:val="single" w:color="auto" w:sz="4" w:space="0"/>
-              <w:bottom w:val="single" w:color="auto" w:sz="4" w:space="0"/>
-              <w:right w:val="single" w:color="auto" w:sz="4" w:space="0"/>
-            </w:tcBorders>
-            <w:shd w:val="clear" w:color="auto" w:fill="FFFFFF" w:themeFill="background1"/>
-            <w:tcMar/>
+        </w:tc>
+        <w:tc>
+          <w:tcPr>
+            <w:tcW w:w="1980" w:type="dxa"/>
+            <w:tcBorders>
+              <w:top w:val="single" w:sz="4" w:space="0" w:color="auto"/>
+              <w:left w:val="single" w:sz="4" w:space="0" w:color="auto"/>
+              <w:bottom w:val="single" w:sz="4" w:space="0" w:color="auto"/>
+              <w:right w:val="single" w:sz="4" w:space="0" w:color="auto"/>
+            </w:tcBorders>
+            <w:shd w:val="clear" w:color="auto" w:fill="F2F2F2" w:themeFill="background1" w:themeFillShade="F2"/>
+          </w:tcPr>
+          <w:p>
+            <w:pPr>
+              <w:spacing w:after="0" w:line="240" w:lineRule="auto"/>
+            </w:pPr>
+          </w:p>
+        </w:tc>
+        <w:tc>
+          <w:tcPr>
+            <w:tcW w:w="1980" w:type="dxa"/>
+            <w:tcBorders>
+              <w:top w:val="single" w:sz="4" w:space="0" w:color="auto"/>
+              <w:left w:val="single" w:sz="4" w:space="0" w:color="auto"/>
+              <w:bottom w:val="single" w:sz="4" w:space="0" w:color="auto"/>
+              <w:right w:val="single" w:sz="4" w:space="0" w:color="auto"/>
+            </w:tcBorders>
+            <w:shd w:val="clear" w:color="auto" w:fill="F2F2F2" w:themeFill="background1" w:themeFillShade="F2"/>
           </w:tcPr>
           <w:p>
             <w:pPr>
@@ -2467,13 +2381,12 @@
           <w:tcPr>
             <w:tcW w:w="2070" w:type="dxa"/>
             <w:tcBorders>
-              <w:top w:val="single" w:color="auto" w:sz="4" w:space="0"/>
-              <w:left w:val="single" w:color="auto" w:sz="4" w:space="0"/>
-              <w:bottom w:val="single" w:color="auto" w:sz="4" w:space="0"/>
-              <w:right w:val="single" w:color="auto" w:sz="4" w:space="0"/>
-            </w:tcBorders>
-            <w:shd w:val="clear" w:color="auto" w:fill="FFFFFF" w:themeFill="background1"/>
-            <w:tcMar/>
+              <w:top w:val="single" w:sz="4" w:space="0" w:color="auto"/>
+              <w:left w:val="single" w:sz="4" w:space="0" w:color="auto"/>
+              <w:bottom w:val="single" w:sz="4" w:space="0" w:color="auto"/>
+              <w:right w:val="single" w:sz="4" w:space="0" w:color="auto"/>
+            </w:tcBorders>
+            <w:shd w:val="clear" w:color="auto" w:fill="F2F2F2" w:themeFill="background1" w:themeFillShade="F2"/>
           </w:tcPr>
           <w:p>
             <w:pPr>
@@ -2488,13 +2401,12 @@
           <w:tcPr>
             <w:tcW w:w="2340" w:type="dxa"/>
             <w:tcBorders>
-              <w:top w:val="single" w:color="auto" w:sz="4" w:space="0"/>
-              <w:left w:val="single" w:color="auto" w:sz="4" w:space="0"/>
-              <w:bottom w:val="single" w:color="auto" w:sz="4" w:space="0"/>
-              <w:right w:val="single" w:color="auto" w:sz="4" w:space="0"/>
-            </w:tcBorders>
-            <w:shd w:val="clear" w:color="auto" w:fill="FFFFFF" w:themeFill="background1"/>
-            <w:tcMar/>
+              <w:top w:val="single" w:sz="4" w:space="0" w:color="auto"/>
+              <w:left w:val="single" w:sz="4" w:space="0" w:color="auto"/>
+              <w:bottom w:val="single" w:sz="4" w:space="0" w:color="auto"/>
+              <w:right w:val="single" w:sz="4" w:space="0" w:color="auto"/>
+            </w:tcBorders>
+            <w:shd w:val="clear" w:color="auto" w:fill="F2F2F2" w:themeFill="background1" w:themeFillShade="F2"/>
           </w:tcPr>
           <w:p>
             <w:pPr>
@@ -2506,13 +2418,12 @@
           <w:tcPr>
             <w:tcW w:w="2520" w:type="dxa"/>
             <w:tcBorders>
-              <w:top w:val="single" w:color="auto" w:sz="4" w:space="0"/>
-              <w:left w:val="single" w:color="auto" w:sz="4" w:space="0"/>
-              <w:bottom w:val="single" w:color="auto" w:sz="4" w:space="0"/>
-              <w:right w:val="single" w:color="auto" w:sz="4" w:space="0"/>
-            </w:tcBorders>
-            <w:shd w:val="clear" w:color="auto" w:fill="FFFFFF" w:themeFill="background1"/>
-            <w:tcMar/>
+              <w:top w:val="single" w:sz="4" w:space="0" w:color="auto"/>
+              <w:left w:val="single" w:sz="4" w:space="0" w:color="auto"/>
+              <w:bottom w:val="single" w:sz="4" w:space="0" w:color="auto"/>
+              <w:right w:val="single" w:sz="4" w:space="0" w:color="auto"/>
+            </w:tcBorders>
+            <w:shd w:val="clear" w:color="auto" w:fill="F2F2F2" w:themeFill="background1" w:themeFillShade="F2"/>
           </w:tcPr>
           <w:p>
             <w:pPr>
@@ -2524,49 +2435,63 @@
           <w:tcPr>
             <w:tcW w:w="2250" w:type="dxa"/>
             <w:tcBorders>
-              <w:top w:val="single" w:color="auto" w:sz="4" w:space="0"/>
-              <w:left w:val="single" w:color="auto" w:sz="4" w:space="0"/>
-              <w:bottom w:val="single" w:color="auto" w:sz="4" w:space="0"/>
-              <w:right w:val="single" w:color="auto" w:sz="4" w:space="0"/>
-            </w:tcBorders>
-            <w:shd w:val="clear" w:color="auto" w:fill="FFFFFF" w:themeFill="background1"/>
-            <w:tcMar/>
-          </w:tcPr>
-          <w:p>
-            <w:pPr>
-              <w:spacing w:after="0" w:line="240" w:lineRule="auto"/>
-            </w:pPr>
-          </w:p>
-        </w:tc>
-        <w:tc>
-          <w:tcPr>
-            <w:tcW w:w="1980" w:type="dxa"/>
-            <w:tcBorders>
-              <w:top w:val="single" w:color="auto" w:sz="4" w:space="0"/>
-              <w:left w:val="single" w:color="auto" w:sz="4" w:space="0"/>
-              <w:bottom w:val="single" w:color="auto" w:sz="4" w:space="0"/>
-              <w:right w:val="single" w:color="auto" w:sz="4" w:space="0"/>
-            </w:tcBorders>
-            <w:shd w:val="clear" w:color="auto" w:fill="FFFFFF" w:themeFill="background1"/>
-            <w:tcMar/>
-          </w:tcPr>
-          <w:p>
-            <w:pPr>
-              <w:spacing w:after="0" w:line="240" w:lineRule="auto"/>
-            </w:pPr>
-          </w:p>
-        </w:tc>
-        <w:tc>
-          <w:tcPr>
-            <w:tcW w:w="1980" w:type="dxa"/>
-            <w:tcBorders>
-              <w:top w:val="single" w:color="auto" w:sz="4" w:space="0"/>
-              <w:left w:val="single" w:color="auto" w:sz="4" w:space="0"/>
-              <w:bottom w:val="single" w:color="auto" w:sz="4" w:space="0"/>
-              <w:right w:val="single" w:color="auto" w:sz="4" w:space="0"/>
-            </w:tcBorders>
-            <w:shd w:val="clear" w:color="auto" w:fill="FFFFFF" w:themeFill="background1"/>
-            <w:tcMar/>
+              <w:top w:val="single" w:sz="4" w:space="0" w:color="auto"/>
+              <w:left w:val="single" w:sz="4" w:space="0" w:color="auto"/>
+              <w:bottom w:val="single" w:sz="4" w:space="0" w:color="auto"/>
+              <w:right w:val="single" w:sz="4" w:space="0" w:color="auto"/>
+            </w:tcBorders>
+            <w:shd w:val="clear" w:color="auto" w:fill="F2F2F2" w:themeFill="background1" w:themeFillShade="F2"/>
+          </w:tcPr>
+          <w:p>
+            <w:pPr>
+              <w:spacing w:after="0" w:line="240" w:lineRule="auto"/>
+            </w:pPr>
+          </w:p>
+        </w:tc>
+        <w:tc>
+          <w:tcPr>
+            <w:tcW w:w="1980" w:type="dxa"/>
+            <w:tcBorders>
+              <w:top w:val="single" w:sz="4" w:space="0" w:color="auto"/>
+              <w:left w:val="single" w:sz="4" w:space="0" w:color="auto"/>
+              <w:bottom w:val="single" w:sz="4" w:space="0" w:color="auto"/>
+              <w:right w:val="single" w:sz="4" w:space="0" w:color="auto"/>
+            </w:tcBorders>
+            <w:shd w:val="clear" w:color="auto" w:fill="F2F2F2" w:themeFill="background1" w:themeFillShade="F2"/>
+          </w:tcPr>
+          <w:p>
+            <w:pPr>
+              <w:spacing w:after="0" w:line="240" w:lineRule="auto"/>
+            </w:pPr>
+          </w:p>
+        </w:tc>
+        <w:tc>
+          <w:tcPr>
+            <w:tcW w:w="1980" w:type="dxa"/>
+            <w:tcBorders>
+              <w:top w:val="single" w:sz="4" w:space="0" w:color="auto"/>
+              <w:left w:val="single" w:sz="4" w:space="0" w:color="auto"/>
+              <w:bottom w:val="single" w:sz="4" w:space="0" w:color="auto"/>
+              <w:right w:val="single" w:sz="4" w:space="0" w:color="auto"/>
+            </w:tcBorders>
+            <w:shd w:val="clear" w:color="auto" w:fill="F2F2F2" w:themeFill="background1" w:themeFillShade="F2"/>
+          </w:tcPr>
+          <w:p>
+            <w:pPr>
+              <w:spacing w:after="0" w:line="240" w:lineRule="auto"/>
+            </w:pPr>
+          </w:p>
+        </w:tc>
+        <w:tc>
+          <w:tcPr>
+            <w:tcW w:w="1980" w:type="dxa"/>
+            <w:tcBorders>
+              <w:top w:val="single" w:sz="4" w:space="0" w:color="auto"/>
+              <w:left w:val="single" w:sz="4" w:space="0" w:color="auto"/>
+              <w:bottom w:val="single" w:sz="4" w:space="0" w:color="auto"/>
+              <w:right w:val="single" w:sz="4" w:space="0" w:color="auto"/>
+            </w:tcBorders>
+            <w:shd w:val="clear" w:color="auto" w:fill="F2F2F2" w:themeFill="background1" w:themeFillShade="F2"/>
           </w:tcPr>
           <w:p>
             <w:pPr>
@@ -2583,7 +2508,6 @@
           <w:tcPr>
             <w:tcW w:w="1525" w:type="dxa"/>
             <w:shd w:val="clear" w:color="auto" w:fill="auto"/>
-            <w:tcMar/>
             <w:hideMark/>
           </w:tcPr>
           <w:p>
@@ -2592,6 +2516,7 @@
               <w:jc w:val="center"/>
               <w:rPr>
                 <w:rFonts w:cstheme="minorHAnsi"/>
+                <w:b/>
               </w:rPr>
             </w:pPr>
             <w:r>
@@ -2599,7 +2524,7 @@
                 <w:rFonts w:cstheme="minorHAnsi"/>
                 <w:b/>
               </w:rPr>
-              <w:t>Week 12</w:t>
+              <w:t>Week 11</w:t>
             </w:r>
           </w:p>
           <w:p>
@@ -2609,14 +2534,18 @@
               <w:rPr>
                 <w:rFonts w:cstheme="minorHAnsi"/>
                 <w:bCs/>
+                <w:sz w:val="20"/>
+                <w:szCs w:val="20"/>
               </w:rPr>
             </w:pPr>
             <w:r>
               <w:rPr>
                 <w:rFonts w:cstheme="minorHAnsi"/>
                 <w:bCs/>
-              </w:rPr>
-              <w:t>Apr 1 -5</w:t>
+                <w:sz w:val="20"/>
+                <w:szCs w:val="20"/>
+              </w:rPr>
+              <w:t>Mar 25-29</w:t>
             </w:r>
           </w:p>
           <w:p>
@@ -2633,31 +2562,29 @@
           <w:tcPr>
             <w:tcW w:w="1980" w:type="dxa"/>
             <w:tcBorders>
-              <w:top w:val="single" w:color="auto" w:sz="4" w:space="0"/>
-              <w:left w:val="single" w:color="auto" w:sz="4" w:space="0"/>
-              <w:bottom w:val="single" w:color="auto" w:sz="4" w:space="0"/>
-              <w:right w:val="single" w:color="auto" w:sz="4" w:space="0"/>
-            </w:tcBorders>
-            <w:shd w:val="clear" w:color="auto" w:fill="F2F2F2" w:themeFill="background1" w:themeFillShade="F2"/>
-            <w:tcMar/>
-          </w:tcPr>
-          <w:p>
-            <w:pPr>
-              <w:spacing w:after="0" w:line="240" w:lineRule="auto"/>
-            </w:pPr>
-          </w:p>
-        </w:tc>
-        <w:tc>
-          <w:tcPr>
-            <w:tcW w:w="1980" w:type="dxa"/>
-            <w:tcBorders>
-              <w:top w:val="single" w:color="auto" w:sz="4" w:space="0"/>
-              <w:left w:val="single" w:color="auto" w:sz="4" w:space="0"/>
-              <w:bottom w:val="single" w:color="auto" w:sz="4" w:space="0"/>
-              <w:right w:val="single" w:color="auto" w:sz="4" w:space="0"/>
-            </w:tcBorders>
-            <w:shd w:val="clear" w:color="auto" w:fill="F2F2F2" w:themeFill="background1" w:themeFillShade="F2"/>
-            <w:tcMar/>
+              <w:top w:val="single" w:sz="4" w:space="0" w:color="auto"/>
+              <w:left w:val="single" w:sz="4" w:space="0" w:color="auto"/>
+              <w:bottom w:val="single" w:sz="4" w:space="0" w:color="auto"/>
+              <w:right w:val="single" w:sz="4" w:space="0" w:color="auto"/>
+            </w:tcBorders>
+            <w:shd w:val="clear" w:color="auto" w:fill="FFFFFF" w:themeFill="background1"/>
+          </w:tcPr>
+          <w:p>
+            <w:pPr>
+              <w:spacing w:after="0" w:line="240" w:lineRule="auto"/>
+            </w:pPr>
+          </w:p>
+        </w:tc>
+        <w:tc>
+          <w:tcPr>
+            <w:tcW w:w="1980" w:type="dxa"/>
+            <w:tcBorders>
+              <w:top w:val="single" w:sz="4" w:space="0" w:color="auto"/>
+              <w:left w:val="single" w:sz="4" w:space="0" w:color="auto"/>
+              <w:bottom w:val="single" w:sz="4" w:space="0" w:color="auto"/>
+              <w:right w:val="single" w:sz="4" w:space="0" w:color="auto"/>
+            </w:tcBorders>
+            <w:shd w:val="clear" w:color="auto" w:fill="FFFFFF" w:themeFill="background1"/>
           </w:tcPr>
           <w:p>
             <w:pPr>
@@ -2669,21 +2596,18 @@
           <w:tcPr>
             <w:tcW w:w="2070" w:type="dxa"/>
             <w:tcBorders>
-              <w:top w:val="single" w:color="auto" w:sz="4" w:space="0"/>
-              <w:left w:val="single" w:color="auto" w:sz="4" w:space="0"/>
-              <w:bottom w:val="single" w:color="auto" w:sz="4" w:space="0"/>
-              <w:right w:val="single" w:color="auto" w:sz="4" w:space="0"/>
-            </w:tcBorders>
-            <w:shd w:val="clear" w:color="auto" w:fill="F2F2F2" w:themeFill="background1" w:themeFillShade="F2"/>
-            <w:tcMar/>
-          </w:tcPr>
-          <w:p>
-            <w:pPr>
-              <w:spacing w:after="0" w:line="240" w:lineRule="auto"/>
-              <w:rPr>
-                <w:rFonts w:cs="Didot-Bold"/>
-                <w:b/>
-                <w:bCs/>
+              <w:top w:val="single" w:sz="4" w:space="0" w:color="auto"/>
+              <w:left w:val="single" w:sz="4" w:space="0" w:color="auto"/>
+              <w:bottom w:val="single" w:sz="4" w:space="0" w:color="auto"/>
+              <w:right w:val="single" w:sz="4" w:space="0" w:color="auto"/>
+            </w:tcBorders>
+            <w:shd w:val="clear" w:color="auto" w:fill="FFFFFF" w:themeFill="background1"/>
+          </w:tcPr>
+          <w:p>
+            <w:pPr>
+              <w:spacing w:after="0" w:line="240" w:lineRule="auto"/>
+              <w:rPr>
+                <w:rFonts w:cs="Didot"/>
               </w:rPr>
             </w:pPr>
           </w:p>
@@ -2692,13 +2616,12 @@
           <w:tcPr>
             <w:tcW w:w="2340" w:type="dxa"/>
             <w:tcBorders>
-              <w:top w:val="single" w:color="auto" w:sz="4" w:space="0"/>
-              <w:left w:val="single" w:color="auto" w:sz="4" w:space="0"/>
-              <w:bottom w:val="single" w:color="auto" w:sz="4" w:space="0"/>
-              <w:right w:val="single" w:color="auto" w:sz="4" w:space="0"/>
-            </w:tcBorders>
-            <w:shd w:val="clear" w:color="auto" w:fill="F2F2F2" w:themeFill="background1" w:themeFillShade="F2"/>
-            <w:tcMar/>
+              <w:top w:val="single" w:sz="4" w:space="0" w:color="auto"/>
+              <w:left w:val="single" w:sz="4" w:space="0" w:color="auto"/>
+              <w:bottom w:val="single" w:sz="4" w:space="0" w:color="auto"/>
+              <w:right w:val="single" w:sz="4" w:space="0" w:color="auto"/>
+            </w:tcBorders>
+            <w:shd w:val="clear" w:color="auto" w:fill="FFFFFF" w:themeFill="background1"/>
           </w:tcPr>
           <w:p>
             <w:pPr>
@@ -2710,13 +2633,12 @@
           <w:tcPr>
             <w:tcW w:w="2520" w:type="dxa"/>
             <w:tcBorders>
-              <w:top w:val="single" w:color="auto" w:sz="4" w:space="0"/>
-              <w:left w:val="single" w:color="auto" w:sz="4" w:space="0"/>
-              <w:bottom w:val="single" w:color="auto" w:sz="4" w:space="0"/>
-              <w:right w:val="single" w:color="auto" w:sz="4" w:space="0"/>
-            </w:tcBorders>
-            <w:shd w:val="clear" w:color="auto" w:fill="F2F2F2" w:themeFill="background1" w:themeFillShade="F2"/>
-            <w:tcMar/>
+              <w:top w:val="single" w:sz="4" w:space="0" w:color="auto"/>
+              <w:left w:val="single" w:sz="4" w:space="0" w:color="auto"/>
+              <w:bottom w:val="single" w:sz="4" w:space="0" w:color="auto"/>
+              <w:right w:val="single" w:sz="4" w:space="0" w:color="auto"/>
+            </w:tcBorders>
+            <w:shd w:val="clear" w:color="auto" w:fill="FFFFFF" w:themeFill="background1"/>
           </w:tcPr>
           <w:p>
             <w:pPr>
@@ -2728,49 +2650,63 @@
           <w:tcPr>
             <w:tcW w:w="2250" w:type="dxa"/>
             <w:tcBorders>
-              <w:top w:val="single" w:color="auto" w:sz="4" w:space="0"/>
-              <w:left w:val="single" w:color="auto" w:sz="4" w:space="0"/>
-              <w:bottom w:val="single" w:color="auto" w:sz="4" w:space="0"/>
-              <w:right w:val="single" w:color="auto" w:sz="4" w:space="0"/>
-            </w:tcBorders>
-            <w:shd w:val="clear" w:color="auto" w:fill="F2F2F2" w:themeFill="background1" w:themeFillShade="F2"/>
-            <w:tcMar/>
-          </w:tcPr>
-          <w:p>
-            <w:pPr>
-              <w:spacing w:after="0" w:line="240" w:lineRule="auto"/>
-            </w:pPr>
-          </w:p>
-        </w:tc>
-        <w:tc>
-          <w:tcPr>
-            <w:tcW w:w="1980" w:type="dxa"/>
-            <w:tcBorders>
-              <w:top w:val="single" w:color="auto" w:sz="4" w:space="0"/>
-              <w:left w:val="single" w:color="auto" w:sz="4" w:space="0"/>
-              <w:bottom w:val="single" w:color="auto" w:sz="4" w:space="0"/>
-              <w:right w:val="single" w:color="auto" w:sz="4" w:space="0"/>
-            </w:tcBorders>
-            <w:shd w:val="clear" w:color="auto" w:fill="F2F2F2" w:themeFill="background1" w:themeFillShade="F2"/>
-            <w:tcMar/>
-          </w:tcPr>
-          <w:p>
-            <w:pPr>
-              <w:spacing w:after="0" w:line="240" w:lineRule="auto"/>
-            </w:pPr>
-          </w:p>
-        </w:tc>
-        <w:tc>
-          <w:tcPr>
-            <w:tcW w:w="1980" w:type="dxa"/>
-            <w:tcBorders>
-              <w:top w:val="single" w:color="auto" w:sz="4" w:space="0"/>
-              <w:left w:val="single" w:color="auto" w:sz="4" w:space="0"/>
-              <w:bottom w:val="single" w:color="auto" w:sz="4" w:space="0"/>
-              <w:right w:val="single" w:color="auto" w:sz="4" w:space="0"/>
-            </w:tcBorders>
-            <w:shd w:val="clear" w:color="auto" w:fill="F2F2F2" w:themeFill="background1" w:themeFillShade="F2"/>
-            <w:tcMar/>
+              <w:top w:val="single" w:sz="4" w:space="0" w:color="auto"/>
+              <w:left w:val="single" w:sz="4" w:space="0" w:color="auto"/>
+              <w:bottom w:val="single" w:sz="4" w:space="0" w:color="auto"/>
+              <w:right w:val="single" w:sz="4" w:space="0" w:color="auto"/>
+            </w:tcBorders>
+            <w:shd w:val="clear" w:color="auto" w:fill="FFFFFF" w:themeFill="background1"/>
+          </w:tcPr>
+          <w:p>
+            <w:pPr>
+              <w:spacing w:after="0" w:line="240" w:lineRule="auto"/>
+            </w:pPr>
+          </w:p>
+        </w:tc>
+        <w:tc>
+          <w:tcPr>
+            <w:tcW w:w="1980" w:type="dxa"/>
+            <w:tcBorders>
+              <w:top w:val="single" w:sz="4" w:space="0" w:color="auto"/>
+              <w:left w:val="single" w:sz="4" w:space="0" w:color="auto"/>
+              <w:bottom w:val="single" w:sz="4" w:space="0" w:color="auto"/>
+              <w:right w:val="single" w:sz="4" w:space="0" w:color="auto"/>
+            </w:tcBorders>
+            <w:shd w:val="clear" w:color="auto" w:fill="FFFFFF" w:themeFill="background1"/>
+          </w:tcPr>
+          <w:p>
+            <w:pPr>
+              <w:spacing w:after="0" w:line="240" w:lineRule="auto"/>
+            </w:pPr>
+          </w:p>
+        </w:tc>
+        <w:tc>
+          <w:tcPr>
+            <w:tcW w:w="1980" w:type="dxa"/>
+            <w:tcBorders>
+              <w:top w:val="single" w:sz="4" w:space="0" w:color="auto"/>
+              <w:left w:val="single" w:sz="4" w:space="0" w:color="auto"/>
+              <w:bottom w:val="single" w:sz="4" w:space="0" w:color="auto"/>
+              <w:right w:val="single" w:sz="4" w:space="0" w:color="auto"/>
+            </w:tcBorders>
+            <w:shd w:val="clear" w:color="auto" w:fill="FFFFFF" w:themeFill="background1"/>
+          </w:tcPr>
+          <w:p>
+            <w:pPr>
+              <w:spacing w:after="0" w:line="240" w:lineRule="auto"/>
+            </w:pPr>
+          </w:p>
+        </w:tc>
+        <w:tc>
+          <w:tcPr>
+            <w:tcW w:w="1980" w:type="dxa"/>
+            <w:tcBorders>
+              <w:top w:val="single" w:sz="4" w:space="0" w:color="auto"/>
+              <w:left w:val="single" w:sz="4" w:space="0" w:color="auto"/>
+              <w:bottom w:val="single" w:sz="4" w:space="0" w:color="auto"/>
+              <w:right w:val="single" w:sz="4" w:space="0" w:color="auto"/>
+            </w:tcBorders>
+            <w:shd w:val="clear" w:color="auto" w:fill="FFFFFF" w:themeFill="background1"/>
           </w:tcPr>
           <w:p>
             <w:pPr>
@@ -2787,7 +2723,7 @@
           <w:tcPr>
             <w:tcW w:w="1525" w:type="dxa"/>
             <w:shd w:val="clear" w:color="auto" w:fill="auto"/>
-            <w:tcMar/>
+            <w:hideMark/>
           </w:tcPr>
           <w:p>
             <w:pPr>
@@ -2795,7 +2731,6 @@
               <w:jc w:val="center"/>
               <w:rPr>
                 <w:rFonts w:cstheme="minorHAnsi"/>
-                <w:b/>
               </w:rPr>
             </w:pPr>
             <w:r>
@@ -2803,7 +2738,7 @@
                 <w:rFonts w:cstheme="minorHAnsi"/>
                 <w:b/>
               </w:rPr>
-              <w:t>Week 13</w:t>
+              <w:t>Week 12</w:t>
             </w:r>
           </w:p>
           <w:p>
@@ -2813,46 +2748,57 @@
               <w:rPr>
                 <w:rFonts w:cstheme="minorHAnsi"/>
                 <w:bCs/>
+                <w:sz w:val="20"/>
+                <w:szCs w:val="20"/>
               </w:rPr>
             </w:pPr>
             <w:r>
               <w:rPr>
                 <w:rFonts w:cstheme="minorHAnsi"/>
                 <w:bCs/>
-              </w:rPr>
-              <w:t>Apr 8-12</w:t>
+                <w:sz w:val="20"/>
+                <w:szCs w:val="20"/>
+              </w:rPr>
+              <w:t>Apr 1 -5</w:t>
             </w:r>
           </w:p>
-        </w:tc>
-        <w:tc>
-          <w:tcPr>
-            <w:tcW w:w="1980" w:type="dxa"/>
-            <w:tcBorders>
-              <w:top w:val="single" w:color="auto" w:sz="4" w:space="0"/>
-              <w:left w:val="single" w:color="auto" w:sz="4" w:space="0"/>
-              <w:bottom w:val="single" w:color="auto" w:sz="4" w:space="0"/>
-              <w:right w:val="single" w:color="auto" w:sz="4" w:space="0"/>
-            </w:tcBorders>
-            <w:shd w:val="clear" w:color="auto" w:fill="FFFFFF" w:themeFill="background1"/>
-            <w:tcMar/>
-          </w:tcPr>
-          <w:p>
-            <w:pPr>
-              <w:spacing w:after="0" w:line="240" w:lineRule="auto"/>
-            </w:pPr>
-          </w:p>
-        </w:tc>
-        <w:tc>
-          <w:tcPr>
-            <w:tcW w:w="1980" w:type="dxa"/>
-            <w:tcBorders>
-              <w:top w:val="single" w:color="auto" w:sz="4" w:space="0"/>
-              <w:left w:val="single" w:color="auto" w:sz="4" w:space="0"/>
-              <w:bottom w:val="single" w:color="auto" w:sz="4" w:space="0"/>
-              <w:right w:val="single" w:color="auto" w:sz="4" w:space="0"/>
-            </w:tcBorders>
-            <w:shd w:val="clear" w:color="auto" w:fill="FFFFFF" w:themeFill="background1"/>
-            <w:tcMar/>
+          <w:p>
+            <w:pPr>
+              <w:spacing w:after="0" w:line="240" w:lineRule="auto"/>
+              <w:jc w:val="center"/>
+              <w:rPr>
+                <w:rFonts w:cstheme="minorHAnsi"/>
+              </w:rPr>
+            </w:pPr>
+          </w:p>
+        </w:tc>
+        <w:tc>
+          <w:tcPr>
+            <w:tcW w:w="1980" w:type="dxa"/>
+            <w:tcBorders>
+              <w:top w:val="single" w:sz="4" w:space="0" w:color="auto"/>
+              <w:left w:val="single" w:sz="4" w:space="0" w:color="auto"/>
+              <w:bottom w:val="single" w:sz="4" w:space="0" w:color="auto"/>
+              <w:right w:val="single" w:sz="4" w:space="0" w:color="auto"/>
+            </w:tcBorders>
+            <w:shd w:val="clear" w:color="auto" w:fill="F2F2F2" w:themeFill="background1" w:themeFillShade="F2"/>
+          </w:tcPr>
+          <w:p>
+            <w:pPr>
+              <w:spacing w:after="0" w:line="240" w:lineRule="auto"/>
+            </w:pPr>
+          </w:p>
+        </w:tc>
+        <w:tc>
+          <w:tcPr>
+            <w:tcW w:w="1980" w:type="dxa"/>
+            <w:tcBorders>
+              <w:top w:val="single" w:sz="4" w:space="0" w:color="auto"/>
+              <w:left w:val="single" w:sz="4" w:space="0" w:color="auto"/>
+              <w:bottom w:val="single" w:sz="4" w:space="0" w:color="auto"/>
+              <w:right w:val="single" w:sz="4" w:space="0" w:color="auto"/>
+            </w:tcBorders>
+            <w:shd w:val="clear" w:color="auto" w:fill="F2F2F2" w:themeFill="background1" w:themeFillShade="F2"/>
           </w:tcPr>
           <w:p>
             <w:pPr>
@@ -2864,13 +2810,12 @@
           <w:tcPr>
             <w:tcW w:w="2070" w:type="dxa"/>
             <w:tcBorders>
-              <w:top w:val="single" w:color="auto" w:sz="4" w:space="0"/>
-              <w:left w:val="single" w:color="auto" w:sz="4" w:space="0"/>
-              <w:bottom w:val="single" w:color="auto" w:sz="4" w:space="0"/>
-              <w:right w:val="single" w:color="auto" w:sz="4" w:space="0"/>
-            </w:tcBorders>
-            <w:shd w:val="clear" w:color="auto" w:fill="FFFFFF" w:themeFill="background1"/>
-            <w:tcMar/>
+              <w:top w:val="single" w:sz="4" w:space="0" w:color="auto"/>
+              <w:left w:val="single" w:sz="4" w:space="0" w:color="auto"/>
+              <w:bottom w:val="single" w:sz="4" w:space="0" w:color="auto"/>
+              <w:right w:val="single" w:sz="4" w:space="0" w:color="auto"/>
+            </w:tcBorders>
+            <w:shd w:val="clear" w:color="auto" w:fill="F2F2F2" w:themeFill="background1" w:themeFillShade="F2"/>
           </w:tcPr>
           <w:p>
             <w:pPr>
@@ -2887,13 +2832,12 @@
           <w:tcPr>
             <w:tcW w:w="2340" w:type="dxa"/>
             <w:tcBorders>
-              <w:top w:val="single" w:color="auto" w:sz="4" w:space="0"/>
-              <w:left w:val="single" w:color="auto" w:sz="4" w:space="0"/>
-              <w:bottom w:val="single" w:color="auto" w:sz="4" w:space="0"/>
-              <w:right w:val="single" w:color="auto" w:sz="4" w:space="0"/>
-            </w:tcBorders>
-            <w:shd w:val="clear" w:color="auto" w:fill="FFFFFF" w:themeFill="background1"/>
-            <w:tcMar/>
+              <w:top w:val="single" w:sz="4" w:space="0" w:color="auto"/>
+              <w:left w:val="single" w:sz="4" w:space="0" w:color="auto"/>
+              <w:bottom w:val="single" w:sz="4" w:space="0" w:color="auto"/>
+              <w:right w:val="single" w:sz="4" w:space="0" w:color="auto"/>
+            </w:tcBorders>
+            <w:shd w:val="clear" w:color="auto" w:fill="F2F2F2" w:themeFill="background1" w:themeFillShade="F2"/>
           </w:tcPr>
           <w:p>
             <w:pPr>
@@ -2905,13 +2849,12 @@
           <w:tcPr>
             <w:tcW w:w="2520" w:type="dxa"/>
             <w:tcBorders>
-              <w:top w:val="single" w:color="auto" w:sz="4" w:space="0"/>
-              <w:left w:val="single" w:color="auto" w:sz="4" w:space="0"/>
-              <w:bottom w:val="single" w:color="auto" w:sz="4" w:space="0"/>
-              <w:right w:val="single" w:color="auto" w:sz="4" w:space="0"/>
-            </w:tcBorders>
-            <w:shd w:val="clear" w:color="auto" w:fill="FFFFFF" w:themeFill="background1"/>
-            <w:tcMar/>
+              <w:top w:val="single" w:sz="4" w:space="0" w:color="auto"/>
+              <w:left w:val="single" w:sz="4" w:space="0" w:color="auto"/>
+              <w:bottom w:val="single" w:sz="4" w:space="0" w:color="auto"/>
+              <w:right w:val="single" w:sz="4" w:space="0" w:color="auto"/>
+            </w:tcBorders>
+            <w:shd w:val="clear" w:color="auto" w:fill="F2F2F2" w:themeFill="background1" w:themeFillShade="F2"/>
           </w:tcPr>
           <w:p>
             <w:pPr>
@@ -2923,49 +2866,270 @@
           <w:tcPr>
             <w:tcW w:w="2250" w:type="dxa"/>
             <w:tcBorders>
-              <w:top w:val="single" w:color="auto" w:sz="4" w:space="0"/>
-              <w:left w:val="single" w:color="auto" w:sz="4" w:space="0"/>
-              <w:bottom w:val="single" w:color="auto" w:sz="4" w:space="0"/>
-              <w:right w:val="single" w:color="auto" w:sz="4" w:space="0"/>
-            </w:tcBorders>
-            <w:shd w:val="clear" w:color="auto" w:fill="FFFFFF" w:themeFill="background1"/>
-            <w:tcMar/>
-          </w:tcPr>
-          <w:p>
-            <w:pPr>
-              <w:spacing w:after="0" w:line="240" w:lineRule="auto"/>
-            </w:pPr>
-          </w:p>
-        </w:tc>
-        <w:tc>
-          <w:tcPr>
-            <w:tcW w:w="1980" w:type="dxa"/>
-            <w:tcBorders>
-              <w:top w:val="single" w:color="auto" w:sz="4" w:space="0"/>
-              <w:left w:val="single" w:color="auto" w:sz="4" w:space="0"/>
-              <w:bottom w:val="single" w:color="auto" w:sz="4" w:space="0"/>
-              <w:right w:val="single" w:color="auto" w:sz="4" w:space="0"/>
-            </w:tcBorders>
-            <w:shd w:val="clear" w:color="auto" w:fill="FFFFFF" w:themeFill="background1"/>
-            <w:tcMar/>
-          </w:tcPr>
-          <w:p>
-            <w:pPr>
-              <w:spacing w:after="0" w:line="240" w:lineRule="auto"/>
-            </w:pPr>
-          </w:p>
-        </w:tc>
-        <w:tc>
-          <w:tcPr>
-            <w:tcW w:w="1980" w:type="dxa"/>
-            <w:tcBorders>
-              <w:top w:val="single" w:color="auto" w:sz="4" w:space="0"/>
-              <w:left w:val="single" w:color="auto" w:sz="4" w:space="0"/>
-              <w:bottom w:val="single" w:color="auto" w:sz="4" w:space="0"/>
-              <w:right w:val="single" w:color="auto" w:sz="4" w:space="0"/>
-            </w:tcBorders>
-            <w:shd w:val="clear" w:color="auto" w:fill="FFFFFF" w:themeFill="background1"/>
-            <w:tcMar/>
+              <w:top w:val="single" w:sz="4" w:space="0" w:color="auto"/>
+              <w:left w:val="single" w:sz="4" w:space="0" w:color="auto"/>
+              <w:bottom w:val="single" w:sz="4" w:space="0" w:color="auto"/>
+              <w:right w:val="single" w:sz="4" w:space="0" w:color="auto"/>
+            </w:tcBorders>
+            <w:shd w:val="clear" w:color="auto" w:fill="F2F2F2" w:themeFill="background1" w:themeFillShade="F2"/>
+          </w:tcPr>
+          <w:p>
+            <w:pPr>
+              <w:spacing w:after="0" w:line="240" w:lineRule="auto"/>
+            </w:pPr>
+          </w:p>
+        </w:tc>
+        <w:tc>
+          <w:tcPr>
+            <w:tcW w:w="1980" w:type="dxa"/>
+            <w:tcBorders>
+              <w:top w:val="single" w:sz="4" w:space="0" w:color="auto"/>
+              <w:left w:val="single" w:sz="4" w:space="0" w:color="auto"/>
+              <w:bottom w:val="single" w:sz="4" w:space="0" w:color="auto"/>
+              <w:right w:val="single" w:sz="4" w:space="0" w:color="auto"/>
+            </w:tcBorders>
+            <w:shd w:val="clear" w:color="auto" w:fill="F2F2F2" w:themeFill="background1" w:themeFillShade="F2"/>
+          </w:tcPr>
+          <w:p>
+            <w:pPr>
+              <w:spacing w:after="0" w:line="240" w:lineRule="auto"/>
+            </w:pPr>
+          </w:p>
+        </w:tc>
+        <w:tc>
+          <w:tcPr>
+            <w:tcW w:w="1980" w:type="dxa"/>
+            <w:tcBorders>
+              <w:top w:val="single" w:sz="4" w:space="0" w:color="auto"/>
+              <w:left w:val="single" w:sz="4" w:space="0" w:color="auto"/>
+              <w:bottom w:val="single" w:sz="4" w:space="0" w:color="auto"/>
+              <w:right w:val="single" w:sz="4" w:space="0" w:color="auto"/>
+            </w:tcBorders>
+            <w:shd w:val="clear" w:color="auto" w:fill="F2F2F2" w:themeFill="background1" w:themeFillShade="F2"/>
+          </w:tcPr>
+          <w:p>
+            <w:pPr>
+              <w:spacing w:after="0" w:line="240" w:lineRule="auto"/>
+            </w:pPr>
+          </w:p>
+        </w:tc>
+        <w:tc>
+          <w:tcPr>
+            <w:tcW w:w="1980" w:type="dxa"/>
+            <w:tcBorders>
+              <w:top w:val="single" w:sz="4" w:space="0" w:color="auto"/>
+              <w:left w:val="single" w:sz="4" w:space="0" w:color="auto"/>
+              <w:bottom w:val="single" w:sz="4" w:space="0" w:color="auto"/>
+              <w:right w:val="single" w:sz="4" w:space="0" w:color="auto"/>
+            </w:tcBorders>
+            <w:shd w:val="clear" w:color="auto" w:fill="F2F2F2" w:themeFill="background1" w:themeFillShade="F2"/>
+          </w:tcPr>
+          <w:p>
+            <w:pPr>
+              <w:spacing w:after="0" w:line="240" w:lineRule="auto"/>
+            </w:pPr>
+          </w:p>
+        </w:tc>
+      </w:tr>
+      <w:tr>
+        <w:trPr>
+          <w:trHeight w:val="508"/>
+        </w:trPr>
+        <w:tc>
+          <w:tcPr>
+            <w:tcW w:w="1525" w:type="dxa"/>
+            <w:shd w:val="clear" w:color="auto" w:fill="auto"/>
+          </w:tcPr>
+          <w:p>
+            <w:pPr>
+              <w:spacing w:after="0"/>
+              <w:jc w:val="center"/>
+              <w:rPr>
+                <w:rFonts w:cstheme="minorHAnsi"/>
+                <w:b/>
+              </w:rPr>
+            </w:pPr>
+            <w:r>
+              <w:rPr>
+                <w:rFonts w:cstheme="minorHAnsi"/>
+                <w:b/>
+              </w:rPr>
+              <w:t>Week 13</w:t>
+            </w:r>
+          </w:p>
+          <w:p>
+            <w:pPr>
+              <w:spacing w:after="0"/>
+              <w:jc w:val="center"/>
+              <w:rPr>
+                <w:rFonts w:cstheme="minorHAnsi"/>
+                <w:bCs/>
+                <w:sz w:val="20"/>
+                <w:szCs w:val="20"/>
+              </w:rPr>
+            </w:pPr>
+            <w:r>
+              <w:rPr>
+                <w:rFonts w:cstheme="minorHAnsi"/>
+                <w:bCs/>
+                <w:sz w:val="20"/>
+                <w:szCs w:val="20"/>
+              </w:rPr>
+              <w:t>Apr 8-12</w:t>
+            </w:r>
+          </w:p>
+        </w:tc>
+        <w:tc>
+          <w:tcPr>
+            <w:tcW w:w="1980" w:type="dxa"/>
+            <w:tcBorders>
+              <w:top w:val="single" w:sz="4" w:space="0" w:color="auto"/>
+              <w:left w:val="single" w:sz="4" w:space="0" w:color="auto"/>
+              <w:bottom w:val="single" w:sz="4" w:space="0" w:color="auto"/>
+              <w:right w:val="single" w:sz="4" w:space="0" w:color="auto"/>
+            </w:tcBorders>
+            <w:shd w:val="clear" w:color="auto" w:fill="FFFFFF" w:themeFill="background1"/>
+          </w:tcPr>
+          <w:p>
+            <w:pPr>
+              <w:spacing w:after="0" w:line="240" w:lineRule="auto"/>
+            </w:pPr>
+          </w:p>
+        </w:tc>
+        <w:tc>
+          <w:tcPr>
+            <w:tcW w:w="1980" w:type="dxa"/>
+            <w:tcBorders>
+              <w:top w:val="single" w:sz="4" w:space="0" w:color="auto"/>
+              <w:left w:val="single" w:sz="4" w:space="0" w:color="auto"/>
+              <w:bottom w:val="single" w:sz="4" w:space="0" w:color="auto"/>
+              <w:right w:val="single" w:sz="4" w:space="0" w:color="auto"/>
+            </w:tcBorders>
+            <w:shd w:val="clear" w:color="auto" w:fill="FFFFFF" w:themeFill="background1"/>
+          </w:tcPr>
+          <w:p>
+            <w:pPr>
+              <w:spacing w:after="0" w:line="240" w:lineRule="auto"/>
+            </w:pPr>
+          </w:p>
+        </w:tc>
+        <w:tc>
+          <w:tcPr>
+            <w:tcW w:w="2070" w:type="dxa"/>
+            <w:tcBorders>
+              <w:top w:val="single" w:sz="4" w:space="0" w:color="auto"/>
+              <w:left w:val="single" w:sz="4" w:space="0" w:color="auto"/>
+              <w:bottom w:val="single" w:sz="4" w:space="0" w:color="auto"/>
+              <w:right w:val="single" w:sz="4" w:space="0" w:color="auto"/>
+            </w:tcBorders>
+            <w:shd w:val="clear" w:color="auto" w:fill="FFFFFF" w:themeFill="background1"/>
+          </w:tcPr>
+          <w:p>
+            <w:pPr>
+              <w:spacing w:after="0" w:line="240" w:lineRule="auto"/>
+              <w:rPr>
+                <w:rFonts w:cs="Didot-Bold"/>
+                <w:b/>
+                <w:bCs/>
+              </w:rPr>
+            </w:pPr>
+          </w:p>
+        </w:tc>
+        <w:tc>
+          <w:tcPr>
+            <w:tcW w:w="2340" w:type="dxa"/>
+            <w:tcBorders>
+              <w:top w:val="single" w:sz="4" w:space="0" w:color="auto"/>
+              <w:left w:val="single" w:sz="4" w:space="0" w:color="auto"/>
+              <w:bottom w:val="single" w:sz="4" w:space="0" w:color="auto"/>
+              <w:right w:val="single" w:sz="4" w:space="0" w:color="auto"/>
+            </w:tcBorders>
+            <w:shd w:val="clear" w:color="auto" w:fill="FFFFFF" w:themeFill="background1"/>
+          </w:tcPr>
+          <w:p>
+            <w:pPr>
+              <w:spacing w:after="0" w:line="240" w:lineRule="auto"/>
+            </w:pPr>
+          </w:p>
+        </w:tc>
+        <w:tc>
+          <w:tcPr>
+            <w:tcW w:w="2520" w:type="dxa"/>
+            <w:tcBorders>
+              <w:top w:val="single" w:sz="4" w:space="0" w:color="auto"/>
+              <w:left w:val="single" w:sz="4" w:space="0" w:color="auto"/>
+              <w:bottom w:val="single" w:sz="4" w:space="0" w:color="auto"/>
+              <w:right w:val="single" w:sz="4" w:space="0" w:color="auto"/>
+            </w:tcBorders>
+            <w:shd w:val="clear" w:color="auto" w:fill="FFFFFF" w:themeFill="background1"/>
+          </w:tcPr>
+          <w:p>
+            <w:pPr>
+              <w:spacing w:after="0" w:line="240" w:lineRule="auto"/>
+            </w:pPr>
+          </w:p>
+        </w:tc>
+        <w:tc>
+          <w:tcPr>
+            <w:tcW w:w="2250" w:type="dxa"/>
+            <w:tcBorders>
+              <w:top w:val="single" w:sz="4" w:space="0" w:color="auto"/>
+              <w:left w:val="single" w:sz="4" w:space="0" w:color="auto"/>
+              <w:bottom w:val="single" w:sz="4" w:space="0" w:color="auto"/>
+              <w:right w:val="single" w:sz="4" w:space="0" w:color="auto"/>
+            </w:tcBorders>
+            <w:shd w:val="clear" w:color="auto" w:fill="FFFFFF" w:themeFill="background1"/>
+          </w:tcPr>
+          <w:p>
+            <w:pPr>
+              <w:spacing w:after="0" w:line="240" w:lineRule="auto"/>
+            </w:pPr>
+          </w:p>
+        </w:tc>
+        <w:tc>
+          <w:tcPr>
+            <w:tcW w:w="1980" w:type="dxa"/>
+            <w:tcBorders>
+              <w:top w:val="single" w:sz="4" w:space="0" w:color="auto"/>
+              <w:left w:val="single" w:sz="4" w:space="0" w:color="auto"/>
+              <w:bottom w:val="single" w:sz="4" w:space="0" w:color="auto"/>
+              <w:right w:val="single" w:sz="4" w:space="0" w:color="auto"/>
+            </w:tcBorders>
+            <w:shd w:val="clear" w:color="auto" w:fill="FFFFFF" w:themeFill="background1"/>
+          </w:tcPr>
+          <w:p>
+            <w:pPr>
+              <w:spacing w:after="0" w:line="240" w:lineRule="auto"/>
+            </w:pPr>
+          </w:p>
+        </w:tc>
+        <w:tc>
+          <w:tcPr>
+            <w:tcW w:w="1980" w:type="dxa"/>
+            <w:tcBorders>
+              <w:top w:val="single" w:sz="4" w:space="0" w:color="auto"/>
+              <w:left w:val="single" w:sz="4" w:space="0" w:color="auto"/>
+              <w:bottom w:val="single" w:sz="4" w:space="0" w:color="auto"/>
+              <w:right w:val="single" w:sz="4" w:space="0" w:color="auto"/>
+            </w:tcBorders>
+            <w:shd w:val="clear" w:color="auto" w:fill="FFFFFF" w:themeFill="background1"/>
+          </w:tcPr>
+          <w:p>
+            <w:pPr>
+              <w:spacing w:after="0" w:line="240" w:lineRule="auto"/>
+            </w:pPr>
+          </w:p>
+        </w:tc>
+        <w:tc>
+          <w:tcPr>
+            <w:tcW w:w="1980" w:type="dxa"/>
+            <w:tcBorders>
+              <w:top w:val="single" w:sz="4" w:space="0" w:color="auto"/>
+              <w:left w:val="single" w:sz="4" w:space="0" w:color="auto"/>
+              <w:bottom w:val="single" w:sz="4" w:space="0" w:color="auto"/>
+              <w:right w:val="single" w:sz="4" w:space="0" w:color="auto"/>
+            </w:tcBorders>
+            <w:shd w:val="clear" w:color="auto" w:fill="FFFFFF" w:themeFill="background1"/>
           </w:tcPr>
           <w:p>
             <w:pPr>
@@ -2982,7 +3146,6 @@
           <w:tcPr>
             <w:tcW w:w="1525" w:type="dxa"/>
             <w:shd w:val="clear" w:color="auto" w:fill="auto"/>
-            <w:tcMar/>
           </w:tcPr>
           <w:p>
             <w:pPr>
@@ -3008,12 +3171,16 @@
               <w:rPr>
                 <w:rFonts w:cstheme="minorHAnsi"/>
                 <w:bCs/>
+                <w:sz w:val="20"/>
+                <w:szCs w:val="20"/>
               </w:rPr>
             </w:pPr>
             <w:r>
               <w:rPr>
                 <w:rFonts w:cstheme="minorHAnsi"/>
                 <w:bCs/>
+                <w:sz w:val="20"/>
+                <w:szCs w:val="20"/>
               </w:rPr>
               <w:t>Apr 15-19</w:t>
             </w:r>
@@ -3023,31 +3190,29 @@
           <w:tcPr>
             <w:tcW w:w="1980" w:type="dxa"/>
             <w:tcBorders>
-              <w:top w:val="single" w:color="auto" w:sz="4" w:space="0"/>
-              <w:left w:val="single" w:color="auto" w:sz="4" w:space="0"/>
-              <w:bottom w:val="single" w:color="auto" w:sz="4" w:space="0"/>
-              <w:right w:val="single" w:color="auto" w:sz="4" w:space="0"/>
-            </w:tcBorders>
-            <w:shd w:val="clear" w:color="auto" w:fill="F2F2F2" w:themeFill="background1" w:themeFillShade="F2"/>
-            <w:tcMar/>
-          </w:tcPr>
-          <w:p>
-            <w:pPr>
-              <w:spacing w:after="0" w:line="240" w:lineRule="auto"/>
-            </w:pPr>
-          </w:p>
-        </w:tc>
-        <w:tc>
-          <w:tcPr>
-            <w:tcW w:w="1980" w:type="dxa"/>
-            <w:tcBorders>
-              <w:top w:val="single" w:color="auto" w:sz="4" w:space="0"/>
-              <w:left w:val="single" w:color="auto" w:sz="4" w:space="0"/>
-              <w:bottom w:val="single" w:color="auto" w:sz="4" w:space="0"/>
-              <w:right w:val="single" w:color="auto" w:sz="4" w:space="0"/>
-            </w:tcBorders>
-            <w:shd w:val="clear" w:color="auto" w:fill="F2F2F2" w:themeFill="background1" w:themeFillShade="F2"/>
-            <w:tcMar/>
+              <w:top w:val="single" w:sz="4" w:space="0" w:color="auto"/>
+              <w:left w:val="single" w:sz="4" w:space="0" w:color="auto"/>
+              <w:bottom w:val="single" w:sz="4" w:space="0" w:color="auto"/>
+              <w:right w:val="single" w:sz="4" w:space="0" w:color="auto"/>
+            </w:tcBorders>
+            <w:shd w:val="clear" w:color="auto" w:fill="F2F2F2" w:themeFill="background1" w:themeFillShade="F2"/>
+          </w:tcPr>
+          <w:p>
+            <w:pPr>
+              <w:spacing w:after="0" w:line="240" w:lineRule="auto"/>
+            </w:pPr>
+          </w:p>
+        </w:tc>
+        <w:tc>
+          <w:tcPr>
+            <w:tcW w:w="1980" w:type="dxa"/>
+            <w:tcBorders>
+              <w:top w:val="single" w:sz="4" w:space="0" w:color="auto"/>
+              <w:left w:val="single" w:sz="4" w:space="0" w:color="auto"/>
+              <w:bottom w:val="single" w:sz="4" w:space="0" w:color="auto"/>
+              <w:right w:val="single" w:sz="4" w:space="0" w:color="auto"/>
+            </w:tcBorders>
+            <w:shd w:val="clear" w:color="auto" w:fill="F2F2F2" w:themeFill="background1" w:themeFillShade="F2"/>
           </w:tcPr>
           <w:p>
             <w:pPr>
@@ -3059,13 +3224,12 @@
           <w:tcPr>
             <w:tcW w:w="2070" w:type="dxa"/>
             <w:tcBorders>
-              <w:top w:val="single" w:color="auto" w:sz="4" w:space="0"/>
-              <w:left w:val="single" w:color="auto" w:sz="4" w:space="0"/>
-              <w:bottom w:val="single" w:color="auto" w:sz="4" w:space="0"/>
-              <w:right w:val="single" w:color="auto" w:sz="4" w:space="0"/>
-            </w:tcBorders>
-            <w:shd w:val="clear" w:color="auto" w:fill="F2F2F2" w:themeFill="background1" w:themeFillShade="F2"/>
-            <w:tcMar/>
+              <w:top w:val="single" w:sz="4" w:space="0" w:color="auto"/>
+              <w:left w:val="single" w:sz="4" w:space="0" w:color="auto"/>
+              <w:bottom w:val="single" w:sz="4" w:space="0" w:color="auto"/>
+              <w:right w:val="single" w:sz="4" w:space="0" w:color="auto"/>
+            </w:tcBorders>
+            <w:shd w:val="clear" w:color="auto" w:fill="F2F2F2" w:themeFill="background1" w:themeFillShade="F2"/>
           </w:tcPr>
           <w:p>
             <w:pPr>
@@ -3082,13 +3246,12 @@
           <w:tcPr>
             <w:tcW w:w="2340" w:type="dxa"/>
             <w:tcBorders>
-              <w:top w:val="single" w:color="auto" w:sz="4" w:space="0"/>
-              <w:left w:val="single" w:color="auto" w:sz="4" w:space="0"/>
-              <w:bottom w:val="single" w:color="auto" w:sz="4" w:space="0"/>
-              <w:right w:val="single" w:color="auto" w:sz="4" w:space="0"/>
-            </w:tcBorders>
-            <w:shd w:val="clear" w:color="auto" w:fill="F2F2F2" w:themeFill="background1" w:themeFillShade="F2"/>
-            <w:tcMar/>
+              <w:top w:val="single" w:sz="4" w:space="0" w:color="auto"/>
+              <w:left w:val="single" w:sz="4" w:space="0" w:color="auto"/>
+              <w:bottom w:val="single" w:sz="4" w:space="0" w:color="auto"/>
+              <w:right w:val="single" w:sz="4" w:space="0" w:color="auto"/>
+            </w:tcBorders>
+            <w:shd w:val="clear" w:color="auto" w:fill="F2F2F2" w:themeFill="background1" w:themeFillShade="F2"/>
           </w:tcPr>
           <w:p>
             <w:pPr>
@@ -3100,13 +3263,12 @@
           <w:tcPr>
             <w:tcW w:w="2520" w:type="dxa"/>
             <w:tcBorders>
-              <w:top w:val="single" w:color="auto" w:sz="4" w:space="0"/>
-              <w:left w:val="single" w:color="auto" w:sz="4" w:space="0"/>
-              <w:bottom w:val="single" w:color="auto" w:sz="4" w:space="0"/>
-              <w:right w:val="single" w:color="auto" w:sz="4" w:space="0"/>
-            </w:tcBorders>
-            <w:shd w:val="clear" w:color="auto" w:fill="F2F2F2" w:themeFill="background1" w:themeFillShade="F2"/>
-            <w:tcMar/>
+              <w:top w:val="single" w:sz="4" w:space="0" w:color="auto"/>
+              <w:left w:val="single" w:sz="4" w:space="0" w:color="auto"/>
+              <w:bottom w:val="single" w:sz="4" w:space="0" w:color="auto"/>
+              <w:right w:val="single" w:sz="4" w:space="0" w:color="auto"/>
+            </w:tcBorders>
+            <w:shd w:val="clear" w:color="auto" w:fill="F2F2F2" w:themeFill="background1" w:themeFillShade="F2"/>
           </w:tcPr>
           <w:p>
             <w:pPr>
@@ -3118,49 +3280,63 @@
           <w:tcPr>
             <w:tcW w:w="2250" w:type="dxa"/>
             <w:tcBorders>
-              <w:top w:val="single" w:color="auto" w:sz="4" w:space="0"/>
-              <w:left w:val="single" w:color="auto" w:sz="4" w:space="0"/>
-              <w:bottom w:val="single" w:color="auto" w:sz="4" w:space="0"/>
-              <w:right w:val="single" w:color="auto" w:sz="4" w:space="0"/>
-            </w:tcBorders>
-            <w:shd w:val="clear" w:color="auto" w:fill="F2F2F2" w:themeFill="background1" w:themeFillShade="F2"/>
-            <w:tcMar/>
-          </w:tcPr>
-          <w:p>
-            <w:pPr>
-              <w:spacing w:after="0" w:line="240" w:lineRule="auto"/>
-            </w:pPr>
-          </w:p>
-        </w:tc>
-        <w:tc>
-          <w:tcPr>
-            <w:tcW w:w="1980" w:type="dxa"/>
-            <w:tcBorders>
-              <w:top w:val="single" w:color="auto" w:sz="4" w:space="0"/>
-              <w:left w:val="single" w:color="auto" w:sz="4" w:space="0"/>
-              <w:bottom w:val="single" w:color="auto" w:sz="4" w:space="0"/>
-              <w:right w:val="single" w:color="auto" w:sz="4" w:space="0"/>
-            </w:tcBorders>
-            <w:shd w:val="clear" w:color="auto" w:fill="F2F2F2" w:themeFill="background1" w:themeFillShade="F2"/>
-            <w:tcMar/>
-          </w:tcPr>
-          <w:p>
-            <w:pPr>
-              <w:spacing w:after="0" w:line="240" w:lineRule="auto"/>
-            </w:pPr>
-          </w:p>
-        </w:tc>
-        <w:tc>
-          <w:tcPr>
-            <w:tcW w:w="1980" w:type="dxa"/>
-            <w:tcBorders>
-              <w:top w:val="single" w:color="auto" w:sz="4" w:space="0"/>
-              <w:left w:val="single" w:color="auto" w:sz="4" w:space="0"/>
-              <w:bottom w:val="single" w:color="auto" w:sz="4" w:space="0"/>
-              <w:right w:val="single" w:color="auto" w:sz="4" w:space="0"/>
-            </w:tcBorders>
-            <w:shd w:val="clear" w:color="auto" w:fill="F2F2F2" w:themeFill="background1" w:themeFillShade="F2"/>
-            <w:tcMar/>
+              <w:top w:val="single" w:sz="4" w:space="0" w:color="auto"/>
+              <w:left w:val="single" w:sz="4" w:space="0" w:color="auto"/>
+              <w:bottom w:val="single" w:sz="4" w:space="0" w:color="auto"/>
+              <w:right w:val="single" w:sz="4" w:space="0" w:color="auto"/>
+            </w:tcBorders>
+            <w:shd w:val="clear" w:color="auto" w:fill="F2F2F2" w:themeFill="background1" w:themeFillShade="F2"/>
+          </w:tcPr>
+          <w:p>
+            <w:pPr>
+              <w:spacing w:after="0" w:line="240" w:lineRule="auto"/>
+            </w:pPr>
+          </w:p>
+        </w:tc>
+        <w:tc>
+          <w:tcPr>
+            <w:tcW w:w="1980" w:type="dxa"/>
+            <w:tcBorders>
+              <w:top w:val="single" w:sz="4" w:space="0" w:color="auto"/>
+              <w:left w:val="single" w:sz="4" w:space="0" w:color="auto"/>
+              <w:bottom w:val="single" w:sz="4" w:space="0" w:color="auto"/>
+              <w:right w:val="single" w:sz="4" w:space="0" w:color="auto"/>
+            </w:tcBorders>
+            <w:shd w:val="clear" w:color="auto" w:fill="F2F2F2" w:themeFill="background1" w:themeFillShade="F2"/>
+          </w:tcPr>
+          <w:p>
+            <w:pPr>
+              <w:spacing w:after="0" w:line="240" w:lineRule="auto"/>
+            </w:pPr>
+          </w:p>
+        </w:tc>
+        <w:tc>
+          <w:tcPr>
+            <w:tcW w:w="1980" w:type="dxa"/>
+            <w:tcBorders>
+              <w:top w:val="single" w:sz="4" w:space="0" w:color="auto"/>
+              <w:left w:val="single" w:sz="4" w:space="0" w:color="auto"/>
+              <w:bottom w:val="single" w:sz="4" w:space="0" w:color="auto"/>
+              <w:right w:val="single" w:sz="4" w:space="0" w:color="auto"/>
+            </w:tcBorders>
+            <w:shd w:val="clear" w:color="auto" w:fill="F2F2F2" w:themeFill="background1" w:themeFillShade="F2"/>
+          </w:tcPr>
+          <w:p>
+            <w:pPr>
+              <w:spacing w:after="0" w:line="240" w:lineRule="auto"/>
+            </w:pPr>
+          </w:p>
+        </w:tc>
+        <w:tc>
+          <w:tcPr>
+            <w:tcW w:w="1980" w:type="dxa"/>
+            <w:tcBorders>
+              <w:top w:val="single" w:sz="4" w:space="0" w:color="auto"/>
+              <w:left w:val="single" w:sz="4" w:space="0" w:color="auto"/>
+              <w:bottom w:val="single" w:sz="4" w:space="0" w:color="auto"/>
+              <w:right w:val="single" w:sz="4" w:space="0" w:color="auto"/>
+            </w:tcBorders>
+            <w:shd w:val="clear" w:color="auto" w:fill="F2F2F2" w:themeFill="background1" w:themeFillShade="F2"/>
           </w:tcPr>
           <w:p>
             <w:pPr>
@@ -3170,9 +3346,55 @@
         </w:tc>
       </w:tr>
     </w:tbl>
+    <w:p>
+      <w:pPr>
+        <w:rPr>
+          <w:sz w:val="18"/>
+          <w:szCs w:val="18"/>
+        </w:rPr>
+      </w:pPr>
+    </w:p>
+    <w:p>
+      <w:pPr>
+        <w:rPr>
+          <w:sz w:val="18"/>
+          <w:szCs w:val="18"/>
+        </w:rPr>
+      </w:pPr>
+      <w:r>
+        <w:rPr>
+          <w:sz w:val="18"/>
+          <w:szCs w:val="18"/>
+        </w:rPr>
+        <w:t xml:space="preserve">*It is not recommended to use this as a substitute for your course syllabus’ and we cannot guarantee 100% accuracy. This is simply a tool to organize your courseload into a more manageable place and should be used complimentary to the existing </w:t>
+      </w:r>
+      <w:r>
+        <w:rPr>
+          <w:sz w:val="18"/>
+          <w:szCs w:val="18"/>
+        </w:rPr>
+        <w:t>resources</w:t>
+      </w:r>
+      <w:r>
+        <w:rPr>
+          <w:sz w:val="18"/>
+          <w:szCs w:val="18"/>
+        </w:rPr>
+        <w:t>.</w:t>
+      </w:r>
+    </w:p>
+    <w:p>
+      <w:r>
+        <w:rPr>
+          <w:sz w:val="18"/>
+          <w:szCs w:val="18"/>
+        </w:rPr>
+        <w:t>*If something looks like a mistake, it likely is due to poor formatting on the syllabus provided so it is recommended to fix it manually.</w:t>
+      </w:r>
+    </w:p>
     <w:p/>
     <w:sectPr>
-      <w:pgSz w:w="20160" w:h="12240" w:orient="landscape" w:code="5"/>
+      <w:pgSz w:w="22680" w:h="14175" w:orient="landscape" w:code="5"/>
       <w:pgMar w:top="720" w:right="720" w:bottom="720" w:left="720" w:header="720" w:footer="720" w:gutter="0"/>
       <w:cols w:space="720"/>
       <w:docGrid w:linePitch="360"/>
@@ -3182,11 +3404,11 @@
 </file>
 
 <file path=word/styles.xml><?xml version="1.0" encoding="utf-8"?>
-<w:styles xmlns:mc="http://schemas.openxmlformats.org/markup-compatibility/2006" xmlns:r="http://schemas.openxmlformats.org/officeDocument/2006/relationships" xmlns:w="http://schemas.openxmlformats.org/wordprocessingml/2006/main" xmlns:w14="http://schemas.microsoft.com/office/word/2010/wordml" xmlns:w15="http://schemas.microsoft.com/office/word/2012/wordml" xmlns:w16cid="http://schemas.microsoft.com/office/word/2016/wordml/cid" xmlns:w16se="http://schemas.microsoft.com/office/word/2015/wordml/symex" mc:Ignorable="w14 w15 w16se w16cid">
+<w:styles xmlns:mc="http://schemas.openxmlformats.org/markup-compatibility/2006" xmlns:r="http://schemas.openxmlformats.org/officeDocument/2006/relationships" xmlns:w="http://schemas.openxmlformats.org/wordprocessingml/2006/main" xmlns:w14="http://schemas.microsoft.com/office/word/2010/wordml" xmlns:w15="http://schemas.microsoft.com/office/word/2012/wordml" xmlns:w16cex="http://schemas.microsoft.com/office/word/2018/wordml/cex" xmlns:w16cid="http://schemas.microsoft.com/office/word/2016/wordml/cid" xmlns:w16="http://schemas.microsoft.com/office/word/2018/wordml" xmlns:w16sdtdh="http://schemas.microsoft.com/office/word/2020/wordml/sdtdatahash" xmlns:w16se="http://schemas.microsoft.com/office/word/2015/wordml/symex" mc:Ignorable="w14 w15 w16se w16cid w16 w16cex w16sdtdh">
   <w:docDefaults>
     <w:rPrDefault>
       <w:rPr>
-        <w:rFonts w:asciiTheme="minorHAnsi" w:hAnsiTheme="minorHAnsi" w:eastAsiaTheme="minorHAnsi" w:cstheme="minorBidi"/>
+        <w:rFonts w:asciiTheme="minorHAnsi" w:eastAsiaTheme="minorHAnsi" w:hAnsiTheme="minorHAnsi" w:cstheme="minorBidi"/>
         <w:sz w:val="22"/>
         <w:szCs w:val="22"/>
         <w:lang w:val="en-US" w:eastAsia="en-US" w:bidi="ar-SA"/>
@@ -3194,17 +3416,17 @@
     </w:rPrDefault>
     <w:pPrDefault/>
   </w:docDefaults>
-  <w:latentStyles w:defLockedState="0" w:defUIPriority="99" w:defSemiHidden="0" w:defUnhideWhenUsed="0" w:defQFormat="0" w:count="375">
+  <w:latentStyles w:defLockedState="0" w:defUIPriority="99" w:defSemiHidden="0" w:defUnhideWhenUsed="0" w:defQFormat="0" w:count="376">
     <w:lsdException w:name="Normal" w:uiPriority="0" w:qFormat="1"/>
     <w:lsdException w:name="heading 1" w:uiPriority="9" w:qFormat="1"/>
-    <w:lsdException w:name="heading 2" w:uiPriority="9" w:semiHidden="1" w:unhideWhenUsed="1" w:qFormat="1"/>
-    <w:lsdException w:name="heading 3" w:uiPriority="9" w:semiHidden="1" w:unhideWhenUsed="1" w:qFormat="1"/>
-    <w:lsdException w:name="heading 4" w:uiPriority="9" w:semiHidden="1" w:unhideWhenUsed="1" w:qFormat="1"/>
-    <w:lsdException w:name="heading 5" w:uiPriority="9" w:semiHidden="1" w:unhideWhenUsed="1" w:qFormat="1"/>
-    <w:lsdException w:name="heading 6" w:uiPriority="9" w:semiHidden="1" w:unhideWhenUsed="1" w:qFormat="1"/>
-    <w:lsdException w:name="heading 7" w:uiPriority="9" w:semiHidden="1" w:unhideWhenUsed="1" w:qFormat="1"/>
-    <w:lsdException w:name="heading 8" w:uiPriority="9" w:semiHidden="1" w:unhideWhenUsed="1" w:qFormat="1"/>
-    <w:lsdException w:name="heading 9" w:uiPriority="9" w:semiHidden="1" w:unhideWhenUsed="1" w:qFormat="1"/>
+    <w:lsdException w:name="heading 2" w:semiHidden="1" w:uiPriority="9" w:unhideWhenUsed="1" w:qFormat="1"/>
+    <w:lsdException w:name="heading 3" w:semiHidden="1" w:uiPriority="9" w:unhideWhenUsed="1" w:qFormat="1"/>
+    <w:lsdException w:name="heading 4" w:semiHidden="1" w:uiPriority="9" w:unhideWhenUsed="1" w:qFormat="1"/>
+    <w:lsdException w:name="heading 5" w:semiHidden="1" w:uiPriority="9" w:unhideWhenUsed="1" w:qFormat="1"/>
+    <w:lsdException w:name="heading 6" w:semiHidden="1" w:uiPriority="9" w:unhideWhenUsed="1" w:qFormat="1"/>
+    <w:lsdException w:name="heading 7" w:semiHidden="1" w:uiPriority="9" w:unhideWhenUsed="1" w:qFormat="1"/>
+    <w:lsdException w:name="heading 8" w:semiHidden="1" w:uiPriority="9" w:unhideWhenUsed="1" w:qFormat="1"/>
+    <w:lsdException w:name="heading 9" w:semiHidden="1" w:uiPriority="9" w:unhideWhenUsed="1" w:qFormat="1"/>
     <w:lsdException w:name="index 1" w:semiHidden="1" w:unhideWhenUsed="1"/>
     <w:lsdException w:name="index 2" w:semiHidden="1" w:unhideWhenUsed="1"/>
     <w:lsdException w:name="index 3" w:semiHidden="1" w:unhideWhenUsed="1"/>
@@ -3214,22 +3436,22 @@
     <w:lsdException w:name="index 7" w:semiHidden="1" w:unhideWhenUsed="1"/>
     <w:lsdException w:name="index 8" w:semiHidden="1" w:unhideWhenUsed="1"/>
     <w:lsdException w:name="index 9" w:semiHidden="1" w:unhideWhenUsed="1"/>
-    <w:lsdException w:name="toc 1" w:uiPriority="39" w:semiHidden="1" w:unhideWhenUsed="1"/>
-    <w:lsdException w:name="toc 2" w:uiPriority="39" w:semiHidden="1" w:unhideWhenUsed="1"/>
-    <w:lsdException w:name="toc 3" w:uiPriority="39" w:semiHidden="1" w:unhideWhenUsed="1"/>
-    <w:lsdException w:name="toc 4" w:uiPriority="39" w:semiHidden="1" w:unhideWhenUsed="1"/>
-    <w:lsdException w:name="toc 5" w:uiPriority="39" w:semiHidden="1" w:unhideWhenUsed="1"/>
-    <w:lsdException w:name="toc 6" w:uiPriority="39" w:semiHidden="1" w:unhideWhenUsed="1"/>
-    <w:lsdException w:name="toc 7" w:uiPriority="39" w:semiHidden="1" w:unhideWhenUsed="1"/>
-    <w:lsdException w:name="toc 8" w:uiPriority="39" w:semiHidden="1" w:unhideWhenUsed="1"/>
-    <w:lsdException w:name="toc 9" w:uiPriority="39" w:semiHidden="1" w:unhideWhenUsed="1"/>
+    <w:lsdException w:name="toc 1" w:semiHidden="1" w:uiPriority="39" w:unhideWhenUsed="1"/>
+    <w:lsdException w:name="toc 2" w:semiHidden="1" w:uiPriority="39" w:unhideWhenUsed="1"/>
+    <w:lsdException w:name="toc 3" w:semiHidden="1" w:uiPriority="39" w:unhideWhenUsed="1"/>
+    <w:lsdException w:name="toc 4" w:semiHidden="1" w:uiPriority="39" w:unhideWhenUsed="1"/>
+    <w:lsdException w:name="toc 5" w:semiHidden="1" w:uiPriority="39" w:unhideWhenUsed="1"/>
+    <w:lsdException w:name="toc 6" w:semiHidden="1" w:uiPriority="39" w:unhideWhenUsed="1"/>
+    <w:lsdException w:name="toc 7" w:semiHidden="1" w:uiPriority="39" w:unhideWhenUsed="1"/>
+    <w:lsdException w:name="toc 8" w:semiHidden="1" w:uiPriority="39" w:unhideWhenUsed="1"/>
+    <w:lsdException w:name="toc 9" w:semiHidden="1" w:uiPriority="39" w:unhideWhenUsed="1"/>
     <w:lsdException w:name="Normal Indent" w:semiHidden="1" w:unhideWhenUsed="1"/>
     <w:lsdException w:name="footnote text" w:semiHidden="1" w:unhideWhenUsed="1"/>
     <w:lsdException w:name="annotation text" w:semiHidden="1" w:unhideWhenUsed="1"/>
     <w:lsdException w:name="header" w:semiHidden="1" w:unhideWhenUsed="1"/>
     <w:lsdException w:name="footer" w:semiHidden="1" w:unhideWhenUsed="1"/>
     <w:lsdException w:name="index heading" w:semiHidden="1" w:unhideWhenUsed="1"/>
-    <w:lsdException w:name="caption" w:uiPriority="35" w:semiHidden="1" w:unhideWhenUsed="1" w:qFormat="1"/>
+    <w:lsdException w:name="caption" w:semiHidden="1" w:uiPriority="35" w:unhideWhenUsed="1" w:qFormat="1"/>
     <w:lsdException w:name="table of figures" w:semiHidden="1" w:unhideWhenUsed="1"/>
     <w:lsdException w:name="envelope address" w:semiHidden="1" w:unhideWhenUsed="1"/>
     <w:lsdException w:name="envelope return" w:semiHidden="1" w:unhideWhenUsed="1"/>
@@ -3260,7 +3482,7 @@
     <w:lsdException w:name="Title" w:uiPriority="10" w:qFormat="1"/>
     <w:lsdException w:name="Closing" w:semiHidden="1" w:unhideWhenUsed="1"/>
     <w:lsdException w:name="Signature" w:semiHidden="1" w:unhideWhenUsed="1"/>
-    <w:lsdException w:name="Default Paragraph Font" w:uiPriority="1" w:semiHidden="1" w:unhideWhenUsed="1"/>
+    <w:lsdException w:name="Default Paragraph Font" w:semiHidden="1" w:uiPriority="1" w:unhideWhenUsed="1"/>
     <w:lsdException w:name="Body Text" w:semiHidden="1" w:unhideWhenUsed="1"/>
     <w:lsdException w:name="Body Text Indent" w:semiHidden="1" w:unhideWhenUsed="1"/>
     <w:lsdException w:name="List Continue" w:semiHidden="1" w:unhideWhenUsed="1"/>
@@ -3460,8 +3682,8 @@
     <w:lsdException w:name="Subtle Reference" w:uiPriority="31" w:qFormat="1"/>
     <w:lsdException w:name="Intense Reference" w:uiPriority="32" w:qFormat="1"/>
     <w:lsdException w:name="Book Title" w:uiPriority="33" w:qFormat="1"/>
-    <w:lsdException w:name="Bibliography" w:uiPriority="37" w:semiHidden="1" w:unhideWhenUsed="1"/>
-    <w:lsdException w:name="TOC Heading" w:uiPriority="39" w:semiHidden="1" w:unhideWhenUsed="1" w:qFormat="1"/>
+    <w:lsdException w:name="Bibliography" w:semiHidden="1" w:uiPriority="37" w:unhideWhenUsed="1"/>
+    <w:lsdException w:name="TOC Heading" w:semiHidden="1" w:uiPriority="39" w:unhideWhenUsed="1" w:qFormat="1"/>
     <w:lsdException w:name="Plain Table 1" w:uiPriority="41"/>
     <w:lsdException w:name="Plain Table 2" w:uiPriority="42"/>
     <w:lsdException w:name="Plain Table 3" w:uiPriority="43"/>
@@ -3570,8 +3792,9 @@
     <w:lsdException w:name="Smart Hyperlink" w:semiHidden="1" w:unhideWhenUsed="1"/>
     <w:lsdException w:name="Hashtag" w:semiHidden="1" w:unhideWhenUsed="1"/>
     <w:lsdException w:name="Unresolved Mention" w:semiHidden="1" w:unhideWhenUsed="1"/>
+    <w:lsdException w:name="Smart Link" w:semiHidden="1" w:unhideWhenUsed="1"/>
   </w:latentStyles>
-  <w:style w:type="paragraph" w:styleId="Normal" w:default="1">
+  <w:style w:type="paragraph" w:default="1" w:styleId="Normal">
     <w:name w:val="Normal"/>
     <w:qFormat/>
     <w:rsid w:val="0076132D"/>
@@ -3579,13 +3802,12 @@
       <w:spacing w:after="200" w:line="276" w:lineRule="auto"/>
     </w:pPr>
   </w:style>
-  <w:style w:type="character" w:styleId="DefaultParagraphFont" w:default="1">
+  <w:style w:type="character" w:default="1" w:styleId="DefaultParagraphFont">
     <w:name w:val="Default Paragraph Font"/>
     <w:uiPriority w:val="1"/>
-    <w:semiHidden/>
     <w:unhideWhenUsed/>
   </w:style>
-  <w:style w:type="table" w:styleId="TableNormal" w:default="1">
+  <w:style w:type="table" w:default="1" w:styleId="TableNormal">
     <w:name w:val="Normal Table"/>
     <w:uiPriority w:val="99"/>
     <w:semiHidden/>
@@ -3600,7 +3822,7 @@
       </w:tblCellMar>
     </w:tblPr>
   </w:style>
-  <w:style w:type="numbering" w:styleId="NoList" w:default="1">
+  <w:style w:type="numbering" w:default="1" w:styleId="NoList">
     <w:name w:val="No List"/>
     <w:uiPriority w:val="99"/>
     <w:semiHidden/>
@@ -3614,12 +3836,12 @@
     <w:tblPr>
       <w:tblInd w:w="0" w:type="nil"/>
       <w:tblBorders>
-        <w:top w:val="single" w:color="auto" w:sz="4" w:space="0"/>
-        <w:left w:val="single" w:color="auto" w:sz="4" w:space="0"/>
-        <w:bottom w:val="single" w:color="auto" w:sz="4" w:space="0"/>
-        <w:right w:val="single" w:color="auto" w:sz="4" w:space="0"/>
-        <w:insideH w:val="single" w:color="auto" w:sz="4" w:space="0"/>
-        <w:insideV w:val="single" w:color="auto" w:sz="4" w:space="0"/>
+        <w:top w:val="single" w:sz="4" w:space="0" w:color="auto"/>
+        <w:left w:val="single" w:sz="4" w:space="0" w:color="auto"/>
+        <w:bottom w:val="single" w:sz="4" w:space="0" w:color="auto"/>
+        <w:right w:val="single" w:sz="4" w:space="0" w:color="auto"/>
+        <w:insideH w:val="single" w:sz="4" w:space="0" w:color="auto"/>
+        <w:insideV w:val="single" w:sz="4" w:space="0" w:color="auto"/>
       </w:tblBorders>
     </w:tblPr>
   </w:style>
@@ -3640,7 +3862,7 @@
       <w:szCs w:val="18"/>
     </w:rPr>
   </w:style>
-  <w:style w:type="character" w:styleId="BalloonTextChar" w:customStyle="1">
+  <w:style w:type="character" w:customStyle="1" w:styleId="BalloonTextChar">
     <w:name w:val="Balloon Text Char"/>
     <w:basedOn w:val="DefaultParagraphFont"/>
     <w:link w:val="BalloonText"/>
@@ -3929,15 +4151,6 @@
 </file>
 
 <file path=customXml/item2.xml><?xml version="1.0" encoding="utf-8"?>
-<?mso-contentType ?>
-<FormTemplates xmlns="http://schemas.microsoft.com/sharepoint/v3/contenttype/forms">
-  <Display>DocumentLibraryForm</Display>
-  <Edit>DocumentLibraryForm</Edit>
-  <New>DocumentLibraryForm</New>
-</FormTemplates>
-</file>
-
-<file path=customXml/item3.xml><?xml version="1.0" encoding="utf-8"?>
 <ct:contentTypeSchema xmlns:ct="http://schemas.microsoft.com/office/2006/metadata/contentType" xmlns:ma="http://schemas.microsoft.com/office/2006/metadata/properties/metaAttributes" ct:_="" ma:_="" ma:contentTypeName="Document" ma:contentTypeID="0x01010087F2408BC51AF24685BFC395872E70C3" ma:contentTypeVersion="17" ma:contentTypeDescription="Create a new document." ma:contentTypeScope="" ma:versionID="9f28e60de8722bfd6203a6db0324267f">
   <xsd:schema xmlns:xsd="http://www.w3.org/2001/XMLSchema" xmlns:xs="http://www.w3.org/2001/XMLSchema" xmlns:p="http://schemas.microsoft.com/office/2006/metadata/properties" xmlns:ns2="f37995e5-2c8c-4fe3-9a01-10b440ada61c" xmlns:ns3="74d95403-d030-472b-b360-287bf3707fd3" targetNamespace="http://schemas.microsoft.com/office/2006/metadata/properties" ma:root="true" ma:fieldsID="716413b2310a8f0af101f66ad7113e14" ns2:_="" ns3:_="">
     <xsd:import namespace="f37995e5-2c8c-4fe3-9a01-10b440ada61c"/>
@@ -4180,6 +4393,15 @@
 </ct:contentTypeSchema>
 </file>
 
+<file path=customXml/item3.xml><?xml version="1.0" encoding="utf-8"?>
+<?mso-contentType ?>
+<FormTemplates xmlns="http://schemas.microsoft.com/sharepoint/v3/contenttype/forms">
+  <Display>DocumentLibraryForm</Display>
+  <Edit>DocumentLibraryForm</Edit>
+  <New>DocumentLibraryForm</New>
+</FormTemplates>
+</file>
+
 <file path=customXml/itemProps1.xml><?xml version="1.0" encoding="utf-8"?>
 <ds:datastoreItem xmlns:ds="http://schemas.openxmlformats.org/officeDocument/2006/customXml" ds:itemID="{82355C92-A25F-474F-A0AD-573CD748F94F}">
   <ds:schemaRefs>
@@ -4192,14 +4414,6 @@
 </file>
 
 <file path=customXml/itemProps2.xml><?xml version="1.0" encoding="utf-8"?>
-<ds:datastoreItem xmlns:ds="http://schemas.openxmlformats.org/officeDocument/2006/customXml" ds:itemID="{31BFDF03-A4A6-4BFF-980C-759F82C6152F}">
-  <ds:schemaRefs>
-    <ds:schemaRef ds:uri="http://schemas.microsoft.com/sharepoint/v3/contenttype/forms"/>
-  </ds:schemaRefs>
-</ds:datastoreItem>
-</file>
-
-<file path=customXml/itemProps3.xml><?xml version="1.0" encoding="utf-8"?>
 <ds:datastoreItem xmlns:ds="http://schemas.openxmlformats.org/officeDocument/2006/customXml" ds:itemID="{A3BD6747-2A1B-4939-AB19-929AE0C82524}">
   <ds:schemaRefs>
     <ds:schemaRef ds:uri="http://schemas.microsoft.com/office/2006/metadata/contentType"/>
@@ -4216,4 +4430,12 @@
     <ds:schemaRef ds:uri="http://schemas.microsoft.com/internal/obd"/>
   </ds:schemaRefs>
 </ds:datastoreItem>
+</file>
+
+<file path=customXml/itemProps3.xml><?xml version="1.0" encoding="utf-8"?>
+<ds:datastoreItem xmlns:ds="http://schemas.openxmlformats.org/officeDocument/2006/customXml" ds:itemID="{31BFDF03-A4A6-4BFF-980C-759F82C6152F}">
+  <ds:schemaRefs>
+    <ds:schemaRef ds:uri="http://schemas.microsoft.com/sharepoint/v3/contenttype/forms"/>
+  </ds:schemaRefs>
+</ds:datastoreItem>
 </file>
</xml_diff>